<commit_message>
Updates roles responsibilities, due dates...
</commit_message>
<xml_diff>
--- a/documentation/Functional_requirements/Functional requirements.docx
+++ b/documentation/Functional_requirements/Functional requirements.docx
@@ -1,6 +1,6 @@
 
 <file path=word/document.xml><?xml version="1.0" encoding="utf-8"?>
-<w:document xmlns:wpc="http://schemas.microsoft.com/office/word/2010/wordprocessingCanvas" xmlns:mc="http://schemas.openxmlformats.org/markup-compatibility/2006" xmlns:o="urn:schemas-microsoft-com:office:office" xmlns:r="http://schemas.openxmlformats.org/officeDocument/2006/relationships" xmlns:m="http://schemas.openxmlformats.org/officeDocument/2006/math" xmlns:v="urn:schemas-microsoft-com:vml" xmlns:wp14="http://schemas.microsoft.com/office/word/2010/wordprocessingDrawing" xmlns:wp="http://schemas.openxmlformats.org/drawingml/2006/wordprocessingDrawing" xmlns:w10="urn:schemas-microsoft-com:office:word" xmlns:w="http://schemas.openxmlformats.org/wordprocessingml/2006/main" xmlns:w14="http://schemas.microsoft.com/office/word/2010/wordml" xmlns:wpg="http://schemas.microsoft.com/office/word/2010/wordprocessingGroup" xmlns:wpi="http://schemas.microsoft.com/office/word/2010/wordprocessingInk" xmlns:wne="http://schemas.microsoft.com/office/word/2006/wordml" xmlns:wps="http://schemas.microsoft.com/office/word/2010/wordprocessingShape" mc:Ignorable="w14 wp14">
+<w:document xmlns:wpc="http://schemas.microsoft.com/office/word/2010/wordprocessingCanvas" xmlns:mc="http://schemas.openxmlformats.org/markup-compatibility/2006" xmlns:o="urn:schemas-microsoft-com:office:office" xmlns:r="http://schemas.openxmlformats.org/officeDocument/2006/relationships" xmlns:m="http://schemas.openxmlformats.org/officeDocument/2006/math" xmlns:v="urn:schemas-microsoft-com:vml" xmlns:wp14="http://schemas.microsoft.com/office/word/2010/wordprocessingDrawing" xmlns:wp="http://schemas.openxmlformats.org/drawingml/2006/wordprocessingDrawing" xmlns:w10="urn:schemas-microsoft-com:office:word" xmlns:w="http://schemas.openxmlformats.org/wordprocessingml/2006/main" xmlns:w14="http://schemas.microsoft.com/office/word/2010/wordml" xmlns:w15="http://schemas.microsoft.com/office/word/2012/wordml" xmlns:wpg="http://schemas.microsoft.com/office/word/2010/wordprocessingGroup" xmlns:wpi="http://schemas.microsoft.com/office/word/2010/wordprocessingInk" xmlns:wne="http://schemas.microsoft.com/office/word/2006/wordml" xmlns:wps="http://schemas.microsoft.com/office/word/2010/wordprocessingShape" mc:Ignorable="w14 w15 wp14">
   <w:body>
     <w:sdt>
       <w:sdtPr>
@@ -52,7 +52,7 @@
                         <pic:cNvPicPr/>
                       </pic:nvPicPr>
                       <pic:blipFill>
-                        <a:blip r:embed="rId7" cstate="print">
+                        <a:blip r:embed="rId6" cstate="print">
                           <a:duotone>
                             <a:schemeClr val="accent1">
                               <a:shade val="45000"/>
@@ -155,9 +155,6 @@
             <w:alias w:val="Subtitle"/>
             <w:tag w:val=""/>
             <w:id w:val="328029620"/>
-            <w:placeholder>
-              <w:docPart w:val="66CC272982F34608B640B8CECB1F4998"/>
-            </w:placeholder>
             <w:dataBinding w:prefixMappings="xmlns:ns0='http://purl.org/dc/elements/1.1/' xmlns:ns1='http://schemas.openxmlformats.org/package/2006/metadata/core-properties' " w:xpath="/ns1:coreProperties[1]/ns0:subject[1]" w:storeItemID="{6C3C8BC8-F283-45AE-878A-BAB7291924A1}"/>
             <w:text/>
           </w:sdtPr>
@@ -376,19 +373,11 @@
                                     <w:color w:val="4F81BD" w:themeColor="accent1"/>
                                   </w:rPr>
                                 </w:pPr>
-                                <w:proofErr w:type="gramStart"/>
                                 <w:r>
                                   <w:rPr>
                                     <w:color w:val="4F81BD" w:themeColor="accent1"/>
                                   </w:rPr>
-                                  <w:t>Department of Computer Science.</w:t>
-                                </w:r>
-                                <w:proofErr w:type="gramEnd"/>
-                                <w:r>
-                                  <w:rPr>
-                                    <w:color w:val="4F81BD" w:themeColor="accent1"/>
-                                  </w:rPr>
-                                  <w:t xml:space="preserve"> University of Pretoria</w:t>
+                                  <w:t>Department of Computer Science. University of Pretoria</w:t>
                                 </w:r>
                               </w:p>
                               <w:p>
@@ -422,7 +411,7 @@
               </mc:Choice>
               <mc:Fallback>
                 <w:pict>
-                  <v:shapetype id="_x0000_t202" coordsize="21600,21600" o:spt="202" path="m,l,21600r21600,l21600,xe">
+                  <v:shapetype w14:anchorId="10CAE14D" id="_x0000_t202" coordsize="21600,21600" o:spt="202" path="m,l,21600r21600,l21600,xe">
                     <v:stroke joinstyle="miter"/>
                     <v:path gradientshapeok="t" o:connecttype="rect"/>
                   </v:shapetype>
@@ -547,19 +536,11 @@
                               <w:color w:val="4F81BD" w:themeColor="accent1"/>
                             </w:rPr>
                           </w:pPr>
-                          <w:proofErr w:type="gramStart"/>
                           <w:r>
                             <w:rPr>
                               <w:color w:val="4F81BD" w:themeColor="accent1"/>
                             </w:rPr>
-                            <w:t>Department of Computer Science.</w:t>
-                          </w:r>
-                          <w:proofErr w:type="gramEnd"/>
-                          <w:r>
-                            <w:rPr>
-                              <w:color w:val="4F81BD" w:themeColor="accent1"/>
-                            </w:rPr>
-                            <w:t xml:space="preserve"> University of Pretoria</w:t>
+                            <w:t>Department of Computer Science. University of Pretoria</w:t>
                           </w:r>
                         </w:p>
                         <w:p>
@@ -601,7 +582,7 @@
                         <pic:cNvPicPr/>
                       </pic:nvPicPr>
                       <pic:blipFill>
-                        <a:blip r:embed="rId8" cstate="print">
+                        <a:blip r:embed="rId7" cstate="print">
                           <a:duotone>
                             <a:schemeClr val="accent1">
                               <a:shade val="45000"/>
@@ -719,6 +700,8 @@
           <w:r>
             <w:t>: 12035671</w:t>
           </w:r>
+          <w:bookmarkStart w:id="0" w:name="_GoBack"/>
+          <w:bookmarkEnd w:id="0"/>
         </w:p>
         <w:p>
           <w:pPr>
@@ -746,6 +729,39 @@
           <w:pPr>
             <w:jc w:val="center"/>
           </w:pPr>
+        </w:p>
+        <w:p>
+          <w:pPr>
+            <w:jc w:val="center"/>
+          </w:pPr>
+        </w:p>
+        <w:p>
+          <w:pPr>
+            <w:jc w:val="center"/>
+          </w:pPr>
+        </w:p>
+        <w:p>
+          <w:pPr>
+            <w:jc w:val="center"/>
+          </w:pPr>
+        </w:p>
+        <w:p>
+          <w:pPr>
+            <w:jc w:val="center"/>
+          </w:pPr>
+        </w:p>
+        <w:p>
+          <w:pPr>
+            <w:jc w:val="center"/>
+          </w:pPr>
+        </w:p>
+        <w:p>
+          <w:pPr>
+            <w:jc w:val="center"/>
+          </w:pPr>
+          <w:r>
+            <w:t>https://github.com/AxelInd/COS301_DriveStats/</w:t>
+          </w:r>
           <w:r>
             <w:br w:type="page"/>
           </w:r>
@@ -1526,12 +1542,12 @@
       <w:pPr>
         <w:pStyle w:val="Heading1"/>
       </w:pPr>
-      <w:bookmarkStart w:id="0" w:name="_Toc420681211"/>
+      <w:bookmarkStart w:id="1" w:name="_Toc420681211"/>
       <w:r>
         <w:lastRenderedPageBreak/>
         <w:t>Use Cases</w:t>
       </w:r>
-      <w:bookmarkEnd w:id="0"/>
+      <w:bookmarkEnd w:id="1"/>
     </w:p>
     <w:p>
       <w:pPr>
@@ -1611,23 +1627,23 @@
       <w:pPr>
         <w:pStyle w:val="Heading2"/>
       </w:pPr>
-      <w:bookmarkStart w:id="1" w:name="_Toc420681212"/>
+      <w:bookmarkStart w:id="2" w:name="_Toc420681212"/>
       <w:r>
         <w:t>Critical</w:t>
       </w:r>
-      <w:bookmarkEnd w:id="1"/>
+      <w:bookmarkEnd w:id="2"/>
     </w:p>
     <w:p>
       <w:pPr>
         <w:pStyle w:val="Heading3"/>
       </w:pPr>
-      <w:bookmarkStart w:id="2" w:name="_Toc420681213"/>
+      <w:bookmarkStart w:id="3" w:name="_Toc420681213"/>
       <w:proofErr w:type="spellStart"/>
       <w:proofErr w:type="gramStart"/>
       <w:r>
         <w:t>userRegistration</w:t>
       </w:r>
-      <w:bookmarkEnd w:id="2"/>
+      <w:bookmarkEnd w:id="3"/>
       <w:proofErr w:type="spellEnd"/>
       <w:proofErr w:type="gramEnd"/>
     </w:p>
@@ -1702,7 +1718,7 @@
             <o:lock v:ext="edit" aspectratio="t"/>
           </v:shapetype>
           <v:shape id="_x0000_i1025" type="#_x0000_t75" style="width:448pt;height:249pt">
-            <v:imagedata r:id="rId9" o:title="UserRegistration"/>
+            <v:imagedata r:id="rId8" o:title="UserRegistration"/>
           </v:shape>
         </w:pict>
       </w:r>
@@ -1745,7 +1761,7 @@
         <w:lastRenderedPageBreak/>
         <w:pict>
           <v:shape id="_x0000_i1026" type="#_x0000_t75" style="width:451.25pt;height:278.15pt">
-            <v:imagedata r:id="rId10" o:title="RegistrationServiceContract"/>
+            <v:imagedata r:id="rId9" o:title="RegistrationServiceContract"/>
           </v:shape>
         </w:pict>
       </w:r>
@@ -1830,7 +1846,7 @@
         </w:rPr>
         <w:pict>
           <v:shape id="_x0000_i1027" type="#_x0000_t75" style="width:450.75pt;height:238.55pt">
-            <v:imagedata r:id="rId11" o:title="registerActivity"/>
+            <v:imagedata r:id="rId10" o:title="registerActivity"/>
           </v:shape>
         </w:pict>
       </w:r>
@@ -1839,12 +1855,12 @@
       <w:pPr>
         <w:pStyle w:val="Heading3"/>
       </w:pPr>
-      <w:bookmarkStart w:id="3" w:name="_Toc420681214"/>
+      <w:bookmarkStart w:id="4" w:name="_Toc420681214"/>
       <w:r>
         <w:lastRenderedPageBreak/>
         <w:t>userLogin</w:t>
       </w:r>
-      <w:bookmarkEnd w:id="3"/>
+      <w:bookmarkEnd w:id="4"/>
     </w:p>
     <w:p>
       <w:pPr>
@@ -1910,7 +1926,7 @@
         </w:rPr>
         <w:pict>
           <v:shape id="_x0000_i1028" type="#_x0000_t75" style="width:451pt;height:290.75pt">
-            <v:imagedata r:id="rId12" o:title="LoginuseCase"/>
+            <v:imagedata r:id="rId11" o:title="LoginuseCase"/>
           </v:shape>
         </w:pict>
       </w:r>
@@ -1988,7 +2004,7 @@
         <w:lastRenderedPageBreak/>
         <w:pict>
           <v:shape id="_x0000_i1029" type="#_x0000_t75" style="width:450.7pt;height:270.9pt">
-            <v:imagedata r:id="rId13" o:title="LoginServiceContract"/>
+            <v:imagedata r:id="rId12" o:title="LoginServiceContract"/>
           </v:shape>
         </w:pict>
       </w:r>
@@ -2093,7 +2109,7 @@
         </w:rPr>
         <w:pict>
           <v:shape id="_x0000_i1030" type="#_x0000_t75" style="width:450.55pt;height:291.2pt">
-            <v:imagedata r:id="rId14" o:title="loginActivity"/>
+            <v:imagedata r:id="rId13" o:title="loginActivity"/>
           </v:shape>
         </w:pict>
       </w:r>
@@ -2110,12 +2126,12 @@
       <w:pPr>
         <w:pStyle w:val="Heading3"/>
       </w:pPr>
-      <w:bookmarkStart w:id="4" w:name="_Toc420681215"/>
+      <w:bookmarkStart w:id="5" w:name="_Toc420681215"/>
       <w:r>
         <w:lastRenderedPageBreak/>
         <w:t>TripMonitorState</w:t>
       </w:r>
-      <w:bookmarkEnd w:id="4"/>
+      <w:bookmarkEnd w:id="5"/>
     </w:p>
     <w:p>
       <w:pPr>
@@ -2169,7 +2185,7 @@
         </w:rPr>
         <w:pict>
           <v:shape id="_x0000_i1031" type="#_x0000_t75" style="width:451pt;height:246pt">
-            <v:imagedata r:id="rId15" o:title="useCase - Start trip"/>
+            <v:imagedata r:id="rId14" o:title="useCase - Start trip"/>
           </v:shape>
         </w:pict>
       </w:r>
@@ -2188,7 +2204,7 @@
         </w:rPr>
         <w:pict>
           <v:shape id="_x0000_i1032" type="#_x0000_t75" style="width:451.15pt;height:245pt">
-            <v:imagedata r:id="rId16" o:title="useCase - Stop trip"/>
+            <v:imagedata r:id="rId15" o:title="useCase - Stop trip"/>
           </v:shape>
         </w:pict>
       </w:r>
@@ -2260,7 +2276,7 @@
         </w:rPr>
         <w:pict>
           <v:shape id="_x0000_i1033" type="#_x0000_t75" style="width:450.85pt;height:233.35pt">
-            <v:imagedata r:id="rId17" o:title="StartRecserviceContract"/>
+            <v:imagedata r:id="rId16" o:title="StartRecserviceContract"/>
           </v:shape>
         </w:pict>
       </w:r>
@@ -2358,7 +2374,7 @@
         </w:rPr>
         <w:pict>
           <v:shape id="_x0000_i1034" type="#_x0000_t75" style="width:451.05pt;height:285.55pt">
-            <v:imagedata r:id="rId18" o:title="startRecordingTripActivity"/>
+            <v:imagedata r:id="rId17" o:title="startRecordingTripActivity"/>
           </v:shape>
         </w:pict>
       </w:r>
@@ -2374,22 +2390,22 @@
       <w:pPr>
         <w:pStyle w:val="Heading2"/>
       </w:pPr>
-      <w:bookmarkStart w:id="5" w:name="_Toc420681216"/>
+      <w:bookmarkStart w:id="6" w:name="_Toc420681216"/>
       <w:r>
         <w:lastRenderedPageBreak/>
         <w:t>Important</w:t>
       </w:r>
-      <w:bookmarkEnd w:id="5"/>
+      <w:bookmarkEnd w:id="6"/>
     </w:p>
     <w:p>
       <w:pPr>
         <w:pStyle w:val="Heading3"/>
       </w:pPr>
-      <w:bookmarkStart w:id="6" w:name="_Toc420681217"/>
+      <w:bookmarkStart w:id="7" w:name="_Toc420681217"/>
       <w:r>
         <w:t>DisplayTripInformation</w:t>
       </w:r>
-      <w:bookmarkEnd w:id="6"/>
+      <w:bookmarkEnd w:id="7"/>
     </w:p>
     <w:p>
       <w:pPr>
@@ -2443,7 +2459,7 @@
         </w:rPr>
         <w:pict>
           <v:shape id="_x0000_i1035" type="#_x0000_t75" style="width:450.7pt;height:203.2pt">
-            <v:imagedata r:id="rId19" o:title="DisplayTripInfouseCase" cropbottom="23550f"/>
+            <v:imagedata r:id="rId18" o:title="DisplayTripInfouseCase" cropbottom="23550f"/>
           </v:shape>
         </w:pict>
       </w:r>
@@ -2499,7 +2515,7 @@
         </w:rPr>
         <w:pict>
           <v:shape id="_x0000_i1036" type="#_x0000_t75" style="width:450.85pt;height:279.65pt">
-            <v:imagedata r:id="rId20" o:title="DisplayTripInfoserviceContract" cropbottom="25064f"/>
+            <v:imagedata r:id="rId19" o:title="DisplayTripInfoserviceContract" cropbottom="25064f"/>
           </v:shape>
         </w:pict>
       </w:r>
@@ -2557,7 +2573,7 @@
         </w:rPr>
         <w:pict>
           <v:shape id="_x0000_i1037" type="#_x0000_t75" style="width:450.6pt;height:213.15pt">
-            <v:imagedata r:id="rId21" o:title="displayTripInformationActivity" cropbottom="26352f"/>
+            <v:imagedata r:id="rId20" o:title="displayTripInformationActivity" cropbottom="26352f"/>
           </v:shape>
         </w:pict>
       </w:r>
@@ -2587,22 +2603,22 @@
       <w:pPr>
         <w:pStyle w:val="Heading2"/>
       </w:pPr>
-      <w:bookmarkStart w:id="7" w:name="_Toc420681218"/>
+      <w:bookmarkStart w:id="8" w:name="_Toc420681218"/>
       <w:r>
         <w:lastRenderedPageBreak/>
         <w:t>Nice-To-Have</w:t>
       </w:r>
-      <w:bookmarkEnd w:id="7"/>
+      <w:bookmarkEnd w:id="8"/>
     </w:p>
     <w:p>
       <w:pPr>
         <w:pStyle w:val="Heading3"/>
       </w:pPr>
-      <w:bookmarkStart w:id="8" w:name="_Toc420681219"/>
+      <w:bookmarkStart w:id="9" w:name="_Toc420681219"/>
       <w:r>
         <w:t>viewComparedResults</w:t>
       </w:r>
-      <w:bookmarkEnd w:id="8"/>
+      <w:bookmarkEnd w:id="9"/>
     </w:p>
     <w:p>
       <w:pPr>
@@ -2663,7 +2679,7 @@
         </w:rPr>
         <w:pict>
           <v:shape id="_x0000_i1038" type="#_x0000_t75" style="width:450.6pt;height:356pt">
-            <v:imagedata r:id="rId22" o:title="viewcomparedResultsUseCase"/>
+            <v:imagedata r:id="rId21" o:title="viewcomparedResultsUseCase"/>
           </v:shape>
         </w:pict>
       </w:r>
@@ -2714,7 +2730,7 @@
         <w:lastRenderedPageBreak/>
         <w:pict>
           <v:shape id="_x0000_i1039" type="#_x0000_t75" style="width:451.2pt;height:261.65pt">
-            <v:imagedata r:id="rId23" o:title="ViewComparedResultsServiceContract"/>
+            <v:imagedata r:id="rId22" o:title="ViewComparedResultsServiceContract"/>
           </v:shape>
         </w:pict>
       </w:r>
@@ -2773,7 +2789,7 @@
         <w:lastRenderedPageBreak/>
         <w:pict>
           <v:shape id="_x0000_i1040" type="#_x0000_t75" style="width:450.75pt;height:337.3pt">
-            <v:imagedata r:id="rId24" o:title="viewComparedResultsActivity"/>
+            <v:imagedata r:id="rId23" o:title="viewComparedResultsActivity"/>
           </v:shape>
         </w:pict>
       </w:r>
@@ -2817,8 +2833,6 @@
       <w:r>
         <w:fldChar w:fldCharType="end"/>
       </w:r>
-      <w:bookmarkStart w:id="9" w:name="_GoBack"/>
-      <w:bookmarkEnd w:id="9"/>
     </w:p>
     <w:tbl>
       <w:tblPr>
@@ -5895,7 +5909,7 @@
                 </mc:Choice>
                 <mc:Fallback>
                   <w:pict>
-                    <v:shape id="Text Box 2" o:spid="_x0000_s1027" type="#_x0000_t202" style="position:absolute;margin-left:43.85pt;margin-top:9.45pt;width:230.25pt;height:18.75pt;z-index:251661312;visibility:visible;mso-wrap-style:square;mso-width-percent:0;mso-height-percent:0;mso-wrap-distance-left:9pt;mso-wrap-distance-top:0;mso-wrap-distance-right:9pt;mso-wrap-distance-bottom:0;mso-position-horizontal:absolute;mso-position-horizontal-relative:text;mso-position-vertical:absolute;mso-position-vertical-relative:text;mso-width-percent:0;mso-height-percent:0;mso-width-relative:margin;mso-height-relative:margin;v-text-anchor:top" o:gfxdata="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">
+                    <v:shape w14:anchorId="380644BC" id="Text Box 2" o:spid="_x0000_s1027" type="#_x0000_t202" style="position:absolute;margin-left:43.85pt;margin-top:9.45pt;width:230.25pt;height:18.75pt;z-index:251661312;visibility:visible;mso-wrap-style:square;mso-width-percent:0;mso-height-percent:0;mso-wrap-distance-left:9pt;mso-wrap-distance-top:0;mso-wrap-distance-right:9pt;mso-wrap-distance-bottom:0;mso-position-horizontal:absolute;mso-position-horizontal-relative:text;mso-position-vertical:absolute;mso-position-vertical-relative:text;mso-width-percent:0;mso-height-percent:0;mso-width-relative:margin;mso-height-relative:margin;v-text-anchor:top" o:gfxdata="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">
                       <v:textbox>
                         <w:txbxContent>
                           <w:p>
@@ -7488,7 +7502,7 @@
                 </mc:Choice>
                 <mc:Fallback>
                   <w:pict>
-                    <v:shape id="_x0000_s1028" type="#_x0000_t202" style="position:absolute;margin-left:9.1pt;margin-top:5.85pt;width:89.25pt;height:24pt;z-index:251662336;visibility:visible;mso-wrap-style:square;mso-width-percent:0;mso-height-percent:0;mso-wrap-distance-left:9pt;mso-wrap-distance-top:0;mso-wrap-distance-right:9pt;mso-wrap-distance-bottom:0;mso-position-horizontal:absolute;mso-position-horizontal-relative:text;mso-position-vertical:absolute;mso-position-vertical-relative:text;mso-width-percent:0;mso-height-percent:0;mso-width-relative:margin;mso-height-relative:margin;v-text-anchor:top" o:gfxdata="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">
+                    <v:shape w14:anchorId="219E55A6" id="_x0000_s1028" type="#_x0000_t202" style="position:absolute;margin-left:9.1pt;margin-top:5.85pt;width:89.25pt;height:24pt;z-index:251662336;visibility:visible;mso-wrap-style:square;mso-width-percent:0;mso-height-percent:0;mso-wrap-distance-left:9pt;mso-wrap-distance-top:0;mso-wrap-distance-right:9pt;mso-wrap-distance-bottom:0;mso-position-horizontal:absolute;mso-position-horizontal-relative:text;mso-position-vertical:absolute;mso-position-vertical-relative:text;mso-width-percent:0;mso-height-percent:0;mso-width-relative:margin;mso-height-relative:margin;v-text-anchor:top" o:gfxdata="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">
                       <v:textbox>
                         <w:txbxContent>
                           <w:p>
@@ -7595,7 +7609,7 @@
                 </mc:Choice>
                 <mc:Fallback>
                   <w:pict>
-                    <v:shape id="_x0000_s1029" type="#_x0000_t202" style="position:absolute;margin-left:60.05pt;margin-top:8.1pt;width:197.25pt;height:21pt;z-index:251663360;visibility:visible;mso-wrap-style:square;mso-width-percent:0;mso-height-percent:0;mso-wrap-distance-left:9pt;mso-wrap-distance-top:0;mso-wrap-distance-right:9pt;mso-wrap-distance-bottom:0;mso-position-horizontal:absolute;mso-position-horizontal-relative:text;mso-position-vertical:absolute;mso-position-vertical-relative:text;mso-width-percent:0;mso-height-percent:0;mso-width-relative:margin;mso-height-relative:margin;v-text-anchor:top" o:gfxdata="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">
+                    <v:shape w14:anchorId="3EB809B7" id="_x0000_s1029" type="#_x0000_t202" style="position:absolute;margin-left:60.05pt;margin-top:8.1pt;width:197.25pt;height:21pt;z-index:251663360;visibility:visible;mso-wrap-style:square;mso-width-percent:0;mso-height-percent:0;mso-wrap-distance-left:9pt;mso-wrap-distance-top:0;mso-wrap-distance-right:9pt;mso-wrap-distance-bottom:0;mso-position-horizontal:absolute;mso-position-horizontal-relative:text;mso-position-vertical:absolute;mso-position-vertical-relative:text;mso-width-percent:0;mso-height-percent:0;mso-width-relative:margin;mso-height-relative:margin;v-text-anchor:top" o:gfxdata="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">
                       <v:textbox>
                         <w:txbxContent>
                           <w:p>
@@ -8052,7 +8066,7 @@
                 </mc:Choice>
                 <mc:Fallback>
                   <w:pict>
-                    <v:shape id="_x0000_s1030" type="#_x0000_t202" style="position:absolute;margin-left:-2.2pt;margin-top:6pt;width:190.5pt;height:23.25pt;z-index:251664384;visibility:visible;mso-wrap-style:square;mso-width-percent:0;mso-height-percent:0;mso-wrap-distance-left:9pt;mso-wrap-distance-top:0;mso-wrap-distance-right:9pt;mso-wrap-distance-bottom:0;mso-position-horizontal:absolute;mso-position-horizontal-relative:text;mso-position-vertical:absolute;mso-position-vertical-relative:text;mso-width-percent:0;mso-height-percent:0;mso-width-relative:margin;mso-height-relative:margin;v-text-anchor:top" o:gfxdata="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">
+                    <v:shape w14:anchorId="3141DA4B" id="_x0000_s1030" type="#_x0000_t202" style="position:absolute;margin-left:-2.2pt;margin-top:6pt;width:190.5pt;height:23.25pt;z-index:251664384;visibility:visible;mso-wrap-style:square;mso-width-percent:0;mso-height-percent:0;mso-wrap-distance-left:9pt;mso-wrap-distance-top:0;mso-wrap-distance-right:9pt;mso-wrap-distance-bottom:0;mso-position-horizontal:absolute;mso-position-horizontal-relative:text;mso-position-vertical:absolute;mso-position-vertical-relative:text;mso-width-percent:0;mso-height-percent:0;mso-width-relative:margin;mso-height-relative:margin;v-text-anchor:top" o:gfxdata="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">
                       <v:textbox>
                         <w:txbxContent>
                           <w:p>
@@ -10504,7 +10518,7 @@
 </file>
 
 <file path=word/numbering.xml><?xml version="1.0" encoding="utf-8"?>
-<w:numbering xmlns:wpc="http://schemas.microsoft.com/office/word/2010/wordprocessingCanvas" xmlns:mc="http://schemas.openxmlformats.org/markup-compatibility/2006" xmlns:o="urn:schemas-microsoft-com:office:office" xmlns:r="http://schemas.openxmlformats.org/officeDocument/2006/relationships" xmlns:m="http://schemas.openxmlformats.org/officeDocument/2006/math" xmlns:v="urn:schemas-microsoft-com:vml" xmlns:wp14="http://schemas.microsoft.com/office/word/2010/wordprocessingDrawing" xmlns:wp="http://schemas.openxmlformats.org/drawingml/2006/wordprocessingDrawing" xmlns:w10="urn:schemas-microsoft-com:office:word" xmlns:w="http://schemas.openxmlformats.org/wordprocessingml/2006/main" xmlns:w14="http://schemas.microsoft.com/office/word/2010/wordml" xmlns:wpg="http://schemas.microsoft.com/office/word/2010/wordprocessingGroup" xmlns:wpi="http://schemas.microsoft.com/office/word/2010/wordprocessingInk" xmlns:wne="http://schemas.microsoft.com/office/word/2006/wordml" xmlns:wps="http://schemas.microsoft.com/office/word/2010/wordprocessingShape" mc:Ignorable="w14 wp14">
+<w:numbering xmlns:wpc="http://schemas.microsoft.com/office/word/2010/wordprocessingCanvas" xmlns:mc="http://schemas.openxmlformats.org/markup-compatibility/2006" xmlns:o="urn:schemas-microsoft-com:office:office" xmlns:r="http://schemas.openxmlformats.org/officeDocument/2006/relationships" xmlns:m="http://schemas.openxmlformats.org/officeDocument/2006/math" xmlns:v="urn:schemas-microsoft-com:vml" xmlns:wp14="http://schemas.microsoft.com/office/word/2010/wordprocessingDrawing" xmlns:wp="http://schemas.openxmlformats.org/drawingml/2006/wordprocessingDrawing" xmlns:w10="urn:schemas-microsoft-com:office:word" xmlns:w="http://schemas.openxmlformats.org/wordprocessingml/2006/main" xmlns:w14="http://schemas.microsoft.com/office/word/2010/wordml" xmlns:w15="http://schemas.microsoft.com/office/word/2012/wordml" xmlns:wpg="http://schemas.microsoft.com/office/word/2010/wordprocessingGroup" xmlns:wpi="http://schemas.microsoft.com/office/word/2010/wordprocessingInk" xmlns:wne="http://schemas.microsoft.com/office/word/2006/wordml" xmlns:wps="http://schemas.microsoft.com/office/word/2010/wordprocessingShape" mc:Ignorable="w14 w15 wp14">
   <w:abstractNum w:abstractNumId="0">
     <w:nsid w:val="3ED06D50"/>
     <w:multiLevelType w:val="multilevel"/>
@@ -10634,7 +10648,7 @@
 </file>
 
 <file path=word/styles.xml><?xml version="1.0" encoding="utf-8"?>
-<w:styles xmlns:mc="http://schemas.openxmlformats.org/markup-compatibility/2006" xmlns:r="http://schemas.openxmlformats.org/officeDocument/2006/relationships" xmlns:w="http://schemas.openxmlformats.org/wordprocessingml/2006/main" xmlns:w14="http://schemas.microsoft.com/office/word/2010/wordml" mc:Ignorable="w14">
+<w:styles xmlns:mc="http://schemas.openxmlformats.org/markup-compatibility/2006" xmlns:r="http://schemas.openxmlformats.org/officeDocument/2006/relationships" xmlns:w="http://schemas.openxmlformats.org/wordprocessingml/2006/main" xmlns:w14="http://schemas.microsoft.com/office/word/2010/wordml" xmlns:w15="http://schemas.microsoft.com/office/word/2012/wordml" mc:Ignorable="w14 w15">
   <w:docDefaults>
     <w:rPrDefault>
       <w:rPr>
@@ -10650,744 +10664,378 @@
       </w:pPr>
     </w:pPrDefault>
   </w:docDefaults>
-  <w:latentStyles w:defLockedState="0" w:defUIPriority="99" w:defSemiHidden="1" w:defUnhideWhenUsed="1" w:defQFormat="0" w:count="267">
-    <w:lsdException w:name="Normal" w:semiHidden="0" w:uiPriority="0" w:unhideWhenUsed="0" w:qFormat="1"/>
-    <w:lsdException w:name="heading 1" w:semiHidden="0" w:uiPriority="9" w:unhideWhenUsed="0" w:qFormat="1"/>
-    <w:lsdException w:name="heading 2" w:uiPriority="9" w:qFormat="1"/>
-    <w:lsdException w:name="heading 3" w:uiPriority="9" w:qFormat="1"/>
-    <w:lsdException w:name="heading 4" w:uiPriority="9" w:qFormat="1"/>
-    <w:lsdException w:name="heading 5" w:uiPriority="9" w:qFormat="1"/>
-    <w:lsdException w:name="heading 6" w:uiPriority="9" w:qFormat="1"/>
-    <w:lsdException w:name="heading 7" w:uiPriority="9" w:qFormat="1"/>
-    <w:lsdException w:name="heading 8" w:uiPriority="9" w:qFormat="1"/>
-    <w:lsdException w:name="heading 9" w:uiPriority="9" w:qFormat="1"/>
-    <w:lsdException w:name="toc 1" w:uiPriority="39"/>
-    <w:lsdException w:name="toc 2" w:uiPriority="39"/>
-    <w:lsdException w:name="toc 3" w:uiPriority="39"/>
-    <w:lsdException w:name="toc 4" w:uiPriority="39"/>
-    <w:lsdException w:name="toc 5" w:uiPriority="39"/>
-    <w:lsdException w:name="toc 6" w:uiPriority="39"/>
-    <w:lsdException w:name="toc 7" w:uiPriority="39"/>
-    <w:lsdException w:name="toc 8" w:uiPriority="39"/>
-    <w:lsdException w:name="toc 9" w:uiPriority="39"/>
-    <w:lsdException w:name="caption" w:uiPriority="35" w:qFormat="1"/>
-    <w:lsdException w:name="Title" w:semiHidden="0" w:uiPriority="10" w:unhideWhenUsed="0" w:qFormat="1"/>
-    <w:lsdException w:name="Default Paragraph Font" w:uiPriority="1"/>
-    <w:lsdException w:name="Subtitle" w:semiHidden="0" w:uiPriority="11" w:unhideWhenUsed="0" w:qFormat="1"/>
-    <w:lsdException w:name="Date" w:uiPriority="0" w:qFormat="1"/>
-    <w:lsdException w:name="Strong" w:semiHidden="0" w:uiPriority="22" w:unhideWhenUsed="0" w:qFormat="1"/>
-    <w:lsdException w:name="Emphasis" w:semiHidden="0" w:uiPriority="20" w:unhideWhenUsed="0" w:qFormat="1"/>
-    <w:lsdException w:name="Table Grid" w:semiHidden="0" w:uiPriority="59" w:unhideWhenUsed="0"/>
-    <w:lsdException w:name="Placeholder Text" w:unhideWhenUsed="0"/>
-    <w:lsdException w:name="No Spacing" w:semiHidden="0" w:uiPriority="1" w:unhideWhenUsed="0" w:qFormat="1"/>
-    <w:lsdException w:name="Light Shading" w:semiHidden="0" w:uiPriority="60" w:unhideWhenUsed="0"/>
-    <w:lsdException w:name="Light List" w:semiHidden="0" w:uiPriority="61" w:unhideWhenUsed="0"/>
-    <w:lsdException w:name="Light Grid" w:semiHidden="0" w:uiPriority="62" w:unhideWhenUsed="0"/>
-    <w:lsdException w:name="Medium Shading 1" w:semiHidden="0" w:uiPriority="63" w:unhideWhenUsed="0"/>
-    <w:lsdException w:name="Medium Shading 2" w:semiHidden="0" w:uiPriority="64" w:unhideWhenUsed="0"/>
-    <w:lsdException w:name="Medium List 1" w:semiHidden="0" w:uiPriority="65" w:unhideWhenUsed="0"/>
-    <w:lsdException w:name="Medium List 2" w:semiHidden="0" w:uiPriority="66" w:unhideWhenUsed="0"/>
-    <w:lsdException w:name="Medium Grid 1" w:semiHidden="0" w:uiPriority="67" w:unhideWhenUsed="0"/>
-    <w:lsdException w:name="Medium Grid 2" w:semiHidden="0" w:uiPriority="68" w:unhideWhenUsed="0"/>
-    <w:lsdException w:name="Medium Grid 3" w:semiHidden="0" w:uiPriority="69" w:unhideWhenUsed="0"/>
-    <w:lsdException w:name="Dark List" w:semiHidden="0" w:uiPriority="70" w:unhideWhenUsed="0"/>
-    <w:lsdException w:name="Colorful Shading" w:semiHidden="0" w:uiPriority="71" w:unhideWhenUsed="0"/>
-    <w:lsdException w:name="Colorful List" w:semiHidden="0" w:uiPriority="72" w:unhideWhenUsed="0"/>
-    <w:lsdException w:name="Colorful Grid" w:semiHidden="0" w:uiPriority="73" w:unhideWhenUsed="0"/>
-    <w:lsdException w:name="Light Shading Accent 1" w:semiHidden="0" w:uiPriority="60" w:unhideWhenUsed="0"/>
-    <w:lsdException w:name="Light List Accent 1" w:semiHidden="0" w:uiPriority="61" w:unhideWhenUsed="0"/>
-    <w:lsdException w:name="Light Grid Accent 1" w:semiHidden="0" w:uiPriority="62" w:unhideWhenUsed="0"/>
-    <w:lsdException w:name="Medium Shading 1 Accent 1" w:semiHidden="0" w:uiPriority="63" w:unhideWhenUsed="0"/>
-    <w:lsdException w:name="Medium Shading 2 Accent 1" w:semiHidden="0" w:uiPriority="64" w:unhideWhenUsed="0"/>
-    <w:lsdException w:name="Medium List 1 Accent 1" w:semiHidden="0" w:uiPriority="65" w:unhideWhenUsed="0"/>
-    <w:lsdException w:name="Revision" w:unhideWhenUsed="0"/>
-    <w:lsdException w:name="List Paragraph" w:semiHidden="0" w:uiPriority="34" w:unhideWhenUsed="0" w:qFormat="1"/>
-    <w:lsdException w:name="Quote" w:semiHidden="0" w:uiPriority="29" w:unhideWhenUsed="0" w:qFormat="1"/>
-    <w:lsdException w:name="Intense Quote" w:semiHidden="0" w:uiPriority="30" w:unhideWhenUsed="0" w:qFormat="1"/>
-    <w:lsdException w:name="Medium List 2 Accent 1" w:semiHidden="0" w:uiPriority="66" w:unhideWhenUsed="0"/>
-    <w:lsdException w:name="Medium Grid 1 Accent 1" w:semiHidden="0" w:uiPriority="67" w:unhideWhenUsed="0"/>
-    <w:lsdException w:name="Medium Grid 2 Accent 1" w:semiHidden="0" w:uiPriority="68" w:unhideWhenUsed="0"/>
-    <w:lsdException w:name="Medium Grid 3 Accent 1" w:semiHidden="0" w:uiPriority="69" w:unhideWhenUsed="0"/>
-    <w:lsdException w:name="Dark List Accent 1" w:semiHidden="0" w:uiPriority="70" w:unhideWhenUsed="0"/>
-    <w:lsdException w:name="Colorful Shading Accent 1" w:semiHidden="0" w:uiPriority="71" w:unhideWhenUsed="0"/>
-    <w:lsdException w:name="Colorful List Accent 1" w:semiHidden="0" w:uiPriority="72" w:unhideWhenUsed="0"/>
-    <w:lsdException w:name="Colorful Grid Accent 1" w:semiHidden="0" w:uiPriority="73" w:unhideWhenUsed="0"/>
-    <w:lsdException w:name="Light Shading Accent 2" w:semiHidden="0" w:uiPriority="60" w:unhideWhenUsed="0"/>
-    <w:lsdException w:name="Light List Accent 2" w:semiHidden="0" w:uiPriority="61" w:unhideWhenUsed="0"/>
-    <w:lsdException w:name="Light Grid Accent 2" w:semiHidden="0" w:uiPriority="62" w:unhideWhenUsed="0"/>
-    <w:lsdException w:name="Medium Shading 1 Accent 2" w:semiHidden="0" w:uiPriority="63" w:unhideWhenUsed="0"/>
-    <w:lsdException w:name="Medium Shading 2 Accent 2" w:semiHidden="0" w:uiPriority="64" w:unhideWhenUsed="0"/>
-    <w:lsdException w:name="Medium List 1 Accent 2" w:semiHidden="0" w:uiPriority="65" w:unhideWhenUsed="0"/>
-    <w:lsdException w:name="Medium List 2 Accent 2" w:semiHidden="0" w:uiPriority="66" w:unhideWhenUsed="0"/>
-    <w:lsdException w:name="Medium Grid 1 Accent 2" w:semiHidden="0" w:uiPriority="67" w:unhideWhenUsed="0"/>
-    <w:lsdException w:name="Medium Grid 2 Accent 2" w:semiHidden="0" w:uiPriority="68" w:unhideWhenUsed="0"/>
-    <w:lsdException w:name="Medium Grid 3 Accent 2" w:semiHidden="0" w:uiPriority="69" w:unhideWhenUsed="0"/>
-    <w:lsdException w:name="Dark List Accent 2" w:semiHidden="0" w:uiPriority="70" w:unhideWhenUsed="0"/>
-    <w:lsdException w:name="Colorful Shading Accent 2" w:semiHidden="0" w:uiPriority="71" w:unhideWhenUsed="0"/>
-    <w:lsdException w:name="Colorful List Accent 2" w:semiHidden="0" w:uiPriority="72" w:unhideWhenUsed="0"/>
-    <w:lsdException w:name="Colorful Grid Accent 2" w:semiHidden="0" w:uiPriority="73" w:unhideWhenUsed="0"/>
-    <w:lsdException w:name="Light Shading Accent 3" w:semiHidden="0" w:uiPriority="60" w:unhideWhenUsed="0"/>
-    <w:lsdException w:name="Light List Accent 3" w:semiHidden="0" w:uiPriority="61" w:unhideWhenUsed="0"/>
-    <w:lsdException w:name="Light Grid Accent 3" w:semiHidden="0" w:uiPriority="62" w:unhideWhenUsed="0"/>
-    <w:lsdException w:name="Medium Shading 1 Accent 3" w:semiHidden="0" w:uiPriority="63" w:unhideWhenUsed="0"/>
-    <w:lsdException w:name="Medium Shading 2 Accent 3" w:semiHidden="0" w:uiPriority="64" w:unhideWhenUsed="0"/>
-    <w:lsdException w:name="Medium List 1 Accent 3" w:semiHidden="0" w:uiPriority="65" w:unhideWhenUsed="0"/>
-    <w:lsdException w:name="Medium List 2 Accent 3" w:semiHidden="0" w:uiPriority="66" w:unhideWhenUsed="0"/>
-    <w:lsdException w:name="Medium Grid 1 Accent 3" w:semiHidden="0" w:uiPriority="67" w:unhideWhenUsed="0"/>
-    <w:lsdException w:name="Medium Grid 2 Accent 3" w:semiHidden="0" w:uiPriority="68" w:unhideWhenUsed="0"/>
-    <w:lsdException w:name="Medium Grid 3 Accent 3" w:semiHidden="0" w:uiPriority="69" w:unhideWhenUsed="0"/>
-    <w:lsdException w:name="Dark List Accent 3" w:semiHidden="0" w:uiPriority="70" w:unhideWhenUsed="0"/>
-    <w:lsdException w:name="Colorful Shading Accent 3" w:semiHidden="0" w:uiPriority="71" w:unhideWhenUsed="0"/>
-    <w:lsdException w:name="Colorful List Accent 3" w:semiHidden="0" w:uiPriority="72" w:unhideWhenUsed="0"/>
-    <w:lsdException w:name="Colorful Grid Accent 3" w:semiHidden="0" w:uiPriority="73" w:unhideWhenUsed="0"/>
-    <w:lsdException w:name="Light Shading Accent 4" w:semiHidden="0" w:uiPriority="60" w:unhideWhenUsed="0"/>
-    <w:lsdException w:name="Light List Accent 4" w:semiHidden="0" w:uiPriority="61" w:unhideWhenUsed="0"/>
-    <w:lsdException w:name="Light Grid Accent 4" w:semiHidden="0" w:uiPriority="62" w:unhideWhenUsed="0"/>
-    <w:lsdException w:name="Medium Shading 1 Accent 4" w:semiHidden="0" w:uiPriority="63" w:unhideWhenUsed="0"/>
-    <w:lsdException w:name="Medium Shading 2 Accent 4" w:semiHidden="0" w:uiPriority="64" w:unhideWhenUsed="0"/>
-    <w:lsdException w:name="Medium List 1 Accent 4" w:semiHidden="0" w:uiPriority="65" w:unhideWhenUsed="0"/>
-    <w:lsdException w:name="Medium List 2 Accent 4" w:semiHidden="0" w:uiPriority="66" w:unhideWhenUsed="0"/>
-    <w:lsdException w:name="Medium Grid 1 Accent 4" w:semiHidden="0" w:uiPriority="67" w:unhideWhenUsed="0"/>
-    <w:lsdException w:name="Medium Grid 2 Accent 4" w:semiHidden="0" w:uiPriority="68" w:unhideWhenUsed="0"/>
-    <w:lsdException w:name="Medium Grid 3 Accent 4" w:semiHidden="0" w:uiPriority="69" w:unhideWhenUsed="0"/>
-    <w:lsdException w:name="Dark List Accent 4" w:semiHidden="0" w:uiPriority="70" w:unhideWhenUsed="0"/>
-    <w:lsdException w:name="Colorful Shading Accent 4" w:semiHidden="0" w:uiPriority="71" w:unhideWhenUsed="0"/>
-    <w:lsdException w:name="Colorful List Accent 4" w:semiHidden="0" w:uiPriority="72" w:unhideWhenUsed="0"/>
-    <w:lsdException w:name="Colorful Grid Accent 4" w:semiHidden="0" w:uiPriority="73" w:unhideWhenUsed="0"/>
-    <w:lsdException w:name="Light Shading Accent 5" w:semiHidden="0" w:uiPriority="60" w:unhideWhenUsed="0"/>
-    <w:lsdException w:name="Light List Accent 5" w:semiHidden="0" w:uiPriority="61" w:unhideWhenUsed="0"/>
-    <w:lsdException w:name="Light Grid Accent 5" w:semiHidden="0" w:uiPriority="62" w:unhideWhenUsed="0"/>
-    <w:lsdException w:name="Medium Shading 1 Accent 5" w:semiHidden="0" w:uiPriority="63" w:unhideWhenUsed="0"/>
-    <w:lsdException w:name="Medium Shading 2 Accent 5" w:semiHidden="0" w:uiPriority="64" w:unhideWhenUsed="0"/>
-    <w:lsdException w:name="Medium List 1 Accent 5" w:semiHidden="0" w:uiPriority="65" w:unhideWhenUsed="0"/>
-    <w:lsdException w:name="Medium List 2 Accent 5" w:semiHidden="0" w:uiPriority="66" w:unhideWhenUsed="0"/>
-    <w:lsdException w:name="Medium Grid 1 Accent 5" w:semiHidden="0" w:uiPriority="67" w:unhideWhenUsed="0"/>
-    <w:lsdException w:name="Medium Grid 2 Accent 5" w:semiHidden="0" w:uiPriority="68" w:unhideWhenUsed="0"/>
-    <w:lsdException w:name="Medium Grid 3 Accent 5" w:semiHidden="0" w:uiPriority="69" w:unhideWhenUsed="0"/>
-    <w:lsdException w:name="Dark List Accent 5" w:semiHidden="0" w:uiPriority="70" w:unhideWhenUsed="0"/>
-    <w:lsdException w:name="Colorful Shading Accent 5" w:semiHidden="0" w:uiPriority="71" w:unhideWhenUsed="0"/>
-    <w:lsdException w:name="Colorful List Accent 5" w:semiHidden="0" w:uiPriority="72" w:unhideWhenUsed="0"/>
-    <w:lsdException w:name="Colorful Grid Accent 5" w:semiHidden="0" w:uiPriority="73" w:unhideWhenUsed="0"/>
-    <w:lsdException w:name="Light Shading Accent 6" w:semiHidden="0" w:uiPriority="60" w:unhideWhenUsed="0"/>
-    <w:lsdException w:name="Light List Accent 6" w:semiHidden="0" w:uiPriority="61" w:unhideWhenUsed="0"/>
-    <w:lsdException w:name="Light Grid Accent 6" w:semiHidden="0" w:uiPriority="62" w:unhideWhenUsed="0"/>
-    <w:lsdException w:name="Medium Shading 1 Accent 6" w:semiHidden="0" w:uiPriority="63" w:unhideWhenUsed="0"/>
-    <w:lsdException w:name="Medium Shading 2 Accent 6" w:semiHidden="0" w:uiPriority="64" w:unhideWhenUsed="0"/>
-    <w:lsdException w:name="Medium List 1 Accent 6" w:semiHidden="0" w:uiPriority="65" w:unhideWhenUsed="0"/>
-    <w:lsdException w:name="Medium List 2 Accent 6" w:semiHidden="0" w:uiPriority="66" w:unhideWhenUsed="0"/>
-    <w:lsdException w:name="Medium Grid 1 Accent 6" w:semiHidden="0" w:uiPriority="67" w:unhideWhenUsed="0"/>
-    <w:lsdException w:name="Medium Grid 2 Accent 6" w:semiHidden="0" w:uiPriority="68" w:unhideWhenUsed="0"/>
-    <w:lsdException w:name="Medium Grid 3 Accent 6" w:semiHidden="0" w:uiPriority="69" w:unhideWhenUsed="0"/>
-    <w:lsdException w:name="Dark List Accent 6" w:semiHidden="0" w:uiPriority="70" w:unhideWhenUsed="0"/>
-    <w:lsdException w:name="Colorful Shading Accent 6" w:semiHidden="0" w:uiPriority="71" w:unhideWhenUsed="0"/>
-    <w:lsdException w:name="Colorful List Accent 6" w:semiHidden="0" w:uiPriority="72" w:unhideWhenUsed="0"/>
-    <w:lsdException w:name="Colorful Grid Accent 6" w:semiHidden="0" w:uiPriority="73" w:unhideWhenUsed="0"/>
-    <w:lsdException w:name="Subtle Emphasis" w:semiHidden="0" w:uiPriority="19" w:unhideWhenUsed="0" w:qFormat="1"/>
-    <w:lsdException w:name="Intense Emphasis" w:semiHidden="0" w:uiPriority="21" w:unhideWhenUsed="0" w:qFormat="1"/>
-    <w:lsdException w:name="Subtle Reference" w:semiHidden="0" w:uiPriority="31" w:unhideWhenUsed="0" w:qFormat="1"/>
-    <w:lsdException w:name="Intense Reference" w:semiHidden="0" w:uiPriority="32" w:unhideWhenUsed="0" w:qFormat="1"/>
-    <w:lsdException w:name="Book Title" w:semiHidden="0" w:uiPriority="33" w:unhideWhenUsed="0" w:qFormat="1"/>
-    <w:lsdException w:name="Bibliography" w:uiPriority="37"/>
-    <w:lsdException w:name="TOC Heading" w:uiPriority="39" w:qFormat="1"/>
-  </w:latentStyles>
-  <w:style w:type="paragraph" w:default="1" w:styleId="Normal">
-    <w:name w:val="Normal"/>
-    <w:qFormat/>
-  </w:style>
-  <w:style w:type="paragraph" w:styleId="Heading1">
-    <w:name w:val="heading 1"/>
-    <w:basedOn w:val="Normal"/>
-    <w:next w:val="Normal"/>
-    <w:link w:val="Heading1Char"/>
-    <w:uiPriority w:val="9"/>
-    <w:qFormat/>
-    <w:rsid w:val="005648F4"/>
-    <w:pPr>
-      <w:keepNext/>
-      <w:keepLines/>
-      <w:spacing w:before="240" w:after="0"/>
-      <w:outlineLvl w:val="0"/>
-    </w:pPr>
-    <w:rPr>
-      <w:rFonts w:asciiTheme="majorHAnsi" w:eastAsiaTheme="majorEastAsia" w:hAnsiTheme="majorHAnsi" w:cstheme="majorBidi"/>
-      <w:color w:val="365F91" w:themeColor="accent1" w:themeShade="BF"/>
-      <w:sz w:val="32"/>
-      <w:szCs w:val="32"/>
-    </w:rPr>
-  </w:style>
-  <w:style w:type="paragraph" w:styleId="Heading2">
-    <w:name w:val="heading 2"/>
-    <w:basedOn w:val="Normal"/>
-    <w:next w:val="Normal"/>
-    <w:link w:val="Heading2Char"/>
-    <w:uiPriority w:val="9"/>
-    <w:unhideWhenUsed/>
-    <w:qFormat/>
-    <w:rsid w:val="005648F4"/>
-    <w:pPr>
-      <w:keepNext/>
-      <w:keepLines/>
-      <w:spacing w:before="40" w:after="0"/>
-      <w:outlineLvl w:val="1"/>
-    </w:pPr>
-    <w:rPr>
-      <w:rFonts w:asciiTheme="majorHAnsi" w:eastAsiaTheme="majorEastAsia" w:hAnsiTheme="majorHAnsi" w:cstheme="majorBidi"/>
-      <w:color w:val="365F91" w:themeColor="accent1" w:themeShade="BF"/>
-      <w:sz w:val="26"/>
-      <w:szCs w:val="26"/>
-    </w:rPr>
-  </w:style>
-  <w:style w:type="paragraph" w:styleId="Heading3">
-    <w:name w:val="heading 3"/>
-    <w:basedOn w:val="Normal"/>
-    <w:next w:val="Normal"/>
-    <w:link w:val="Heading3Char"/>
-    <w:uiPriority w:val="9"/>
-    <w:unhideWhenUsed/>
-    <w:qFormat/>
-    <w:rsid w:val="005648F4"/>
-    <w:pPr>
-      <w:keepNext/>
-      <w:keepLines/>
-      <w:spacing w:before="40" w:after="0"/>
-      <w:outlineLvl w:val="2"/>
-    </w:pPr>
-    <w:rPr>
-      <w:rFonts w:asciiTheme="majorHAnsi" w:eastAsiaTheme="majorEastAsia" w:hAnsiTheme="majorHAnsi" w:cstheme="majorBidi"/>
-      <w:color w:val="243F60" w:themeColor="accent1" w:themeShade="7F"/>
-      <w:sz w:val="24"/>
-      <w:szCs w:val="24"/>
-    </w:rPr>
-  </w:style>
-  <w:style w:type="paragraph" w:styleId="Heading4">
-    <w:name w:val="heading 4"/>
-    <w:basedOn w:val="Normal"/>
-    <w:next w:val="Normal"/>
-    <w:link w:val="Heading4Char"/>
-    <w:uiPriority w:val="9"/>
-    <w:unhideWhenUsed/>
-    <w:qFormat/>
-    <w:rsid w:val="005648F4"/>
-    <w:pPr>
-      <w:keepNext/>
-      <w:keepLines/>
-      <w:spacing w:before="40" w:after="0"/>
-      <w:outlineLvl w:val="3"/>
-    </w:pPr>
-    <w:rPr>
-      <w:rFonts w:asciiTheme="majorHAnsi" w:eastAsiaTheme="majorEastAsia" w:hAnsiTheme="majorHAnsi" w:cstheme="majorBidi"/>
-      <w:i/>
-      <w:iCs/>
-      <w:color w:val="365F91" w:themeColor="accent1" w:themeShade="BF"/>
-    </w:rPr>
-  </w:style>
-  <w:style w:type="character" w:default="1" w:styleId="DefaultParagraphFont">
-    <w:name w:val="Default Paragraph Font"/>
-    <w:uiPriority w:val="1"/>
-    <w:semiHidden/>
-    <w:unhideWhenUsed/>
-  </w:style>
-  <w:style w:type="table" w:default="1" w:styleId="TableNormal">
-    <w:name w:val="Normal Table"/>
-    <w:uiPriority w:val="99"/>
-    <w:semiHidden/>
-    <w:unhideWhenUsed/>
-    <w:tblPr>
-      <w:tblInd w:w="0" w:type="dxa"/>
-      <w:tblCellMar>
-        <w:top w:w="0" w:type="dxa"/>
-        <w:left w:w="108" w:type="dxa"/>
-        <w:bottom w:w="0" w:type="dxa"/>
-        <w:right w:w="108" w:type="dxa"/>
-      </w:tblCellMar>
-    </w:tblPr>
-  </w:style>
-  <w:style w:type="numbering" w:default="1" w:styleId="NoList">
-    <w:name w:val="No List"/>
-    <w:uiPriority w:val="99"/>
-    <w:semiHidden/>
-    <w:unhideWhenUsed/>
-  </w:style>
-  <w:style w:type="paragraph" w:styleId="ListParagraph">
-    <w:name w:val="List Paragraph"/>
-    <w:basedOn w:val="Normal"/>
-    <w:uiPriority w:val="34"/>
-    <w:qFormat/>
-    <w:rsid w:val="001E5988"/>
-    <w:pPr>
-      <w:ind w:left="720"/>
-      <w:contextualSpacing/>
-    </w:pPr>
-  </w:style>
-  <w:style w:type="paragraph" w:styleId="NoSpacing">
-    <w:name w:val="No Spacing"/>
-    <w:link w:val="NoSpacingChar"/>
-    <w:uiPriority w:val="1"/>
-    <w:qFormat/>
-    <w:rsid w:val="001D03B2"/>
-    <w:pPr>
-      <w:spacing w:after="0" w:line="240" w:lineRule="auto"/>
-    </w:pPr>
-    <w:rPr>
-      <w:rFonts w:eastAsiaTheme="minorEastAsia"/>
-      <w:lang w:val="en-US"/>
-    </w:rPr>
-  </w:style>
-  <w:style w:type="character" w:customStyle="1" w:styleId="NoSpacingChar">
-    <w:name w:val="No Spacing Char"/>
-    <w:basedOn w:val="DefaultParagraphFont"/>
-    <w:link w:val="NoSpacing"/>
-    <w:uiPriority w:val="1"/>
-    <w:rsid w:val="001D03B2"/>
-    <w:rPr>
-      <w:rFonts w:eastAsiaTheme="minorEastAsia"/>
-      <w:lang w:val="en-US"/>
-    </w:rPr>
-  </w:style>
-  <w:style w:type="character" w:customStyle="1" w:styleId="Heading1Char">
-    <w:name w:val="Heading 1 Char"/>
-    <w:basedOn w:val="DefaultParagraphFont"/>
-    <w:link w:val="Heading1"/>
-    <w:uiPriority w:val="9"/>
-    <w:rsid w:val="005648F4"/>
-    <w:rPr>
-      <w:rFonts w:asciiTheme="majorHAnsi" w:eastAsiaTheme="majorEastAsia" w:hAnsiTheme="majorHAnsi" w:cstheme="majorBidi"/>
-      <w:color w:val="365F91" w:themeColor="accent1" w:themeShade="BF"/>
-      <w:sz w:val="32"/>
-      <w:szCs w:val="32"/>
-    </w:rPr>
-  </w:style>
-  <w:style w:type="character" w:customStyle="1" w:styleId="Heading2Char">
-    <w:name w:val="Heading 2 Char"/>
-    <w:basedOn w:val="DefaultParagraphFont"/>
-    <w:link w:val="Heading2"/>
-    <w:uiPriority w:val="9"/>
-    <w:rsid w:val="005648F4"/>
-    <w:rPr>
-      <w:rFonts w:asciiTheme="majorHAnsi" w:eastAsiaTheme="majorEastAsia" w:hAnsiTheme="majorHAnsi" w:cstheme="majorBidi"/>
-      <w:color w:val="365F91" w:themeColor="accent1" w:themeShade="BF"/>
-      <w:sz w:val="26"/>
-      <w:szCs w:val="26"/>
-    </w:rPr>
-  </w:style>
-  <w:style w:type="character" w:customStyle="1" w:styleId="Heading3Char">
-    <w:name w:val="Heading 3 Char"/>
-    <w:basedOn w:val="DefaultParagraphFont"/>
-    <w:link w:val="Heading3"/>
-    <w:uiPriority w:val="9"/>
-    <w:rsid w:val="005648F4"/>
-    <w:rPr>
-      <w:rFonts w:asciiTheme="majorHAnsi" w:eastAsiaTheme="majorEastAsia" w:hAnsiTheme="majorHAnsi" w:cstheme="majorBidi"/>
-      <w:color w:val="243F60" w:themeColor="accent1" w:themeShade="7F"/>
-      <w:sz w:val="24"/>
-      <w:szCs w:val="24"/>
-    </w:rPr>
-  </w:style>
-  <w:style w:type="character" w:customStyle="1" w:styleId="Heading4Char">
-    <w:name w:val="Heading 4 Char"/>
-    <w:basedOn w:val="DefaultParagraphFont"/>
-    <w:link w:val="Heading4"/>
-    <w:uiPriority w:val="9"/>
-    <w:rsid w:val="005648F4"/>
-    <w:rPr>
-      <w:rFonts w:asciiTheme="majorHAnsi" w:eastAsiaTheme="majorEastAsia" w:hAnsiTheme="majorHAnsi" w:cstheme="majorBidi"/>
-      <w:i/>
-      <w:iCs/>
-      <w:color w:val="365F91" w:themeColor="accent1" w:themeShade="BF"/>
-    </w:rPr>
-  </w:style>
-  <w:style w:type="paragraph" w:styleId="TOCHeading">
-    <w:name w:val="TOC Heading"/>
-    <w:basedOn w:val="Heading1"/>
-    <w:next w:val="Normal"/>
-    <w:uiPriority w:val="39"/>
-    <w:unhideWhenUsed/>
-    <w:qFormat/>
-    <w:rsid w:val="0008555F"/>
-    <w:pPr>
-      <w:spacing w:line="259" w:lineRule="auto"/>
-      <w:outlineLvl w:val="9"/>
-    </w:pPr>
-    <w:rPr>
-      <w:lang w:val="en-US"/>
-    </w:rPr>
-  </w:style>
-  <w:style w:type="paragraph" w:styleId="TOC1">
-    <w:name w:val="toc 1"/>
-    <w:basedOn w:val="Normal"/>
-    <w:next w:val="Normal"/>
-    <w:autoRedefine/>
-    <w:uiPriority w:val="39"/>
-    <w:unhideWhenUsed/>
-    <w:rsid w:val="0008555F"/>
-    <w:pPr>
-      <w:spacing w:after="100"/>
-    </w:pPr>
-  </w:style>
-  <w:style w:type="paragraph" w:styleId="TOC2">
-    <w:name w:val="toc 2"/>
-    <w:basedOn w:val="Normal"/>
-    <w:next w:val="Normal"/>
-    <w:autoRedefine/>
-    <w:uiPriority w:val="39"/>
-    <w:unhideWhenUsed/>
-    <w:rsid w:val="0008555F"/>
-    <w:pPr>
-      <w:spacing w:after="100"/>
-      <w:ind w:left="220"/>
-    </w:pPr>
-  </w:style>
-  <w:style w:type="paragraph" w:styleId="TOC3">
-    <w:name w:val="toc 3"/>
-    <w:basedOn w:val="Normal"/>
-    <w:next w:val="Normal"/>
-    <w:autoRedefine/>
-    <w:uiPriority w:val="39"/>
-    <w:unhideWhenUsed/>
-    <w:rsid w:val="0008555F"/>
-    <w:pPr>
-      <w:spacing w:after="100"/>
-      <w:ind w:left="440"/>
-    </w:pPr>
-  </w:style>
-  <w:style w:type="character" w:styleId="Hyperlink">
-    <w:name w:val="Hyperlink"/>
-    <w:basedOn w:val="DefaultParagraphFont"/>
-    <w:uiPriority w:val="99"/>
-    <w:unhideWhenUsed/>
-    <w:rsid w:val="0008555F"/>
-    <w:rPr>
-      <w:color w:val="0000FF" w:themeColor="hyperlink"/>
-      <w:u w:val="single"/>
-    </w:rPr>
-  </w:style>
-  <w:style w:type="paragraph" w:styleId="Subtitle">
-    <w:name w:val="Subtitle"/>
-    <w:basedOn w:val="Normal"/>
-    <w:next w:val="Normal"/>
-    <w:link w:val="SubtitleChar"/>
-    <w:uiPriority w:val="11"/>
-    <w:qFormat/>
-    <w:rsid w:val="0008555F"/>
-    <w:pPr>
-      <w:numPr>
-        <w:ilvl w:val="1"/>
-      </w:numPr>
-      <w:spacing w:after="160"/>
-    </w:pPr>
-    <w:rPr>
-      <w:rFonts w:eastAsiaTheme="minorEastAsia"/>
-      <w:color w:val="5A5A5A" w:themeColor="text1" w:themeTint="A5"/>
-      <w:spacing w:val="15"/>
-    </w:rPr>
-  </w:style>
-  <w:style w:type="character" w:customStyle="1" w:styleId="SubtitleChar">
-    <w:name w:val="Subtitle Char"/>
-    <w:basedOn w:val="DefaultParagraphFont"/>
-    <w:link w:val="Subtitle"/>
-    <w:uiPriority w:val="11"/>
-    <w:rsid w:val="0008555F"/>
-    <w:rPr>
-      <w:rFonts w:eastAsiaTheme="minorEastAsia"/>
-      <w:color w:val="5A5A5A" w:themeColor="text1" w:themeTint="A5"/>
-      <w:spacing w:val="15"/>
-    </w:rPr>
-  </w:style>
-  <w:style w:type="paragraph" w:styleId="Bibliography">
-    <w:name w:val="Bibliography"/>
-    <w:basedOn w:val="Normal"/>
-    <w:next w:val="Normal"/>
-    <w:uiPriority w:val="37"/>
-    <w:unhideWhenUsed/>
-    <w:rsid w:val="00FF4366"/>
-  </w:style>
-  <w:style w:type="paragraph" w:styleId="BalloonText">
-    <w:name w:val="Balloon Text"/>
-    <w:basedOn w:val="Normal"/>
-    <w:link w:val="BalloonTextChar"/>
-    <w:uiPriority w:val="99"/>
-    <w:semiHidden/>
-    <w:unhideWhenUsed/>
-    <w:rsid w:val="009D23AB"/>
-    <w:pPr>
-      <w:spacing w:after="0" w:line="240" w:lineRule="auto"/>
-    </w:pPr>
-    <w:rPr>
-      <w:rFonts w:ascii="Tahoma" w:hAnsi="Tahoma" w:cs="Tahoma"/>
-      <w:sz w:val="16"/>
-      <w:szCs w:val="16"/>
-    </w:rPr>
-  </w:style>
-  <w:style w:type="character" w:customStyle="1" w:styleId="BalloonTextChar">
-    <w:name w:val="Balloon Text Char"/>
-    <w:basedOn w:val="DefaultParagraphFont"/>
-    <w:link w:val="BalloonText"/>
-    <w:uiPriority w:val="99"/>
-    <w:semiHidden/>
-    <w:rsid w:val="009D23AB"/>
-    <w:rPr>
-      <w:rFonts w:ascii="Tahoma" w:hAnsi="Tahoma" w:cs="Tahoma"/>
-      <w:sz w:val="16"/>
-      <w:szCs w:val="16"/>
-    </w:rPr>
-  </w:style>
-  <w:style w:type="paragraph" w:customStyle="1" w:styleId="CalendarText">
-    <w:name w:val="Calendar Text"/>
-    <w:basedOn w:val="Normal"/>
-    <w:qFormat/>
-    <w:rsid w:val="009D23AB"/>
-    <w:pPr>
-      <w:spacing w:before="40" w:after="40" w:line="240" w:lineRule="auto"/>
-    </w:pPr>
-    <w:rPr>
-      <w:color w:val="0D0D0D" w:themeColor="text1" w:themeTint="F2"/>
-      <w:kern w:val="16"/>
-      <w:sz w:val="18"/>
-      <w:lang w:val="en-US"/>
-      <w14:ligatures w14:val="standardContextual"/>
-      <w14:cntxtAlts/>
-    </w:rPr>
-  </w:style>
-  <w:style w:type="paragraph" w:customStyle="1" w:styleId="Day">
-    <w:name w:val="Day"/>
-    <w:basedOn w:val="Normal"/>
-    <w:qFormat/>
-    <w:rsid w:val="009D23AB"/>
-    <w:pPr>
-      <w:spacing w:before="40" w:after="120" w:line="240" w:lineRule="auto"/>
-      <w:jc w:val="center"/>
-    </w:pPr>
-    <w:rPr>
-      <w:caps/>
-      <w:color w:val="404040" w:themeColor="text1" w:themeTint="BF"/>
-      <w:spacing w:val="10"/>
-      <w:kern w:val="16"/>
-      <w:sz w:val="18"/>
-      <w:szCs w:val="18"/>
-      <w:lang w:val="en-US"/>
-      <w14:ligatures w14:val="standardContextual"/>
-      <w14:cntxtAlts/>
-    </w:rPr>
-  </w:style>
-  <w:style w:type="paragraph" w:customStyle="1" w:styleId="MonthYear">
-    <w:name w:val="MonthYear"/>
-    <w:basedOn w:val="Normal"/>
-    <w:qFormat/>
-    <w:rsid w:val="009D23AB"/>
-    <w:pPr>
-      <w:pageBreakBefore/>
-      <w:spacing w:after="600" w:line="240" w:lineRule="auto"/>
-      <w:jc w:val="center"/>
-    </w:pPr>
-    <w:rPr>
-      <w:color w:val="0D0D0D" w:themeColor="text1" w:themeTint="F2"/>
-      <w:kern w:val="16"/>
-      <w:sz w:val="80"/>
-      <w:szCs w:val="80"/>
-      <w:lang w:val="en-US"/>
-      <w14:ligatures w14:val="standardContextual"/>
-      <w14:cntxtAlts/>
-    </w:rPr>
-  </w:style>
-  <w:style w:type="paragraph" w:styleId="Date">
-    <w:name w:val="Date"/>
-    <w:basedOn w:val="Normal"/>
-    <w:next w:val="Normal"/>
-    <w:link w:val="DateChar"/>
-    <w:unhideWhenUsed/>
-    <w:qFormat/>
-    <w:rsid w:val="009D23AB"/>
-    <w:pPr>
-      <w:spacing w:before="40" w:after="40" w:line="240" w:lineRule="auto"/>
-    </w:pPr>
-    <w:rPr>
-      <w:color w:val="0D0D0D" w:themeColor="text1" w:themeTint="F2"/>
-      <w:kern w:val="16"/>
-      <w:sz w:val="30"/>
-      <w:szCs w:val="30"/>
-      <w:lang w:val="en-US"/>
-      <w14:ligatures w14:val="standardContextual"/>
-      <w14:numForm w14:val="lining"/>
-      <w14:numSpacing w14:val="proportional"/>
-      <w14:cntxtAlts/>
-    </w:rPr>
-  </w:style>
-  <w:style w:type="character" w:customStyle="1" w:styleId="DateChar">
-    <w:name w:val="Date Char"/>
-    <w:basedOn w:val="DefaultParagraphFont"/>
-    <w:link w:val="Date"/>
-    <w:rsid w:val="009D23AB"/>
-    <w:rPr>
-      <w:color w:val="0D0D0D" w:themeColor="text1" w:themeTint="F2"/>
-      <w:kern w:val="16"/>
-      <w:sz w:val="30"/>
-      <w:szCs w:val="30"/>
-      <w:lang w:val="en-US"/>
-      <w14:ligatures w14:val="standardContextual"/>
-      <w14:numForm w14:val="lining"/>
-      <w14:numSpacing w14:val="proportional"/>
-      <w14:cntxtAlts/>
-    </w:rPr>
-  </w:style>
-</w:styles>
-</file>
-
-<file path=word/stylesWithEffects.xml><?xml version="1.0" encoding="utf-8"?>
-<w:styles xmlns:wpc="http://schemas.microsoft.com/office/word/2010/wordprocessingCanvas" xmlns:mc="http://schemas.openxmlformats.org/markup-compatibility/2006" xmlns:o="urn:schemas-microsoft-com:office:office" xmlns:r="http://schemas.openxmlformats.org/officeDocument/2006/relationships" xmlns:m="http://schemas.openxmlformats.org/officeDocument/2006/math" xmlns:v="urn:schemas-microsoft-com:vml" xmlns:wp14="http://schemas.microsoft.com/office/word/2010/wordprocessingDrawing" xmlns:wp="http://schemas.openxmlformats.org/drawingml/2006/wordprocessingDrawing" xmlns:w10="urn:schemas-microsoft-com:office:word" xmlns:w="http://schemas.openxmlformats.org/wordprocessingml/2006/main" xmlns:w14="http://schemas.microsoft.com/office/word/2010/wordml" xmlns:wpg="http://schemas.microsoft.com/office/word/2010/wordprocessingGroup" xmlns:wpi="http://schemas.microsoft.com/office/word/2010/wordprocessingInk" xmlns:wne="http://schemas.microsoft.com/office/word/2006/wordml" xmlns:wps="http://schemas.microsoft.com/office/word/2010/wordprocessingShape" mc:Ignorable="w14 wp14">
-  <w:docDefaults>
-    <w:rPrDefault>
-      <w:rPr>
-        <w:rFonts w:asciiTheme="minorHAnsi" w:eastAsiaTheme="minorHAnsi" w:hAnsiTheme="minorHAnsi" w:cstheme="minorBidi"/>
-        <w:sz w:val="22"/>
-        <w:szCs w:val="22"/>
-        <w:lang w:val="en-ZA" w:eastAsia="en-US" w:bidi="ar-SA"/>
-      </w:rPr>
-    </w:rPrDefault>
-    <w:pPrDefault>
-      <w:pPr>
-        <w:spacing w:after="200" w:line="276" w:lineRule="auto"/>
-      </w:pPr>
-    </w:pPrDefault>
-  </w:docDefaults>
-  <w:latentStyles w:defLockedState="0" w:defUIPriority="99" w:defSemiHidden="1" w:defUnhideWhenUsed="1" w:defQFormat="0" w:count="267">
-    <w:lsdException w:name="Normal" w:semiHidden="0" w:uiPriority="0" w:unhideWhenUsed="0" w:qFormat="1"/>
-    <w:lsdException w:name="heading 1" w:semiHidden="0" w:uiPriority="9" w:unhideWhenUsed="0" w:qFormat="1"/>
-    <w:lsdException w:name="heading 2" w:uiPriority="9" w:qFormat="1"/>
-    <w:lsdException w:name="heading 3" w:uiPriority="9" w:qFormat="1"/>
-    <w:lsdException w:name="heading 4" w:uiPriority="9" w:qFormat="1"/>
-    <w:lsdException w:name="heading 5" w:uiPriority="9" w:qFormat="1"/>
-    <w:lsdException w:name="heading 6" w:uiPriority="9" w:qFormat="1"/>
-    <w:lsdException w:name="heading 7" w:uiPriority="9" w:qFormat="1"/>
-    <w:lsdException w:name="heading 8" w:uiPriority="9" w:qFormat="1"/>
-    <w:lsdException w:name="heading 9" w:uiPriority="9" w:qFormat="1"/>
-    <w:lsdException w:name="toc 1" w:uiPriority="39"/>
-    <w:lsdException w:name="toc 2" w:uiPriority="39"/>
-    <w:lsdException w:name="toc 3" w:uiPriority="39"/>
-    <w:lsdException w:name="toc 4" w:uiPriority="39"/>
-    <w:lsdException w:name="toc 5" w:uiPriority="39"/>
-    <w:lsdException w:name="toc 6" w:uiPriority="39"/>
-    <w:lsdException w:name="toc 7" w:uiPriority="39"/>
-    <w:lsdException w:name="toc 8" w:uiPriority="39"/>
-    <w:lsdException w:name="toc 9" w:uiPriority="39"/>
-    <w:lsdException w:name="caption" w:uiPriority="35" w:qFormat="1"/>
-    <w:lsdException w:name="Title" w:semiHidden="0" w:uiPriority="10" w:unhideWhenUsed="0" w:qFormat="1"/>
-    <w:lsdException w:name="Default Paragraph Font" w:uiPriority="1"/>
-    <w:lsdException w:name="Subtitle" w:semiHidden="0" w:uiPriority="11" w:unhideWhenUsed="0" w:qFormat="1"/>
-    <w:lsdException w:name="Date" w:uiPriority="0" w:qFormat="1"/>
-    <w:lsdException w:name="Strong" w:semiHidden="0" w:uiPriority="22" w:unhideWhenUsed="0" w:qFormat="1"/>
-    <w:lsdException w:name="Emphasis" w:semiHidden="0" w:uiPriority="20" w:unhideWhenUsed="0" w:qFormat="1"/>
-    <w:lsdException w:name="Table Grid" w:semiHidden="0" w:uiPriority="59" w:unhideWhenUsed="0"/>
-    <w:lsdException w:name="Placeholder Text" w:unhideWhenUsed="0"/>
-    <w:lsdException w:name="No Spacing" w:semiHidden="0" w:uiPriority="1" w:unhideWhenUsed="0" w:qFormat="1"/>
-    <w:lsdException w:name="Light Shading" w:semiHidden="0" w:uiPriority="60" w:unhideWhenUsed="0"/>
-    <w:lsdException w:name="Light List" w:semiHidden="0" w:uiPriority="61" w:unhideWhenUsed="0"/>
-    <w:lsdException w:name="Light Grid" w:semiHidden="0" w:uiPriority="62" w:unhideWhenUsed="0"/>
-    <w:lsdException w:name="Medium Shading 1" w:semiHidden="0" w:uiPriority="63" w:unhideWhenUsed="0"/>
-    <w:lsdException w:name="Medium Shading 2" w:semiHidden="0" w:uiPriority="64" w:unhideWhenUsed="0"/>
-    <w:lsdException w:name="Medium List 1" w:semiHidden="0" w:uiPriority="65" w:unhideWhenUsed="0"/>
-    <w:lsdException w:name="Medium List 2" w:semiHidden="0" w:uiPriority="66" w:unhideWhenUsed="0"/>
-    <w:lsdException w:name="Medium Grid 1" w:semiHidden="0" w:uiPriority="67" w:unhideWhenUsed="0"/>
-    <w:lsdException w:name="Medium Grid 2" w:semiHidden="0" w:uiPriority="68" w:unhideWhenUsed="0"/>
-    <w:lsdException w:name="Medium Grid 3" w:semiHidden="0" w:uiPriority="69" w:unhideWhenUsed="0"/>
-    <w:lsdException w:name="Dark List" w:semiHidden="0" w:uiPriority="70" w:unhideWhenUsed="0"/>
-    <w:lsdException w:name="Colorful Shading" w:semiHidden="0" w:uiPriority="71" w:unhideWhenUsed="0"/>
-    <w:lsdException w:name="Colorful List" w:semiHidden="0" w:uiPriority="72" w:unhideWhenUsed="0"/>
-    <w:lsdException w:name="Colorful Grid" w:semiHidden="0" w:uiPriority="73" w:unhideWhenUsed="0"/>
-    <w:lsdException w:name="Light Shading Accent 1" w:semiHidden="0" w:uiPriority="60" w:unhideWhenUsed="0"/>
-    <w:lsdException w:name="Light List Accent 1" w:semiHidden="0" w:uiPriority="61" w:unhideWhenUsed="0"/>
-    <w:lsdException w:name="Light Grid Accent 1" w:semiHidden="0" w:uiPriority="62" w:unhideWhenUsed="0"/>
-    <w:lsdException w:name="Medium Shading 1 Accent 1" w:semiHidden="0" w:uiPriority="63" w:unhideWhenUsed="0"/>
-    <w:lsdException w:name="Medium Shading 2 Accent 1" w:semiHidden="0" w:uiPriority="64" w:unhideWhenUsed="0"/>
-    <w:lsdException w:name="Medium List 1 Accent 1" w:semiHidden="0" w:uiPriority="65" w:unhideWhenUsed="0"/>
-    <w:lsdException w:name="Revision" w:unhideWhenUsed="0"/>
-    <w:lsdException w:name="List Paragraph" w:semiHidden="0" w:uiPriority="34" w:unhideWhenUsed="0" w:qFormat="1"/>
-    <w:lsdException w:name="Quote" w:semiHidden="0" w:uiPriority="29" w:unhideWhenUsed="0" w:qFormat="1"/>
-    <w:lsdException w:name="Intense Quote" w:semiHidden="0" w:uiPriority="30" w:unhideWhenUsed="0" w:qFormat="1"/>
-    <w:lsdException w:name="Medium List 2 Accent 1" w:semiHidden="0" w:uiPriority="66" w:unhideWhenUsed="0"/>
-    <w:lsdException w:name="Medium Grid 1 Accent 1" w:semiHidden="0" w:uiPriority="67" w:unhideWhenUsed="0"/>
-    <w:lsdException w:name="Medium Grid 2 Accent 1" w:semiHidden="0" w:uiPriority="68" w:unhideWhenUsed="0"/>
-    <w:lsdException w:name="Medium Grid 3 Accent 1" w:semiHidden="0" w:uiPriority="69" w:unhideWhenUsed="0"/>
-    <w:lsdException w:name="Dark List Accent 1" w:semiHidden="0" w:uiPriority="70" w:unhideWhenUsed="0"/>
-    <w:lsdException w:name="Colorful Shading Accent 1" w:semiHidden="0" w:uiPriority="71" w:unhideWhenUsed="0"/>
-    <w:lsdException w:name="Colorful List Accent 1" w:semiHidden="0" w:uiPriority="72" w:unhideWhenUsed="0"/>
-    <w:lsdException w:name="Colorful Grid Accent 1" w:semiHidden="0" w:uiPriority="73" w:unhideWhenUsed="0"/>
-    <w:lsdException w:name="Light Shading Accent 2" w:semiHidden="0" w:uiPriority="60" w:unhideWhenUsed="0"/>
-    <w:lsdException w:name="Light List Accent 2" w:semiHidden="0" w:uiPriority="61" w:unhideWhenUsed="0"/>
-    <w:lsdException w:name="Light Grid Accent 2" w:semiHidden="0" w:uiPriority="62" w:unhideWhenUsed="0"/>
-    <w:lsdException w:name="Medium Shading 1 Accent 2" w:semiHidden="0" w:uiPriority="63" w:unhideWhenUsed="0"/>
-    <w:lsdException w:name="Medium Shading 2 Accent 2" w:semiHidden="0" w:uiPriority="64" w:unhideWhenUsed="0"/>
-    <w:lsdException w:name="Medium List 1 Accent 2" w:semiHidden="0" w:uiPriority="65" w:unhideWhenUsed="0"/>
-    <w:lsdException w:name="Medium List 2 Accent 2" w:semiHidden="0" w:uiPriority="66" w:unhideWhenUsed="0"/>
-    <w:lsdException w:name="Medium Grid 1 Accent 2" w:semiHidden="0" w:uiPriority="67" w:unhideWhenUsed="0"/>
-    <w:lsdException w:name="Medium Grid 2 Accent 2" w:semiHidden="0" w:uiPriority="68" w:unhideWhenUsed="0"/>
-    <w:lsdException w:name="Medium Grid 3 Accent 2" w:semiHidden="0" w:uiPriority="69" w:unhideWhenUsed="0"/>
-    <w:lsdException w:name="Dark List Accent 2" w:semiHidden="0" w:uiPriority="70" w:unhideWhenUsed="0"/>
-    <w:lsdException w:name="Colorful Shading Accent 2" w:semiHidden="0" w:uiPriority="71" w:unhideWhenUsed="0"/>
-    <w:lsdException w:name="Colorful List Accent 2" w:semiHidden="0" w:uiPriority="72" w:unhideWhenUsed="0"/>
-    <w:lsdException w:name="Colorful Grid Accent 2" w:semiHidden="0" w:uiPriority="73" w:unhideWhenUsed="0"/>
-    <w:lsdException w:name="Light Shading Accent 3" w:semiHidden="0" w:uiPriority="60" w:unhideWhenUsed="0"/>
-    <w:lsdException w:name="Light List Accent 3" w:semiHidden="0" w:uiPriority="61" w:unhideWhenUsed="0"/>
-    <w:lsdException w:name="Light Grid Accent 3" w:semiHidden="0" w:uiPriority="62" w:unhideWhenUsed="0"/>
-    <w:lsdException w:name="Medium Shading 1 Accent 3" w:semiHidden="0" w:uiPriority="63" w:unhideWhenUsed="0"/>
-    <w:lsdException w:name="Medium Shading 2 Accent 3" w:semiHidden="0" w:uiPriority="64" w:unhideWhenUsed="0"/>
-    <w:lsdException w:name="Medium List 1 Accent 3" w:semiHidden="0" w:uiPriority="65" w:unhideWhenUsed="0"/>
-    <w:lsdException w:name="Medium List 2 Accent 3" w:semiHidden="0" w:uiPriority="66" w:unhideWhenUsed="0"/>
-    <w:lsdException w:name="Medium Grid 1 Accent 3" w:semiHidden="0" w:uiPriority="67" w:unhideWhenUsed="0"/>
-    <w:lsdException w:name="Medium Grid 2 Accent 3" w:semiHidden="0" w:uiPriority="68" w:unhideWhenUsed="0"/>
-    <w:lsdException w:name="Medium Grid 3 Accent 3" w:semiHidden="0" w:uiPriority="69" w:unhideWhenUsed="0"/>
-    <w:lsdException w:name="Dark List Accent 3" w:semiHidden="0" w:uiPriority="70" w:unhideWhenUsed="0"/>
-    <w:lsdException w:name="Colorful Shading Accent 3" w:semiHidden="0" w:uiPriority="71" w:unhideWhenUsed="0"/>
-    <w:lsdException w:name="Colorful List Accent 3" w:semiHidden="0" w:uiPriority="72" w:unhideWhenUsed="0"/>
-    <w:lsdException w:name="Colorful Grid Accent 3" w:semiHidden="0" w:uiPriority="73" w:unhideWhenUsed="0"/>
-    <w:lsdException w:name="Light Shading Accent 4" w:semiHidden="0" w:uiPriority="60" w:unhideWhenUsed="0"/>
-    <w:lsdException w:name="Light List Accent 4" w:semiHidden="0" w:uiPriority="61" w:unhideWhenUsed="0"/>
-    <w:lsdException w:name="Light Grid Accent 4" w:semiHidden="0" w:uiPriority="62" w:unhideWhenUsed="0"/>
-    <w:lsdException w:name="Medium Shading 1 Accent 4" w:semiHidden="0" w:uiPriority="63" w:unhideWhenUsed="0"/>
-    <w:lsdException w:name="Medium Shading 2 Accent 4" w:semiHidden="0" w:uiPriority="64" w:unhideWhenUsed="0"/>
-    <w:lsdException w:name="Medium List 1 Accent 4" w:semiHidden="0" w:uiPriority="65" w:unhideWhenUsed="0"/>
-    <w:lsdException w:name="Medium List 2 Accent 4" w:semiHidden="0" w:uiPriority="66" w:unhideWhenUsed="0"/>
-    <w:lsdException w:name="Medium Grid 1 Accent 4" w:semiHidden="0" w:uiPriority="67" w:unhideWhenUsed="0"/>
-    <w:lsdException w:name="Medium Grid 2 Accent 4" w:semiHidden="0" w:uiPriority="68" w:unhideWhenUsed="0"/>
-    <w:lsdException w:name="Medium Grid 3 Accent 4" w:semiHidden="0" w:uiPriority="69" w:unhideWhenUsed="0"/>
-    <w:lsdException w:name="Dark List Accent 4" w:semiHidden="0" w:uiPriority="70" w:unhideWhenUsed="0"/>
-    <w:lsdException w:name="Colorful Shading Accent 4" w:semiHidden="0" w:uiPriority="71" w:unhideWhenUsed="0"/>
-    <w:lsdException w:name="Colorful List Accent 4" w:semiHidden="0" w:uiPriority="72" w:unhideWhenUsed="0"/>
-    <w:lsdException w:name="Colorful Grid Accent 4" w:semiHidden="0" w:uiPriority="73" w:unhideWhenUsed="0"/>
-    <w:lsdException w:name="Light Shading Accent 5" w:semiHidden="0" w:uiPriority="60" w:unhideWhenUsed="0"/>
-    <w:lsdException w:name="Light List Accent 5" w:semiHidden="0" w:uiPriority="61" w:unhideWhenUsed="0"/>
-    <w:lsdException w:name="Light Grid Accent 5" w:semiHidden="0" w:uiPriority="62" w:unhideWhenUsed="0"/>
-    <w:lsdException w:name="Medium Shading 1 Accent 5" w:semiHidden="0" w:uiPriority="63" w:unhideWhenUsed="0"/>
-    <w:lsdException w:name="Medium Shading 2 Accent 5" w:semiHidden="0" w:uiPriority="64" w:unhideWhenUsed="0"/>
-    <w:lsdException w:name="Medium List 1 Accent 5" w:semiHidden="0" w:uiPriority="65" w:unhideWhenUsed="0"/>
-    <w:lsdException w:name="Medium List 2 Accent 5" w:semiHidden="0" w:uiPriority="66" w:unhideWhenUsed="0"/>
-    <w:lsdException w:name="Medium Grid 1 Accent 5" w:semiHidden="0" w:uiPriority="67" w:unhideWhenUsed="0"/>
-    <w:lsdException w:name="Medium Grid 2 Accent 5" w:semiHidden="0" w:uiPriority="68" w:unhideWhenUsed="0"/>
-    <w:lsdException w:name="Medium Grid 3 Accent 5" w:semiHidden="0" w:uiPriority="69" w:unhideWhenUsed="0"/>
-    <w:lsdException w:name="Dark List Accent 5" w:semiHidden="0" w:uiPriority="70" w:unhideWhenUsed="0"/>
-    <w:lsdException w:name="Colorful Shading Accent 5" w:semiHidden="0" w:uiPriority="71" w:unhideWhenUsed="0"/>
-    <w:lsdException w:name="Colorful List Accent 5" w:semiHidden="0" w:uiPriority="72" w:unhideWhenUsed="0"/>
-    <w:lsdException w:name="Colorful Grid Accent 5" w:semiHidden="0" w:uiPriority="73" w:unhideWhenUsed="0"/>
-    <w:lsdException w:name="Light Shading Accent 6" w:semiHidden="0" w:uiPriority="60" w:unhideWhenUsed="0"/>
-    <w:lsdException w:name="Light List Accent 6" w:semiHidden="0" w:uiPriority="61" w:unhideWhenUsed="0"/>
-    <w:lsdException w:name="Light Grid Accent 6" w:semiHidden="0" w:uiPriority="62" w:unhideWhenUsed="0"/>
-    <w:lsdException w:name="Medium Shading 1 Accent 6" w:semiHidden="0" w:uiPriority="63" w:unhideWhenUsed="0"/>
-    <w:lsdException w:name="Medium Shading 2 Accent 6" w:semiHidden="0" w:uiPriority="64" w:unhideWhenUsed="0"/>
-    <w:lsdException w:name="Medium List 1 Accent 6" w:semiHidden="0" w:uiPriority="65" w:unhideWhenUsed="0"/>
-    <w:lsdException w:name="Medium List 2 Accent 6" w:semiHidden="0" w:uiPriority="66" w:unhideWhenUsed="0"/>
-    <w:lsdException w:name="Medium Grid 1 Accent 6" w:semiHidden="0" w:uiPriority="67" w:unhideWhenUsed="0"/>
-    <w:lsdException w:name="Medium Grid 2 Accent 6" w:semiHidden="0" w:uiPriority="68" w:unhideWhenUsed="0"/>
-    <w:lsdException w:name="Medium Grid 3 Accent 6" w:semiHidden="0" w:uiPriority="69" w:unhideWhenUsed="0"/>
-    <w:lsdException w:name="Dark List Accent 6" w:semiHidden="0" w:uiPriority="70" w:unhideWhenUsed="0"/>
-    <w:lsdException w:name="Colorful Shading Accent 6" w:semiHidden="0" w:uiPriority="71" w:unhideWhenUsed="0"/>
-    <w:lsdException w:name="Colorful List Accent 6" w:semiHidden="0" w:uiPriority="72" w:unhideWhenUsed="0"/>
-    <w:lsdException w:name="Colorful Grid Accent 6" w:semiHidden="0" w:uiPriority="73" w:unhideWhenUsed="0"/>
-    <w:lsdException w:name="Subtle Emphasis" w:semiHidden="0" w:uiPriority="19" w:unhideWhenUsed="0" w:qFormat="1"/>
-    <w:lsdException w:name="Intense Emphasis" w:semiHidden="0" w:uiPriority="21" w:unhideWhenUsed="0" w:qFormat="1"/>
-    <w:lsdException w:name="Subtle Reference" w:semiHidden="0" w:uiPriority="31" w:unhideWhenUsed="0" w:qFormat="1"/>
-    <w:lsdException w:name="Intense Reference" w:semiHidden="0" w:uiPriority="32" w:unhideWhenUsed="0" w:qFormat="1"/>
-    <w:lsdException w:name="Book Title" w:semiHidden="0" w:uiPriority="33" w:unhideWhenUsed="0" w:qFormat="1"/>
-    <w:lsdException w:name="Bibliography" w:uiPriority="37"/>
-    <w:lsdException w:name="TOC Heading" w:uiPriority="39" w:qFormat="1"/>
+  <w:latentStyles w:defLockedState="0" w:defUIPriority="99" w:defSemiHidden="0" w:defUnhideWhenUsed="0" w:defQFormat="0" w:count="371">
+    <w:lsdException w:name="Normal" w:uiPriority="0" w:qFormat="1"/>
+    <w:lsdException w:name="heading 1" w:uiPriority="9" w:qFormat="1"/>
+    <w:lsdException w:name="heading 2" w:semiHidden="1" w:uiPriority="9" w:unhideWhenUsed="1" w:qFormat="1"/>
+    <w:lsdException w:name="heading 3" w:semiHidden="1" w:uiPriority="9" w:unhideWhenUsed="1" w:qFormat="1"/>
+    <w:lsdException w:name="heading 4" w:semiHidden="1" w:uiPriority="9" w:unhideWhenUsed="1" w:qFormat="1"/>
+    <w:lsdException w:name="heading 5" w:semiHidden="1" w:uiPriority="9" w:unhideWhenUsed="1" w:qFormat="1"/>
+    <w:lsdException w:name="heading 6" w:semiHidden="1" w:uiPriority="9" w:unhideWhenUsed="1" w:qFormat="1"/>
+    <w:lsdException w:name="heading 7" w:semiHidden="1" w:uiPriority="9" w:unhideWhenUsed="1" w:qFormat="1"/>
+    <w:lsdException w:name="heading 8" w:semiHidden="1" w:uiPriority="9" w:unhideWhenUsed="1" w:qFormat="1"/>
+    <w:lsdException w:name="heading 9" w:semiHidden="1" w:uiPriority="9" w:unhideWhenUsed="1" w:qFormat="1"/>
+    <w:lsdException w:name="index 1" w:semiHidden="1" w:unhideWhenUsed="1"/>
+    <w:lsdException w:name="index 2" w:semiHidden="1" w:unhideWhenUsed="1"/>
+    <w:lsdException w:name="index 3" w:semiHidden="1" w:unhideWhenUsed="1"/>
+    <w:lsdException w:name="index 4" w:semiHidden="1" w:unhideWhenUsed="1"/>
+    <w:lsdException w:name="index 5" w:semiHidden="1" w:unhideWhenUsed="1"/>
+    <w:lsdException w:name="index 6" w:semiHidden="1" w:unhideWhenUsed="1"/>
+    <w:lsdException w:name="index 7" w:semiHidden="1" w:unhideWhenUsed="1"/>
+    <w:lsdException w:name="index 8" w:semiHidden="1" w:unhideWhenUsed="1"/>
+    <w:lsdException w:name="index 9" w:semiHidden="1" w:unhideWhenUsed="1"/>
+    <w:lsdException w:name="toc 1" w:semiHidden="1" w:uiPriority="39" w:unhideWhenUsed="1"/>
+    <w:lsdException w:name="toc 2" w:semiHidden="1" w:uiPriority="39" w:unhideWhenUsed="1"/>
+    <w:lsdException w:name="toc 3" w:semiHidden="1" w:uiPriority="39" w:unhideWhenUsed="1"/>
+    <w:lsdException w:name="toc 4" w:semiHidden="1" w:uiPriority="39" w:unhideWhenUsed="1"/>
+    <w:lsdException w:name="toc 5" w:semiHidden="1" w:uiPriority="39" w:unhideWhenUsed="1"/>
+    <w:lsdException w:name="toc 6" w:semiHidden="1" w:uiPriority="39" w:unhideWhenUsed="1"/>
+    <w:lsdException w:name="toc 7" w:semiHidden="1" w:uiPriority="39" w:unhideWhenUsed="1"/>
+    <w:lsdException w:name="toc 8" w:semiHidden="1" w:uiPriority="39" w:unhideWhenUsed="1"/>
+    <w:lsdException w:name="toc 9" w:semiHidden="1" w:uiPriority="39" w:unhideWhenUsed="1"/>
+    <w:lsdException w:name="Normal Indent" w:semiHidden="1" w:unhideWhenUsed="1"/>
+    <w:lsdException w:name="footnote text" w:semiHidden="1" w:unhideWhenUsed="1"/>
+    <w:lsdException w:name="annotation text" w:semiHidden="1" w:unhideWhenUsed="1"/>
+    <w:lsdException w:name="header" w:semiHidden="1" w:unhideWhenUsed="1"/>
+    <w:lsdException w:name="footer" w:semiHidden="1" w:unhideWhenUsed="1"/>
+    <w:lsdException w:name="index heading" w:semiHidden="1" w:unhideWhenUsed="1"/>
+    <w:lsdException w:name="caption" w:semiHidden="1" w:uiPriority="35" w:unhideWhenUsed="1" w:qFormat="1"/>
+    <w:lsdException w:name="table of figures" w:semiHidden="1" w:unhideWhenUsed="1"/>
+    <w:lsdException w:name="envelope address" w:semiHidden="1" w:unhideWhenUsed="1"/>
+    <w:lsdException w:name="envelope return" w:semiHidden="1" w:unhideWhenUsed="1"/>
+    <w:lsdException w:name="footnote reference" w:semiHidden="1" w:unhideWhenUsed="1"/>
+    <w:lsdException w:name="annotation reference" w:semiHidden="1" w:unhideWhenUsed="1"/>
+    <w:lsdException w:name="line number" w:semiHidden="1" w:unhideWhenUsed="1"/>
+    <w:lsdException w:name="page number" w:semiHidden="1" w:unhideWhenUsed="1"/>
+    <w:lsdException w:name="endnote reference" w:semiHidden="1" w:unhideWhenUsed="1"/>
+    <w:lsdException w:name="endnote text" w:semiHidden="1" w:unhideWhenUsed="1"/>
+    <w:lsdException w:name="table of authorities" w:semiHidden="1" w:unhideWhenUsed="1"/>
+    <w:lsdException w:name="macro" w:semiHidden="1" w:unhideWhenUsed="1"/>
+    <w:lsdException w:name="toa heading" w:semiHidden="1" w:unhideWhenUsed="1"/>
+    <w:lsdException w:name="List" w:semiHidden="1" w:unhideWhenUsed="1"/>
+    <w:lsdException w:name="List Bullet" w:semiHidden="1" w:unhideWhenUsed="1"/>
+    <w:lsdException w:name="List Number" w:semiHidden="1" w:unhideWhenUsed="1"/>
+    <w:lsdException w:name="List 2" w:semiHidden="1" w:unhideWhenUsed="1"/>
+    <w:lsdException w:name="List 3" w:semiHidden="1" w:unhideWhenUsed="1"/>
+    <w:lsdException w:name="List 4" w:semiHidden="1" w:unhideWhenUsed="1"/>
+    <w:lsdException w:name="List 5" w:semiHidden="1" w:unhideWhenUsed="1"/>
+    <w:lsdException w:name="List Bullet 2" w:semiHidden="1" w:unhideWhenUsed="1"/>
+    <w:lsdException w:name="List Bullet 3" w:semiHidden="1" w:unhideWhenUsed="1"/>
+    <w:lsdException w:name="List Bullet 4" w:semiHidden="1" w:unhideWhenUsed="1"/>
+    <w:lsdException w:name="List Bullet 5" w:semiHidden="1" w:unhideWhenUsed="1"/>
+    <w:lsdException w:name="List Number 2" w:semiHidden="1" w:unhideWhenUsed="1"/>
+    <w:lsdException w:name="List Number 3" w:semiHidden="1" w:unhideWhenUsed="1"/>
+    <w:lsdException w:name="List Number 4" w:semiHidden="1" w:unhideWhenUsed="1"/>
+    <w:lsdException w:name="List Number 5" w:semiHidden="1" w:unhideWhenUsed="1"/>
+    <w:lsdException w:name="Title" w:uiPriority="10" w:qFormat="1"/>
+    <w:lsdException w:name="Closing" w:semiHidden="1" w:unhideWhenUsed="1"/>
+    <w:lsdException w:name="Signature" w:semiHidden="1" w:unhideWhenUsed="1"/>
+    <w:lsdException w:name="Default Paragraph Font" w:semiHidden="1" w:uiPriority="1" w:unhideWhenUsed="1"/>
+    <w:lsdException w:name="Body Text" w:semiHidden="1" w:unhideWhenUsed="1"/>
+    <w:lsdException w:name="Body Text Indent" w:semiHidden="1" w:unhideWhenUsed="1"/>
+    <w:lsdException w:name="List Continue" w:semiHidden="1" w:unhideWhenUsed="1"/>
+    <w:lsdException w:name="List Continue 2" w:semiHidden="1" w:unhideWhenUsed="1"/>
+    <w:lsdException w:name="List Continue 3" w:semiHidden="1" w:unhideWhenUsed="1"/>
+    <w:lsdException w:name="List Continue 4" w:semiHidden="1" w:unhideWhenUsed="1"/>
+    <w:lsdException w:name="List Continue 5" w:semiHidden="1" w:unhideWhenUsed="1"/>
+    <w:lsdException w:name="Message Header" w:semiHidden="1" w:unhideWhenUsed="1"/>
+    <w:lsdException w:name="Subtitle" w:uiPriority="11" w:qFormat="1"/>
+    <w:lsdException w:name="Salutation" w:semiHidden="1" w:unhideWhenUsed="1"/>
+    <w:lsdException w:name="Date" w:semiHidden="1" w:uiPriority="0" w:unhideWhenUsed="1" w:qFormat="1"/>
+    <w:lsdException w:name="Body Text First Indent" w:semiHidden="1" w:unhideWhenUsed="1"/>
+    <w:lsdException w:name="Body Text First Indent 2" w:semiHidden="1" w:unhideWhenUsed="1"/>
+    <w:lsdException w:name="Note Heading" w:semiHidden="1" w:unhideWhenUsed="1"/>
+    <w:lsdException w:name="Body Text 2" w:semiHidden="1" w:unhideWhenUsed="1"/>
+    <w:lsdException w:name="Body Text 3" w:semiHidden="1" w:unhideWhenUsed="1"/>
+    <w:lsdException w:name="Body Text Indent 2" w:semiHidden="1" w:unhideWhenUsed="1"/>
+    <w:lsdException w:name="Body Text Indent 3" w:semiHidden="1" w:unhideWhenUsed="1"/>
+    <w:lsdException w:name="Block Text" w:semiHidden="1" w:unhideWhenUsed="1"/>
+    <w:lsdException w:name="Hyperlink" w:semiHidden="1" w:unhideWhenUsed="1"/>
+    <w:lsdException w:name="FollowedHyperlink" w:semiHidden="1" w:unhideWhenUsed="1"/>
+    <w:lsdException w:name="Strong" w:uiPriority="22" w:qFormat="1"/>
+    <w:lsdException w:name="Emphasis" w:uiPriority="20" w:qFormat="1"/>
+    <w:lsdException w:name="Document Map" w:semiHidden="1" w:unhideWhenUsed="1"/>
+    <w:lsdException w:name="Plain Text" w:semiHidden="1" w:unhideWhenUsed="1"/>
+    <w:lsdException w:name="E-mail Signature" w:semiHidden="1" w:unhideWhenUsed="1"/>
+    <w:lsdException w:name="HTML Top of Form" w:semiHidden="1" w:unhideWhenUsed="1"/>
+    <w:lsdException w:name="HTML Bottom of Form" w:semiHidden="1" w:unhideWhenUsed="1"/>
+    <w:lsdException w:name="Normal (Web)" w:semiHidden="1" w:unhideWhenUsed="1"/>
+    <w:lsdException w:name="HTML Acronym" w:semiHidden="1" w:unhideWhenUsed="1"/>
+    <w:lsdException w:name="HTML Address" w:semiHidden="1" w:unhideWhenUsed="1"/>
+    <w:lsdException w:name="HTML Cite" w:semiHidden="1" w:unhideWhenUsed="1"/>
+    <w:lsdException w:name="HTML Code" w:semiHidden="1" w:unhideWhenUsed="1"/>
+    <w:lsdException w:name="HTML Definition" w:semiHidden="1" w:unhideWhenUsed="1"/>
+    <w:lsdException w:name="HTML Keyboard" w:semiHidden="1" w:unhideWhenUsed="1"/>
+    <w:lsdException w:name="HTML Preformatted" w:semiHidden="1" w:unhideWhenUsed="1"/>
+    <w:lsdException w:name="HTML Sample" w:semiHidden="1" w:unhideWhenUsed="1"/>
+    <w:lsdException w:name="HTML Typewriter" w:semiHidden="1" w:unhideWhenUsed="1"/>
+    <w:lsdException w:name="HTML Variable" w:semiHidden="1" w:unhideWhenUsed="1"/>
+    <w:lsdException w:name="Normal Table" w:semiHidden="1" w:unhideWhenUsed="1"/>
+    <w:lsdException w:name="annotation subject" w:semiHidden="1" w:unhideWhenUsed="1"/>
+    <w:lsdException w:name="No List" w:semiHidden="1" w:unhideWhenUsed="1"/>
+    <w:lsdException w:name="Outline List 1" w:semiHidden="1" w:unhideWhenUsed="1"/>
+    <w:lsdException w:name="Outline List 2" w:semiHidden="1" w:unhideWhenUsed="1"/>
+    <w:lsdException w:name="Outline List 3" w:semiHidden="1" w:unhideWhenUsed="1"/>
+    <w:lsdException w:name="Table Simple 1" w:semiHidden="1" w:unhideWhenUsed="1"/>
+    <w:lsdException w:name="Table Simple 2" w:semiHidden="1" w:unhideWhenUsed="1"/>
+    <w:lsdException w:name="Table Simple 3" w:semiHidden="1" w:unhideWhenUsed="1"/>
+    <w:lsdException w:name="Table Classic 1" w:semiHidden="1" w:unhideWhenUsed="1"/>
+    <w:lsdException w:name="Table Classic 2" w:semiHidden="1" w:unhideWhenUsed="1"/>
+    <w:lsdException w:name="Table Classic 3" w:semiHidden="1" w:unhideWhenUsed="1"/>
+    <w:lsdException w:name="Table Classic 4" w:semiHidden="1" w:unhideWhenUsed="1"/>
+    <w:lsdException w:name="Table Colorful 1" w:semiHidden="1" w:unhideWhenUsed="1"/>
+    <w:lsdException w:name="Table Colorful 2" w:semiHidden="1" w:unhideWhenUsed="1"/>
+    <w:lsdException w:name="Table Colorful 3" w:semiHidden="1" w:unhideWhenUsed="1"/>
+    <w:lsdException w:name="Table Columns 1" w:semiHidden="1" w:unhideWhenUsed="1"/>
+    <w:lsdException w:name="Table Columns 2" w:semiHidden="1" w:unhideWhenUsed="1"/>
+    <w:lsdException w:name="Table Columns 3" w:semiHidden="1" w:unhideWhenUsed="1"/>
+    <w:lsdException w:name="Table Columns 4" w:semiHidden="1" w:unhideWhenUsed="1"/>
+    <w:lsdException w:name="Table Columns 5" w:semiHidden="1" w:unhideWhenUsed="1"/>
+    <w:lsdException w:name="Table Grid 1" w:semiHidden="1" w:unhideWhenUsed="1"/>
+    <w:lsdException w:name="Table Grid 2" w:semiHidden="1" w:unhideWhenUsed="1"/>
+    <w:lsdException w:name="Table Grid 3" w:semiHidden="1" w:unhideWhenUsed="1"/>
+    <w:lsdException w:name="Table Grid 4" w:semiHidden="1" w:unhideWhenUsed="1"/>
+    <w:lsdException w:name="Table Grid 5" w:semiHidden="1" w:unhideWhenUsed="1"/>
+    <w:lsdException w:name="Table Grid 6" w:semiHidden="1" w:unhideWhenUsed="1"/>
+    <w:lsdException w:name="Table Grid 7" w:semiHidden="1" w:unhideWhenUsed="1"/>
+    <w:lsdException w:name="Table Grid 8" w:semiHidden="1" w:unhideWhenUsed="1"/>
+    <w:lsdException w:name="Table List 1" w:semiHidden="1" w:unhideWhenUsed="1"/>
+    <w:lsdException w:name="Table List 2" w:semiHidden="1" w:unhideWhenUsed="1"/>
+    <w:lsdException w:name="Table List 3" w:semiHidden="1" w:unhideWhenUsed="1"/>
+    <w:lsdException w:name="Table List 4" w:semiHidden="1" w:unhideWhenUsed="1"/>
+    <w:lsdException w:name="Table List 5" w:semiHidden="1" w:unhideWhenUsed="1"/>
+    <w:lsdException w:name="Table List 6" w:semiHidden="1" w:unhideWhenUsed="1"/>
+    <w:lsdException w:name="Table List 7" w:semiHidden="1" w:unhideWhenUsed="1"/>
+    <w:lsdException w:name="Table List 8" w:semiHidden="1" w:unhideWhenUsed="1"/>
+    <w:lsdException w:name="Table 3D effects 1" w:semiHidden="1" w:unhideWhenUsed="1"/>
+    <w:lsdException w:name="Table 3D effects 2" w:semiHidden="1" w:unhideWhenUsed="1"/>
+    <w:lsdException w:name="Table 3D effects 3" w:semiHidden="1" w:unhideWhenUsed="1"/>
+    <w:lsdException w:name="Table Contemporary" w:semiHidden="1" w:unhideWhenUsed="1"/>
+    <w:lsdException w:name="Table Elegant" w:semiHidden="1" w:unhideWhenUsed="1"/>
+    <w:lsdException w:name="Table Professional" w:semiHidden="1" w:unhideWhenUsed="1"/>
+    <w:lsdException w:name="Table Subtle 1" w:semiHidden="1" w:unhideWhenUsed="1"/>
+    <w:lsdException w:name="Table Subtle 2" w:semiHidden="1" w:unhideWhenUsed="1"/>
+    <w:lsdException w:name="Table Web 1" w:semiHidden="1" w:unhideWhenUsed="1"/>
+    <w:lsdException w:name="Table Web 2" w:semiHidden="1" w:unhideWhenUsed="1"/>
+    <w:lsdException w:name="Table Web 3" w:semiHidden="1" w:unhideWhenUsed="1"/>
+    <w:lsdException w:name="Balloon Text" w:semiHidden="1" w:unhideWhenUsed="1"/>
+    <w:lsdException w:name="Table Grid" w:uiPriority="59"/>
+    <w:lsdException w:name="Table Theme" w:semiHidden="1" w:unhideWhenUsed="1"/>
+    <w:lsdException w:name="Placeholder Text" w:semiHidden="1"/>
+    <w:lsdException w:name="No Spacing" w:uiPriority="1" w:qFormat="1"/>
+    <w:lsdException w:name="Light Shading" w:uiPriority="60"/>
+    <w:lsdException w:name="Light List" w:uiPriority="61"/>
+    <w:lsdException w:name="Light Grid" w:uiPriority="62"/>
+    <w:lsdException w:name="Medium Shading 1" w:uiPriority="63"/>
+    <w:lsdException w:name="Medium Shading 2" w:uiPriority="64"/>
+    <w:lsdException w:name="Medium List 1" w:uiPriority="65"/>
+    <w:lsdException w:name="Medium List 2" w:uiPriority="66"/>
+    <w:lsdException w:name="Medium Grid 1" w:uiPriority="67"/>
+    <w:lsdException w:name="Medium Grid 2" w:uiPriority="68"/>
+    <w:lsdException w:name="Medium Grid 3" w:uiPriority="69"/>
+    <w:lsdException w:name="Dark List" w:uiPriority="70"/>
+    <w:lsdException w:name="Colorful Shading" w:uiPriority="71"/>
+    <w:lsdException w:name="Colorful List" w:uiPriority="72"/>
+    <w:lsdException w:name="Colorful Grid" w:uiPriority="73"/>
+    <w:lsdException w:name="Light Shading Accent 1" w:uiPriority="60"/>
+    <w:lsdException w:name="Light List Accent 1" w:uiPriority="61"/>
+    <w:lsdException w:name="Light Grid Accent 1" w:uiPriority="62"/>
+    <w:lsdException w:name="Medium Shading 1 Accent 1" w:uiPriority="63"/>
+    <w:lsdException w:name="Medium Shading 2 Accent 1" w:uiPriority="64"/>
+    <w:lsdException w:name="Medium List 1 Accent 1" w:uiPriority="65"/>
+    <w:lsdException w:name="Revision" w:semiHidden="1"/>
+    <w:lsdException w:name="List Paragraph" w:uiPriority="34" w:qFormat="1"/>
+    <w:lsdException w:name="Quote" w:uiPriority="29" w:qFormat="1"/>
+    <w:lsdException w:name="Intense Quote" w:uiPriority="30" w:qFormat="1"/>
+    <w:lsdException w:name="Medium List 2 Accent 1" w:uiPriority="66"/>
+    <w:lsdException w:name="Medium Grid 1 Accent 1" w:uiPriority="67"/>
+    <w:lsdException w:name="Medium Grid 2 Accent 1" w:uiPriority="68"/>
+    <w:lsdException w:name="Medium Grid 3 Accent 1" w:uiPriority="69"/>
+    <w:lsdException w:name="Dark List Accent 1" w:uiPriority="70"/>
+    <w:lsdException w:name="Colorful Shading Accent 1" w:uiPriority="71"/>
+    <w:lsdException w:name="Colorful List Accent 1" w:uiPriority="72"/>
+    <w:lsdException w:name="Colorful Grid Accent 1" w:uiPriority="73"/>
+    <w:lsdException w:name="Light Shading Accent 2" w:uiPriority="60"/>
+    <w:lsdException w:name="Light List Accent 2" w:uiPriority="61"/>
+    <w:lsdException w:name="Light Grid Accent 2" w:uiPriority="62"/>
+    <w:lsdException w:name="Medium Shading 1 Accent 2" w:uiPriority="63"/>
+    <w:lsdException w:name="Medium Shading 2 Accent 2" w:uiPriority="64"/>
+    <w:lsdException w:name="Medium List 1 Accent 2" w:uiPriority="65"/>
+    <w:lsdException w:name="Medium List 2 Accent 2" w:uiPriority="66"/>
+    <w:lsdException w:name="Medium Grid 1 Accent 2" w:uiPriority="67"/>
+    <w:lsdException w:name="Medium Grid 2 Accent 2" w:uiPriority="68"/>
+    <w:lsdException w:name="Medium Grid 3 Accent 2" w:uiPriority="69"/>
+    <w:lsdException w:name="Dark List Accent 2" w:uiPriority="70"/>
+    <w:lsdException w:name="Colorful Shading Accent 2" w:uiPriority="71"/>
+    <w:lsdException w:name="Colorful List Accent 2" w:uiPriority="72"/>
+    <w:lsdException w:name="Colorful Grid Accent 2" w:uiPriority="73"/>
+    <w:lsdException w:name="Light Shading Accent 3" w:uiPriority="60"/>
+    <w:lsdException w:name="Light List Accent 3" w:uiPriority="61"/>
+    <w:lsdException w:name="Light Grid Accent 3" w:uiPriority="62"/>
+    <w:lsdException w:name="Medium Shading 1 Accent 3" w:uiPriority="63"/>
+    <w:lsdException w:name="Medium Shading 2 Accent 3" w:uiPriority="64"/>
+    <w:lsdException w:name="Medium List 1 Accent 3" w:uiPriority="65"/>
+    <w:lsdException w:name="Medium List 2 Accent 3" w:uiPriority="66"/>
+    <w:lsdException w:name="Medium Grid 1 Accent 3" w:uiPriority="67"/>
+    <w:lsdException w:name="Medium Grid 2 Accent 3" w:uiPriority="68"/>
+    <w:lsdException w:name="Medium Grid 3 Accent 3" w:uiPriority="69"/>
+    <w:lsdException w:name="Dark List Accent 3" w:uiPriority="70"/>
+    <w:lsdException w:name="Colorful Shading Accent 3" w:uiPriority="71"/>
+    <w:lsdException w:name="Colorful List Accent 3" w:uiPriority="72"/>
+    <w:lsdException w:name="Colorful Grid Accent 3" w:uiPriority="73"/>
+    <w:lsdException w:name="Light Shading Accent 4" w:uiPriority="60"/>
+    <w:lsdException w:name="Light List Accent 4" w:uiPriority="61"/>
+    <w:lsdException w:name="Light Grid Accent 4" w:uiPriority="62"/>
+    <w:lsdException w:name="Medium Shading 1 Accent 4" w:uiPriority="63"/>
+    <w:lsdException w:name="Medium Shading 2 Accent 4" w:uiPriority="64"/>
+    <w:lsdException w:name="Medium List 1 Accent 4" w:uiPriority="65"/>
+    <w:lsdException w:name="Medium List 2 Accent 4" w:uiPriority="66"/>
+    <w:lsdException w:name="Medium Grid 1 Accent 4" w:uiPriority="67"/>
+    <w:lsdException w:name="Medium Grid 2 Accent 4" w:uiPriority="68"/>
+    <w:lsdException w:name="Medium Grid 3 Accent 4" w:uiPriority="69"/>
+    <w:lsdException w:name="Dark List Accent 4" w:uiPriority="70"/>
+    <w:lsdException w:name="Colorful Shading Accent 4" w:uiPriority="71"/>
+    <w:lsdException w:name="Colorful List Accent 4" w:uiPriority="72"/>
+    <w:lsdException w:name="Colorful Grid Accent 4" w:uiPriority="73"/>
+    <w:lsdException w:name="Light Shading Accent 5" w:uiPriority="60"/>
+    <w:lsdException w:name="Light List Accent 5" w:uiPriority="61"/>
+    <w:lsdException w:name="Light Grid Accent 5" w:uiPriority="62"/>
+    <w:lsdException w:name="Medium Shading 1 Accent 5" w:uiPriority="63"/>
+    <w:lsdException w:name="Medium Shading 2 Accent 5" w:uiPriority="64"/>
+    <w:lsdException w:name="Medium List 1 Accent 5" w:uiPriority="65"/>
+    <w:lsdException w:name="Medium List 2 Accent 5" w:uiPriority="66"/>
+    <w:lsdException w:name="Medium Grid 1 Accent 5" w:uiPriority="67"/>
+    <w:lsdException w:name="Medium Grid 2 Accent 5" w:uiPriority="68"/>
+    <w:lsdException w:name="Medium Grid 3 Accent 5" w:uiPriority="69"/>
+    <w:lsdException w:name="Dark List Accent 5" w:uiPriority="70"/>
+    <w:lsdException w:name="Colorful Shading Accent 5" w:uiPriority="71"/>
+    <w:lsdException w:name="Colorful List Accent 5" w:uiPriority="72"/>
+    <w:lsdException w:name="Colorful Grid Accent 5" w:uiPriority="73"/>
+    <w:lsdException w:name="Light Shading Accent 6" w:uiPriority="60"/>
+    <w:lsdException w:name="Light List Accent 6" w:uiPriority="61"/>
+    <w:lsdException w:name="Light Grid Accent 6" w:uiPriority="62"/>
+    <w:lsdException w:name="Medium Shading 1 Accent 6" w:uiPriority="63"/>
+    <w:lsdException w:name="Medium Shading 2 Accent 6" w:uiPriority="64"/>
+    <w:lsdException w:name="Medium List 1 Accent 6" w:uiPriority="65"/>
+    <w:lsdException w:name="Medium List 2 Accent 6" w:uiPriority="66"/>
+    <w:lsdException w:name="Medium Grid 1 Accent 6" w:uiPriority="67"/>
+    <w:lsdException w:name="Medium Grid 2 Accent 6" w:uiPriority="68"/>
+    <w:lsdException w:name="Medium Grid 3 Accent 6" w:uiPriority="69"/>
+    <w:lsdException w:name="Dark List Accent 6" w:uiPriority="70"/>
+    <w:lsdException w:name="Colorful Shading Accent 6" w:uiPriority="71"/>
+    <w:lsdException w:name="Colorful List Accent 6" w:uiPriority="72"/>
+    <w:lsdException w:name="Colorful Grid Accent 6" w:uiPriority="73"/>
+    <w:lsdException w:name="Subtle Emphasis" w:uiPriority="19" w:qFormat="1"/>
+    <w:lsdException w:name="Intense Emphasis" w:uiPriority="21" w:qFormat="1"/>
+    <w:lsdException w:name="Subtle Reference" w:uiPriority="31" w:qFormat="1"/>
+    <w:lsdException w:name="Intense Reference" w:uiPriority="32" w:qFormat="1"/>
+    <w:lsdException w:name="Book Title" w:uiPriority="33" w:qFormat="1"/>
+    <w:lsdException w:name="Bibliography" w:semiHidden="1" w:uiPriority="37" w:unhideWhenUsed="1"/>
+    <w:lsdException w:name="TOC Heading" w:semiHidden="1" w:uiPriority="39" w:unhideWhenUsed="1" w:qFormat="1"/>
+    <w:lsdException w:name="Plain Table 1" w:uiPriority="41"/>
+    <w:lsdException w:name="Plain Table 2" w:uiPriority="42"/>
+    <w:lsdException w:name="Plain Table 3" w:uiPriority="43"/>
+    <w:lsdException w:name="Plain Table 4" w:uiPriority="44"/>
+    <w:lsdException w:name="Plain Table 5" w:uiPriority="45"/>
+    <w:lsdException w:name="Grid Table Light" w:uiPriority="40"/>
+    <w:lsdException w:name="Grid Table 1 Light" w:uiPriority="46"/>
+    <w:lsdException w:name="Grid Table 2" w:uiPriority="47"/>
+    <w:lsdException w:name="Grid Table 3" w:uiPriority="48"/>
+    <w:lsdException w:name="Grid Table 4" w:uiPriority="49"/>
+    <w:lsdException w:name="Grid Table 5 Dark" w:uiPriority="50"/>
+    <w:lsdException w:name="Grid Table 6 Colorful" w:uiPriority="51"/>
+    <w:lsdException w:name="Grid Table 7 Colorful" w:uiPriority="52"/>
+    <w:lsdException w:name="Grid Table 1 Light Accent 1" w:uiPriority="46"/>
+    <w:lsdException w:name="Grid Table 2 Accent 1" w:uiPriority="47"/>
+    <w:lsdException w:name="Grid Table 3 Accent 1" w:uiPriority="48"/>
+    <w:lsdException w:name="Grid Table 4 Accent 1" w:uiPriority="49"/>
+    <w:lsdException w:name="Grid Table 5 Dark Accent 1" w:uiPriority="50"/>
+    <w:lsdException w:name="Grid Table 6 Colorful Accent 1" w:uiPriority="51"/>
+    <w:lsdException w:name="Grid Table 7 Colorful Accent 1" w:uiPriority="52"/>
+    <w:lsdException w:name="Grid Table 1 Light Accent 2" w:uiPriority="46"/>
+    <w:lsdException w:name="Grid Table 2 Accent 2" w:uiPriority="47"/>
+    <w:lsdException w:name="Grid Table 3 Accent 2" w:uiPriority="48"/>
+    <w:lsdException w:name="Grid Table 4 Accent 2" w:uiPriority="49"/>
+    <w:lsdException w:name="Grid Table 5 Dark Accent 2" w:uiPriority="50"/>
+    <w:lsdException w:name="Grid Table 6 Colorful Accent 2" w:uiPriority="51"/>
+    <w:lsdException w:name="Grid Table 7 Colorful Accent 2" w:uiPriority="52"/>
+    <w:lsdException w:name="Grid Table 1 Light Accent 3" w:uiPriority="46"/>
+    <w:lsdException w:name="Grid Table 2 Accent 3" w:uiPriority="47"/>
+    <w:lsdException w:name="Grid Table 3 Accent 3" w:uiPriority="48"/>
+    <w:lsdException w:name="Grid Table 4 Accent 3" w:uiPriority="49"/>
+    <w:lsdException w:name="Grid Table 5 Dark Accent 3" w:uiPriority="50"/>
+    <w:lsdException w:name="Grid Table 6 Colorful Accent 3" w:uiPriority="51"/>
+    <w:lsdException w:name="Grid Table 7 Colorful Accent 3" w:uiPriority="52"/>
+    <w:lsdException w:name="Grid Table 1 Light Accent 4" w:uiPriority="46"/>
+    <w:lsdException w:name="Grid Table 2 Accent 4" w:uiPriority="47"/>
+    <w:lsdException w:name="Grid Table 3 Accent 4" w:uiPriority="48"/>
+    <w:lsdException w:name="Grid Table 4 Accent 4" w:uiPriority="49"/>
+    <w:lsdException w:name="Grid Table 5 Dark Accent 4" w:uiPriority="50"/>
+    <w:lsdException w:name="Grid Table 6 Colorful Accent 4" w:uiPriority="51"/>
+    <w:lsdException w:name="Grid Table 7 Colorful Accent 4" w:uiPriority="52"/>
+    <w:lsdException w:name="Grid Table 1 Light Accent 5" w:uiPriority="46"/>
+    <w:lsdException w:name="Grid Table 2 Accent 5" w:uiPriority="47"/>
+    <w:lsdException w:name="Grid Table 3 Accent 5" w:uiPriority="48"/>
+    <w:lsdException w:name="Grid Table 4 Accent 5" w:uiPriority="49"/>
+    <w:lsdException w:name="Grid Table 5 Dark Accent 5" w:uiPriority="50"/>
+    <w:lsdException w:name="Grid Table 6 Colorful Accent 5" w:uiPriority="51"/>
+    <w:lsdException w:name="Grid Table 7 Colorful Accent 5" w:uiPriority="52"/>
+    <w:lsdException w:name="Grid Table 1 Light Accent 6" w:uiPriority="46"/>
+    <w:lsdException w:name="Grid Table 2 Accent 6" w:uiPriority="47"/>
+    <w:lsdException w:name="Grid Table 3 Accent 6" w:uiPriority="48"/>
+    <w:lsdException w:name="Grid Table 4 Accent 6" w:uiPriority="49"/>
+    <w:lsdException w:name="Grid Table 5 Dark Accent 6" w:uiPriority="50"/>
+    <w:lsdException w:name="Grid Table 6 Colorful Accent 6" w:uiPriority="51"/>
+    <w:lsdException w:name="Grid Table 7 Colorful Accent 6" w:uiPriority="52"/>
+    <w:lsdException w:name="List Table 1 Light" w:uiPriority="46"/>
+    <w:lsdException w:name="List Table 2" w:uiPriority="47"/>
+    <w:lsdException w:name="List Table 3" w:uiPriority="48"/>
+    <w:lsdException w:name="List Table 4" w:uiPriority="49"/>
+    <w:lsdException w:name="List Table 5 Dark" w:uiPriority="50"/>
+    <w:lsdException w:name="List Table 6 Colorful" w:uiPriority="51"/>
+    <w:lsdException w:name="List Table 7 Colorful" w:uiPriority="52"/>
+    <w:lsdException w:name="List Table 1 Light Accent 1" w:uiPriority="46"/>
+    <w:lsdException w:name="List Table 2 Accent 1" w:uiPriority="47"/>
+    <w:lsdException w:name="List Table 3 Accent 1" w:uiPriority="48"/>
+    <w:lsdException w:name="List Table 4 Accent 1" w:uiPriority="49"/>
+    <w:lsdException w:name="List Table 5 Dark Accent 1" w:uiPriority="50"/>
+    <w:lsdException w:name="List Table 6 Colorful Accent 1" w:uiPriority="51"/>
+    <w:lsdException w:name="List Table 7 Colorful Accent 1" w:uiPriority="52"/>
+    <w:lsdException w:name="List Table 1 Light Accent 2" w:uiPriority="46"/>
+    <w:lsdException w:name="List Table 2 Accent 2" w:uiPriority="47"/>
+    <w:lsdException w:name="List Table 3 Accent 2" w:uiPriority="48"/>
+    <w:lsdException w:name="List Table 4 Accent 2" w:uiPriority="49"/>
+    <w:lsdException w:name="List Table 5 Dark Accent 2" w:uiPriority="50"/>
+    <w:lsdException w:name="List Table 6 Colorful Accent 2" w:uiPriority="51"/>
+    <w:lsdException w:name="List Table 7 Colorful Accent 2" w:uiPriority="52"/>
+    <w:lsdException w:name="List Table 1 Light Accent 3" w:uiPriority="46"/>
+    <w:lsdException w:name="List Table 2 Accent 3" w:uiPriority="47"/>
+    <w:lsdException w:name="List Table 3 Accent 3" w:uiPriority="48"/>
+    <w:lsdException w:name="List Table 4 Accent 3" w:uiPriority="49"/>
+    <w:lsdException w:name="List Table 5 Dark Accent 3" w:uiPriority="50"/>
+    <w:lsdException w:name="List Table 6 Colorful Accent 3" w:uiPriority="51"/>
+    <w:lsdException w:name="List Table 7 Colorful Accent 3" w:uiPriority="52"/>
+    <w:lsdException w:name="List Table 1 Light Accent 4" w:uiPriority="46"/>
+    <w:lsdException w:name="List Table 2 Accent 4" w:uiPriority="47"/>
+    <w:lsdException w:name="List Table 3 Accent 4" w:uiPriority="48"/>
+    <w:lsdException w:name="List Table 4 Accent 4" w:uiPriority="49"/>
+    <w:lsdException w:name="List Table 5 Dark Accent 4" w:uiPriority="50"/>
+    <w:lsdException w:name="List Table 6 Colorful Accent 4" w:uiPriority="51"/>
+    <w:lsdException w:name="List Table 7 Colorful Accent 4" w:uiPriority="52"/>
+    <w:lsdException w:name="List Table 1 Light Accent 5" w:uiPriority="46"/>
+    <w:lsdException w:name="List Table 2 Accent 5" w:uiPriority="47"/>
+    <w:lsdException w:name="List Table 3 Accent 5" w:uiPriority="48"/>
+    <w:lsdException w:name="List Table 4 Accent 5" w:uiPriority="49"/>
+    <w:lsdException w:name="List Table 5 Dark Accent 5" w:uiPriority="50"/>
+    <w:lsdException w:name="List Table 6 Colorful Accent 5" w:uiPriority="51"/>
+    <w:lsdException w:name="List Table 7 Colorful Accent 5" w:uiPriority="52"/>
+    <w:lsdException w:name="List Table 1 Light Accent 6" w:uiPriority="46"/>
+    <w:lsdException w:name="List Table 2 Accent 6" w:uiPriority="47"/>
+    <w:lsdException w:name="List Table 3 Accent 6" w:uiPriority="48"/>
+    <w:lsdException w:name="List Table 4 Accent 6" w:uiPriority="49"/>
+    <w:lsdException w:name="List Table 5 Dark Accent 6" w:uiPriority="50"/>
+    <w:lsdException w:name="List Table 6 Colorful Accent 6" w:uiPriority="51"/>
+    <w:lsdException w:name="List Table 7 Colorful Accent 6" w:uiPriority="52"/>
   </w:latentStyles>
   <w:style w:type="paragraph" w:default="1" w:styleId="Normal">
     <w:name w:val="Normal"/>
@@ -11832,7 +11480,7 @@
 </file>
 
 <file path=word/glossary/document.xml><?xml version="1.0" encoding="utf-8"?>
-<w:glossaryDocument xmlns:wpc="http://schemas.microsoft.com/office/word/2010/wordprocessingCanvas" xmlns:mc="http://schemas.openxmlformats.org/markup-compatibility/2006" xmlns:o="urn:schemas-microsoft-com:office:office" xmlns:r="http://schemas.openxmlformats.org/officeDocument/2006/relationships" xmlns:m="http://schemas.openxmlformats.org/officeDocument/2006/math" xmlns:v="urn:schemas-microsoft-com:vml" xmlns:wp14="http://schemas.microsoft.com/office/word/2010/wordprocessingDrawing" xmlns:wp="http://schemas.openxmlformats.org/drawingml/2006/wordprocessingDrawing" xmlns:w10="urn:schemas-microsoft-com:office:word" xmlns:w="http://schemas.openxmlformats.org/wordprocessingml/2006/main" xmlns:w14="http://schemas.microsoft.com/office/word/2010/wordml" xmlns:wpg="http://schemas.microsoft.com/office/word/2010/wordprocessingGroup" xmlns:wpi="http://schemas.microsoft.com/office/word/2010/wordprocessingInk" xmlns:wne="http://schemas.microsoft.com/office/word/2006/wordml" xmlns:wps="http://schemas.microsoft.com/office/word/2010/wordprocessingShape" mc:Ignorable="w14 wp14">
+<w:glossaryDocument xmlns:wpc="http://schemas.microsoft.com/office/word/2010/wordprocessingCanvas" xmlns:mc="http://schemas.openxmlformats.org/markup-compatibility/2006" xmlns:o="urn:schemas-microsoft-com:office:office" xmlns:r="http://schemas.openxmlformats.org/officeDocument/2006/relationships" xmlns:m="http://schemas.openxmlformats.org/officeDocument/2006/math" xmlns:v="urn:schemas-microsoft-com:vml" xmlns:wp14="http://schemas.microsoft.com/office/word/2010/wordprocessingDrawing" xmlns:wp="http://schemas.openxmlformats.org/drawingml/2006/wordprocessingDrawing" xmlns:w10="urn:schemas-microsoft-com:office:word" xmlns:w="http://schemas.openxmlformats.org/wordprocessingml/2006/main" xmlns:w14="http://schemas.microsoft.com/office/word/2010/wordml" xmlns:w15="http://schemas.microsoft.com/office/word/2012/wordml" xmlns:wpg="http://schemas.microsoft.com/office/word/2010/wordprocessingGroup" xmlns:wpi="http://schemas.microsoft.com/office/word/2010/wordprocessingInk" xmlns:wne="http://schemas.microsoft.com/office/word/2006/wordml" xmlns:wps="http://schemas.microsoft.com/office/word/2010/wordprocessingShape" mc:Ignorable="w14 w15 wp14">
   <w:docParts>
     <w:docPart>
       <w:docPartPr>
@@ -11858,7 +11506,7 @@
             <w:rPr>
               <w:rFonts w:asciiTheme="majorHAnsi" w:eastAsiaTheme="majorEastAsia" w:hAnsiTheme="majorHAnsi" w:cstheme="majorBidi"/>
               <w:caps/>
-              <w:color w:val="4F81BD" w:themeColor="accent1"/>
+              <w:color w:val="5B9BD5" w:themeColor="accent1"/>
               <w:sz w:val="80"/>
               <w:szCs w:val="80"/>
             </w:rPr>
@@ -11872,7 +11520,7 @@
 </file>
 
 <file path=word/glossary/fontTable.xml><?xml version="1.0" encoding="utf-8"?>
-<w:fonts xmlns:mc="http://schemas.openxmlformats.org/markup-compatibility/2006" xmlns:r="http://schemas.openxmlformats.org/officeDocument/2006/relationships" xmlns:w="http://schemas.openxmlformats.org/wordprocessingml/2006/main" xmlns:w14="http://schemas.microsoft.com/office/word/2010/wordml" mc:Ignorable="w14">
+<w:fonts xmlns:mc="http://schemas.openxmlformats.org/markup-compatibility/2006" xmlns:r="http://schemas.openxmlformats.org/officeDocument/2006/relationships" xmlns:w="http://schemas.openxmlformats.org/wordprocessingml/2006/main" xmlns:w14="http://schemas.microsoft.com/office/word/2010/wordml" xmlns:w15="http://schemas.microsoft.com/office/word/2012/wordml" mc:Ignorable="w14 w15">
   <w:font w:name="Times New Roman">
     <w:panose1 w:val="02020603050405020304"/>
     <w:charset w:val="00"/>
@@ -11901,11 +11549,18 @@
     <w:pitch w:val="variable"/>
     <w:sig w:usb0="E1002EFF" w:usb1="C000605B" w:usb2="00000029" w:usb3="00000000" w:csb0="000101FF" w:csb1="00000000"/>
   </w:font>
+  <w:font w:name="Calibri Light">
+    <w:panose1 w:val="020F0302020204030204"/>
+    <w:charset w:val="00"/>
+    <w:family w:val="swiss"/>
+    <w:pitch w:val="variable"/>
+    <w:sig w:usb0="A00002EF" w:usb1="4000207B" w:usb2="00000000" w:usb3="00000000" w:csb0="0000019F" w:csb1="00000000"/>
+  </w:font>
 </w:fonts>
 </file>
 
 <file path=word/glossary/settings.xml><?xml version="1.0" encoding="utf-8"?>
-<w:settings xmlns:mc="http://schemas.openxmlformats.org/markup-compatibility/2006" xmlns:o="urn:schemas-microsoft-com:office:office" xmlns:r="http://schemas.openxmlformats.org/officeDocument/2006/relationships" xmlns:m="http://schemas.openxmlformats.org/officeDocument/2006/math" xmlns:v="urn:schemas-microsoft-com:vml" xmlns:w10="urn:schemas-microsoft-com:office:word" xmlns:w="http://schemas.openxmlformats.org/wordprocessingml/2006/main" xmlns:w14="http://schemas.microsoft.com/office/word/2010/wordml" xmlns:sl="http://schemas.openxmlformats.org/schemaLibrary/2006/main" mc:Ignorable="w14">
+<w:settings xmlns:mc="http://schemas.openxmlformats.org/markup-compatibility/2006" xmlns:o="urn:schemas-microsoft-com:office:office" xmlns:r="http://schemas.openxmlformats.org/officeDocument/2006/relationships" xmlns:m="http://schemas.openxmlformats.org/officeDocument/2006/math" xmlns:v="urn:schemas-microsoft-com:vml" xmlns:w10="urn:schemas-microsoft-com:office:word" xmlns:w="http://schemas.openxmlformats.org/wordprocessingml/2006/main" xmlns:w14="http://schemas.microsoft.com/office/word/2010/wordml" xmlns:w15="http://schemas.microsoft.com/office/word/2012/wordml" xmlns:sl="http://schemas.openxmlformats.org/schemaLibrary/2006/main" mc:Ignorable="w14 w15">
   <w:view w:val="normal"/>
   <w:defaultTabStop w:val="720"/>
   <w:characterSpacingControl w:val="doNotCompress"/>
@@ -11920,6 +11575,7 @@
     <w:rsidRoot w:val="008C17BB"/>
     <w:rsid w:val="0002383C"/>
     <w:rsid w:val="002F7FB1"/>
+    <w:rsid w:val="006F6254"/>
     <w:rsid w:val="007873DC"/>
     <w:rsid w:val="008C17BB"/>
   </w:rsids>
@@ -11944,7 +11600,7 @@
 </file>
 
 <file path=word/glossary/styles.xml><?xml version="1.0" encoding="utf-8"?>
-<w:styles xmlns:mc="http://schemas.openxmlformats.org/markup-compatibility/2006" xmlns:r="http://schemas.openxmlformats.org/officeDocument/2006/relationships" xmlns:w="http://schemas.openxmlformats.org/wordprocessingml/2006/main" xmlns:w14="http://schemas.microsoft.com/office/word/2010/wordml" mc:Ignorable="w14">
+<w:styles xmlns:mc="http://schemas.openxmlformats.org/markup-compatibility/2006" xmlns:r="http://schemas.openxmlformats.org/officeDocument/2006/relationships" xmlns:w="http://schemas.openxmlformats.org/wordprocessingml/2006/main" xmlns:w14="http://schemas.microsoft.com/office/word/2010/wordml" xmlns:w15="http://schemas.microsoft.com/office/word/2012/wordml" mc:Ignorable="w14 w15">
   <w:docDefaults>
     <w:rPrDefault>
       <w:rPr>
@@ -11960,350 +11616,378 @@
       </w:pPr>
     </w:pPrDefault>
   </w:docDefaults>
-  <w:latentStyles w:defLockedState="0" w:defUIPriority="99" w:defSemiHidden="1" w:defUnhideWhenUsed="1" w:defQFormat="0" w:count="267">
-    <w:lsdException w:name="Normal" w:semiHidden="0" w:uiPriority="0" w:unhideWhenUsed="0" w:qFormat="1"/>
-    <w:lsdException w:name="heading 1" w:semiHidden="0" w:uiPriority="9" w:unhideWhenUsed="0" w:qFormat="1"/>
-    <w:lsdException w:name="heading 2" w:uiPriority="9" w:qFormat="1"/>
-    <w:lsdException w:name="heading 3" w:uiPriority="9" w:qFormat="1"/>
-    <w:lsdException w:name="heading 4" w:uiPriority="9" w:qFormat="1"/>
-    <w:lsdException w:name="heading 5" w:uiPriority="9" w:qFormat="1"/>
-    <w:lsdException w:name="heading 6" w:uiPriority="9" w:qFormat="1"/>
-    <w:lsdException w:name="heading 7" w:uiPriority="9" w:qFormat="1"/>
-    <w:lsdException w:name="heading 8" w:uiPriority="9" w:qFormat="1"/>
-    <w:lsdException w:name="heading 9" w:uiPriority="9" w:qFormat="1"/>
-    <w:lsdException w:name="toc 1" w:uiPriority="39"/>
-    <w:lsdException w:name="toc 2" w:uiPriority="39"/>
-    <w:lsdException w:name="toc 3" w:uiPriority="39"/>
-    <w:lsdException w:name="toc 4" w:uiPriority="39"/>
-    <w:lsdException w:name="toc 5" w:uiPriority="39"/>
-    <w:lsdException w:name="toc 6" w:uiPriority="39"/>
-    <w:lsdException w:name="toc 7" w:uiPriority="39"/>
-    <w:lsdException w:name="toc 8" w:uiPriority="39"/>
-    <w:lsdException w:name="toc 9" w:uiPriority="39"/>
-    <w:lsdException w:name="caption" w:uiPriority="35" w:qFormat="1"/>
-    <w:lsdException w:name="Title" w:semiHidden="0" w:uiPriority="10" w:unhideWhenUsed="0" w:qFormat="1"/>
-    <w:lsdException w:name="Default Paragraph Font" w:uiPriority="1"/>
-    <w:lsdException w:name="Subtitle" w:semiHidden="0" w:uiPriority="11" w:unhideWhenUsed="0" w:qFormat="1"/>
-    <w:lsdException w:name="Strong" w:semiHidden="0" w:uiPriority="22" w:unhideWhenUsed="0" w:qFormat="1"/>
-    <w:lsdException w:name="Emphasis" w:semiHidden="0" w:uiPriority="20" w:unhideWhenUsed="0" w:qFormat="1"/>
-    <w:lsdException w:name="Table Grid" w:semiHidden="0" w:uiPriority="39" w:unhideWhenUsed="0"/>
-    <w:lsdException w:name="Placeholder Text" w:unhideWhenUsed="0"/>
-    <w:lsdException w:name="No Spacing" w:semiHidden="0" w:uiPriority="1" w:unhideWhenUsed="0" w:qFormat="1"/>
-    <w:lsdException w:name="Light Shading" w:semiHidden="0" w:uiPriority="60" w:unhideWhenUsed="0"/>
-    <w:lsdException w:name="Light List" w:semiHidden="0" w:uiPriority="61" w:unhideWhenUsed="0"/>
-    <w:lsdException w:name="Light Grid" w:semiHidden="0" w:uiPriority="62" w:unhideWhenUsed="0"/>
-    <w:lsdException w:name="Medium Shading 1" w:semiHidden="0" w:uiPriority="63" w:unhideWhenUsed="0"/>
-    <w:lsdException w:name="Medium Shading 2" w:semiHidden="0" w:uiPriority="64" w:unhideWhenUsed="0"/>
-    <w:lsdException w:name="Medium List 1" w:semiHidden="0" w:uiPriority="65" w:unhideWhenUsed="0"/>
-    <w:lsdException w:name="Medium List 2" w:semiHidden="0" w:uiPriority="66" w:unhideWhenUsed="0"/>
-    <w:lsdException w:name="Medium Grid 1" w:semiHidden="0" w:uiPriority="67" w:unhideWhenUsed="0"/>
-    <w:lsdException w:name="Medium Grid 2" w:semiHidden="0" w:uiPriority="68" w:unhideWhenUsed="0"/>
-    <w:lsdException w:name="Medium Grid 3" w:semiHidden="0" w:uiPriority="69" w:unhideWhenUsed="0"/>
-    <w:lsdException w:name="Dark List" w:semiHidden="0" w:uiPriority="70" w:unhideWhenUsed="0"/>
-    <w:lsdException w:name="Colorful Shading" w:semiHidden="0" w:uiPriority="71" w:unhideWhenUsed="0"/>
-    <w:lsdException w:name="Colorful List" w:semiHidden="0" w:uiPriority="72" w:unhideWhenUsed="0"/>
-    <w:lsdException w:name="Colorful Grid" w:semiHidden="0" w:uiPriority="73" w:unhideWhenUsed="0"/>
-    <w:lsdException w:name="Light Shading Accent 1" w:semiHidden="0" w:uiPriority="60" w:unhideWhenUsed="0"/>
-    <w:lsdException w:name="Light List Accent 1" w:semiHidden="0" w:uiPriority="61" w:unhideWhenUsed="0"/>
-    <w:lsdException w:name="Light Grid Accent 1" w:semiHidden="0" w:uiPriority="62" w:unhideWhenUsed="0"/>
-    <w:lsdException w:name="Medium Shading 1 Accent 1" w:semiHidden="0" w:uiPriority="63" w:unhideWhenUsed="0"/>
-    <w:lsdException w:name="Medium Shading 2 Accent 1" w:semiHidden="0" w:uiPriority="64" w:unhideWhenUsed="0"/>
-    <w:lsdException w:name="Medium List 1 Accent 1" w:semiHidden="0" w:uiPriority="65" w:unhideWhenUsed="0"/>
-    <w:lsdException w:name="Revision" w:unhideWhenUsed="0"/>
-    <w:lsdException w:name="List Paragraph" w:semiHidden="0" w:uiPriority="34" w:unhideWhenUsed="0" w:qFormat="1"/>
-    <w:lsdException w:name="Quote" w:semiHidden="0" w:uiPriority="29" w:unhideWhenUsed="0" w:qFormat="1"/>
-    <w:lsdException w:name="Intense Quote" w:semiHidden="0" w:uiPriority="30" w:unhideWhenUsed="0" w:qFormat="1"/>
-    <w:lsdException w:name="Medium List 2 Accent 1" w:semiHidden="0" w:uiPriority="66" w:unhideWhenUsed="0"/>
-    <w:lsdException w:name="Medium Grid 1 Accent 1" w:semiHidden="0" w:uiPriority="67" w:unhideWhenUsed="0"/>
-    <w:lsdException w:name="Medium Grid 2 Accent 1" w:semiHidden="0" w:uiPriority="68" w:unhideWhenUsed="0"/>
-    <w:lsdException w:name="Medium Grid 3 Accent 1" w:semiHidden="0" w:uiPriority="69" w:unhideWhenUsed="0"/>
-    <w:lsdException w:name="Dark List Accent 1" w:semiHidden="0" w:uiPriority="70" w:unhideWhenUsed="0"/>
-    <w:lsdException w:name="Colorful Shading Accent 1" w:semiHidden="0" w:uiPriority="71" w:unhideWhenUsed="0"/>
-    <w:lsdException w:name="Colorful List Accent 1" w:semiHidden="0" w:uiPriority="72" w:unhideWhenUsed="0"/>
-    <w:lsdException w:name="Colorful Grid Accent 1" w:semiHidden="0" w:uiPriority="73" w:unhideWhenUsed="0"/>
-    <w:lsdException w:name="Light Shading Accent 2" w:semiHidden="0" w:uiPriority="60" w:unhideWhenUsed="0"/>
-    <w:lsdException w:name="Light List Accent 2" w:semiHidden="0" w:uiPriority="61" w:unhideWhenUsed="0"/>
-    <w:lsdException w:name="Light Grid Accent 2" w:semiHidden="0" w:uiPriority="62" w:unhideWhenUsed="0"/>
-    <w:lsdException w:name="Medium Shading 1 Accent 2" w:semiHidden="0" w:uiPriority="63" w:unhideWhenUsed="0"/>
-    <w:lsdException w:name="Medium Shading 2 Accent 2" w:semiHidden="0" w:uiPriority="64" w:unhideWhenUsed="0"/>
-    <w:lsdException w:name="Medium List 1 Accent 2" w:semiHidden="0" w:uiPriority="65" w:unhideWhenUsed="0"/>
-    <w:lsdException w:name="Medium List 2 Accent 2" w:semiHidden="0" w:uiPriority="66" w:unhideWhenUsed="0"/>
-    <w:lsdException w:name="Medium Grid 1 Accent 2" w:semiHidden="0" w:uiPriority="67" w:unhideWhenUsed="0"/>
-    <w:lsdException w:name="Medium Grid 2 Accent 2" w:semiHidden="0" w:uiPriority="68" w:unhideWhenUsed="0"/>
-    <w:lsdException w:name="Medium Grid 3 Accent 2" w:semiHidden="0" w:uiPriority="69" w:unhideWhenUsed="0"/>
-    <w:lsdException w:name="Dark List Accent 2" w:semiHidden="0" w:uiPriority="70" w:unhideWhenUsed="0"/>
-    <w:lsdException w:name="Colorful Shading Accent 2" w:semiHidden="0" w:uiPriority="71" w:unhideWhenUsed="0"/>
-    <w:lsdException w:name="Colorful List Accent 2" w:semiHidden="0" w:uiPriority="72" w:unhideWhenUsed="0"/>
-    <w:lsdException w:name="Colorful Grid Accent 2" w:semiHidden="0" w:uiPriority="73" w:unhideWhenUsed="0"/>
-    <w:lsdException w:name="Light Shading Accent 3" w:semiHidden="0" w:uiPriority="60" w:unhideWhenUsed="0"/>
-    <w:lsdException w:name="Light List Accent 3" w:semiHidden="0" w:uiPriority="61" w:unhideWhenUsed="0"/>
-    <w:lsdException w:name="Light Grid Accent 3" w:semiHidden="0" w:uiPriority="62" w:unhideWhenUsed="0"/>
-    <w:lsdException w:name="Medium Shading 1 Accent 3" w:semiHidden="0" w:uiPriority="63" w:unhideWhenUsed="0"/>
-    <w:lsdException w:name="Medium Shading 2 Accent 3" w:semiHidden="0" w:uiPriority="64" w:unhideWhenUsed="0"/>
-    <w:lsdException w:name="Medium List 1 Accent 3" w:semiHidden="0" w:uiPriority="65" w:unhideWhenUsed="0"/>
-    <w:lsdException w:name="Medium List 2 Accent 3" w:semiHidden="0" w:uiPriority="66" w:unhideWhenUsed="0"/>
-    <w:lsdException w:name="Medium Grid 1 Accent 3" w:semiHidden="0" w:uiPriority="67" w:unhideWhenUsed="0"/>
-    <w:lsdException w:name="Medium Grid 2 Accent 3" w:semiHidden="0" w:uiPriority="68" w:unhideWhenUsed="0"/>
-    <w:lsdException w:name="Medium Grid 3 Accent 3" w:semiHidden="0" w:uiPriority="69" w:unhideWhenUsed="0"/>
-    <w:lsdException w:name="Dark List Accent 3" w:semiHidden="0" w:uiPriority="70" w:unhideWhenUsed="0"/>
-    <w:lsdException w:name="Colorful Shading Accent 3" w:semiHidden="0" w:uiPriority="71" w:unhideWhenUsed="0"/>
-    <w:lsdException w:name="Colorful List Accent 3" w:semiHidden="0" w:uiPriority="72" w:unhideWhenUsed="0"/>
-    <w:lsdException w:name="Colorful Grid Accent 3" w:semiHidden="0" w:uiPriority="73" w:unhideWhenUsed="0"/>
-    <w:lsdException w:name="Light Shading Accent 4" w:semiHidden="0" w:uiPriority="60" w:unhideWhenUsed="0"/>
-    <w:lsdException w:name="Light List Accent 4" w:semiHidden="0" w:uiPriority="61" w:unhideWhenUsed="0"/>
-    <w:lsdException w:name="Light Grid Accent 4" w:semiHidden="0" w:uiPriority="62" w:unhideWhenUsed="0"/>
-    <w:lsdException w:name="Medium Shading 1 Accent 4" w:semiHidden="0" w:uiPriority="63" w:unhideWhenUsed="0"/>
-    <w:lsdException w:name="Medium Shading 2 Accent 4" w:semiHidden="0" w:uiPriority="64" w:unhideWhenUsed="0"/>
-    <w:lsdException w:name="Medium List 1 Accent 4" w:semiHidden="0" w:uiPriority="65" w:unhideWhenUsed="0"/>
-    <w:lsdException w:name="Medium List 2 Accent 4" w:semiHidden="0" w:uiPriority="66" w:unhideWhenUsed="0"/>
-    <w:lsdException w:name="Medium Grid 1 Accent 4" w:semiHidden="0" w:uiPriority="67" w:unhideWhenUsed="0"/>
-    <w:lsdException w:name="Medium Grid 2 Accent 4" w:semiHidden="0" w:uiPriority="68" w:unhideWhenUsed="0"/>
-    <w:lsdException w:name="Medium Grid 3 Accent 4" w:semiHidden="0" w:uiPriority="69" w:unhideWhenUsed="0"/>
-    <w:lsdException w:name="Dark List Accent 4" w:semiHidden="0" w:uiPriority="70" w:unhideWhenUsed="0"/>
-    <w:lsdException w:name="Colorful Shading Accent 4" w:semiHidden="0" w:uiPriority="71" w:unhideWhenUsed="0"/>
-    <w:lsdException w:name="Colorful List Accent 4" w:semiHidden="0" w:uiPriority="72" w:unhideWhenUsed="0"/>
-    <w:lsdException w:name="Colorful Grid Accent 4" w:semiHidden="0" w:uiPriority="73" w:unhideWhenUsed="0"/>
-    <w:lsdException w:name="Light Shading Accent 5" w:semiHidden="0" w:uiPriority="60" w:unhideWhenUsed="0"/>
-    <w:lsdException w:name="Light List Accent 5" w:semiHidden="0" w:uiPriority="61" w:unhideWhenUsed="0"/>
-    <w:lsdException w:name="Light Grid Accent 5" w:semiHidden="0" w:uiPriority="62" w:unhideWhenUsed="0"/>
-    <w:lsdException w:name="Medium Shading 1 Accent 5" w:semiHidden="0" w:uiPriority="63" w:unhideWhenUsed="0"/>
-    <w:lsdException w:name="Medium Shading 2 Accent 5" w:semiHidden="0" w:uiPriority="64" w:unhideWhenUsed="0"/>
-    <w:lsdException w:name="Medium List 1 Accent 5" w:semiHidden="0" w:uiPriority="65" w:unhideWhenUsed="0"/>
-    <w:lsdException w:name="Medium List 2 Accent 5" w:semiHidden="0" w:uiPriority="66" w:unhideWhenUsed="0"/>
-    <w:lsdException w:name="Medium Grid 1 Accent 5" w:semiHidden="0" w:uiPriority="67" w:unhideWhenUsed="0"/>
-    <w:lsdException w:name="Medium Grid 2 Accent 5" w:semiHidden="0" w:uiPriority="68" w:unhideWhenUsed="0"/>
-    <w:lsdException w:name="Medium Grid 3 Accent 5" w:semiHidden="0" w:uiPriority="69" w:unhideWhenUsed="0"/>
-    <w:lsdException w:name="Dark List Accent 5" w:semiHidden="0" w:uiPriority="70" w:unhideWhenUsed="0"/>
-    <w:lsdException w:name="Colorful Shading Accent 5" w:semiHidden="0" w:uiPriority="71" w:unhideWhenUsed="0"/>
-    <w:lsdException w:name="Colorful List Accent 5" w:semiHidden="0" w:uiPriority="72" w:unhideWhenUsed="0"/>
-    <w:lsdException w:name="Colorful Grid Accent 5" w:semiHidden="0" w:uiPriority="73" w:unhideWhenUsed="0"/>
-    <w:lsdException w:name="Light Shading Accent 6" w:semiHidden="0" w:uiPriority="60" w:unhideWhenUsed="0"/>
-    <w:lsdException w:name="Light List Accent 6" w:semiHidden="0" w:uiPriority="61" w:unhideWhenUsed="0"/>
-    <w:lsdException w:name="Light Grid Accent 6" w:semiHidden="0" w:uiPriority="62" w:unhideWhenUsed="0"/>
-    <w:lsdException w:name="Medium Shading 1 Accent 6" w:semiHidden="0" w:uiPriority="63" w:unhideWhenUsed="0"/>
-    <w:lsdException w:name="Medium Shading 2 Accent 6" w:semiHidden="0" w:uiPriority="64" w:unhideWhenUsed="0"/>
-    <w:lsdException w:name="Medium List 1 Accent 6" w:semiHidden="0" w:uiPriority="65" w:unhideWhenUsed="0"/>
-    <w:lsdException w:name="Medium List 2 Accent 6" w:semiHidden="0" w:uiPriority="66" w:unhideWhenUsed="0"/>
-    <w:lsdException w:name="Medium Grid 1 Accent 6" w:semiHidden="0" w:uiPriority="67" w:unhideWhenUsed="0"/>
-    <w:lsdException w:name="Medium Grid 2 Accent 6" w:semiHidden="0" w:uiPriority="68" w:unhideWhenUsed="0"/>
-    <w:lsdException w:name="Medium Grid 3 Accent 6" w:semiHidden="0" w:uiPriority="69" w:unhideWhenUsed="0"/>
-    <w:lsdException w:name="Dark List Accent 6" w:semiHidden="0" w:uiPriority="70" w:unhideWhenUsed="0"/>
-    <w:lsdException w:name="Colorful Shading Accent 6" w:semiHidden="0" w:uiPriority="71" w:unhideWhenUsed="0"/>
-    <w:lsdException w:name="Colorful List Accent 6" w:semiHidden="0" w:uiPriority="72" w:unhideWhenUsed="0"/>
-    <w:lsdException w:name="Colorful Grid Accent 6" w:semiHidden="0" w:uiPriority="73" w:unhideWhenUsed="0"/>
-    <w:lsdException w:name="Subtle Emphasis" w:semiHidden="0" w:uiPriority="19" w:unhideWhenUsed="0" w:qFormat="1"/>
-    <w:lsdException w:name="Intense Emphasis" w:semiHidden="0" w:uiPriority="21" w:unhideWhenUsed="0" w:qFormat="1"/>
-    <w:lsdException w:name="Subtle Reference" w:semiHidden="0" w:uiPriority="31" w:unhideWhenUsed="0" w:qFormat="1"/>
-    <w:lsdException w:name="Intense Reference" w:semiHidden="0" w:uiPriority="32" w:unhideWhenUsed="0" w:qFormat="1"/>
-    <w:lsdException w:name="Book Title" w:semiHidden="0" w:uiPriority="33" w:unhideWhenUsed="0" w:qFormat="1"/>
-    <w:lsdException w:name="Bibliography" w:uiPriority="37"/>
-    <w:lsdException w:name="TOC Heading" w:uiPriority="39" w:qFormat="1"/>
-  </w:latentStyles>
-  <w:style w:type="paragraph" w:default="1" w:styleId="Normal">
-    <w:name w:val="Normal"/>
-    <w:qFormat/>
-  </w:style>
-  <w:style w:type="character" w:default="1" w:styleId="DefaultParagraphFont">
-    <w:name w:val="Default Paragraph Font"/>
-    <w:uiPriority w:val="1"/>
-    <w:semiHidden/>
-    <w:unhideWhenUsed/>
-  </w:style>
-  <w:style w:type="table" w:default="1" w:styleId="TableNormal">
-    <w:name w:val="Normal Table"/>
-    <w:uiPriority w:val="99"/>
-    <w:semiHidden/>
-    <w:unhideWhenUsed/>
-    <w:tblPr>
-      <w:tblInd w:w="0" w:type="dxa"/>
-      <w:tblCellMar>
-        <w:top w:w="0" w:type="dxa"/>
-        <w:left w:w="108" w:type="dxa"/>
-        <w:bottom w:w="0" w:type="dxa"/>
-        <w:right w:w="108" w:type="dxa"/>
-      </w:tblCellMar>
-    </w:tblPr>
-  </w:style>
-  <w:style w:type="numbering" w:default="1" w:styleId="NoList">
-    <w:name w:val="No List"/>
-    <w:uiPriority w:val="99"/>
-    <w:semiHidden/>
-    <w:unhideWhenUsed/>
-  </w:style>
-  <w:style w:type="paragraph" w:customStyle="1" w:styleId="F700C9C93E3E4917A7ABAE65D98E2FF8">
-    <w:name w:val="F700C9C93E3E4917A7ABAE65D98E2FF8"/>
-    <w:rsid w:val="008C17BB"/>
-  </w:style>
-  <w:style w:type="paragraph" w:customStyle="1" w:styleId="66CC272982F34608B640B8CECB1F4998">
-    <w:name w:val="66CC272982F34608B640B8CECB1F4998"/>
-    <w:rsid w:val="008C17BB"/>
-  </w:style>
-  <w:style w:type="paragraph" w:customStyle="1" w:styleId="62A80CE02E044F628D6B647B9A4CE36F">
-    <w:name w:val="62A80CE02E044F628D6B647B9A4CE36F"/>
-    <w:rsid w:val="008C17BB"/>
-  </w:style>
-  <w:style w:type="paragraph" w:customStyle="1" w:styleId="AC0D32CE5C35485397D49A860E784E25">
-    <w:name w:val="AC0D32CE5C35485397D49A860E784E25"/>
-    <w:rsid w:val="008C17BB"/>
-  </w:style>
-</w:styles>
-</file>
-
-<file path=word/glossary/stylesWithEffects.xml><?xml version="1.0" encoding="utf-8"?>
-<w:styles xmlns:wpc="http://schemas.microsoft.com/office/word/2010/wordprocessingCanvas" xmlns:mc="http://schemas.openxmlformats.org/markup-compatibility/2006" xmlns:o="urn:schemas-microsoft-com:office:office" xmlns:r="http://schemas.openxmlformats.org/officeDocument/2006/relationships" xmlns:m="http://schemas.openxmlformats.org/officeDocument/2006/math" xmlns:v="urn:schemas-microsoft-com:vml" xmlns:wp14="http://schemas.microsoft.com/office/word/2010/wordprocessingDrawing" xmlns:wp="http://schemas.openxmlformats.org/drawingml/2006/wordprocessingDrawing" xmlns:w10="urn:schemas-microsoft-com:office:word" xmlns:w="http://schemas.openxmlformats.org/wordprocessingml/2006/main" xmlns:w14="http://schemas.microsoft.com/office/word/2010/wordml" xmlns:wpg="http://schemas.microsoft.com/office/word/2010/wordprocessingGroup" xmlns:wpi="http://schemas.microsoft.com/office/word/2010/wordprocessingInk" xmlns:wne="http://schemas.microsoft.com/office/word/2006/wordml" xmlns:wps="http://schemas.microsoft.com/office/word/2010/wordprocessingShape" mc:Ignorable="w14 wp14">
-  <w:docDefaults>
-    <w:rPrDefault>
-      <w:rPr>
-        <w:rFonts w:asciiTheme="minorHAnsi" w:eastAsiaTheme="minorEastAsia" w:hAnsiTheme="minorHAnsi" w:cstheme="minorBidi"/>
-        <w:sz w:val="22"/>
-        <w:szCs w:val="22"/>
-        <w:lang w:val="en-ZA" w:eastAsia="en-ZA" w:bidi="ar-SA"/>
-      </w:rPr>
-    </w:rPrDefault>
-    <w:pPrDefault>
-      <w:pPr>
-        <w:spacing w:after="160" w:line="259" w:lineRule="auto"/>
-      </w:pPr>
-    </w:pPrDefault>
-  </w:docDefaults>
-  <w:latentStyles w:defLockedState="0" w:defUIPriority="99" w:defSemiHidden="1" w:defUnhideWhenUsed="1" w:defQFormat="0" w:count="267">
-    <w:lsdException w:name="Normal" w:semiHidden="0" w:uiPriority="0" w:unhideWhenUsed="0" w:qFormat="1"/>
-    <w:lsdException w:name="heading 1" w:semiHidden="0" w:uiPriority="9" w:unhideWhenUsed="0" w:qFormat="1"/>
-    <w:lsdException w:name="heading 2" w:uiPriority="9" w:qFormat="1"/>
-    <w:lsdException w:name="heading 3" w:uiPriority="9" w:qFormat="1"/>
-    <w:lsdException w:name="heading 4" w:uiPriority="9" w:qFormat="1"/>
-    <w:lsdException w:name="heading 5" w:uiPriority="9" w:qFormat="1"/>
-    <w:lsdException w:name="heading 6" w:uiPriority="9" w:qFormat="1"/>
-    <w:lsdException w:name="heading 7" w:uiPriority="9" w:qFormat="1"/>
-    <w:lsdException w:name="heading 8" w:uiPriority="9" w:qFormat="1"/>
-    <w:lsdException w:name="heading 9" w:uiPriority="9" w:qFormat="1"/>
-    <w:lsdException w:name="toc 1" w:uiPriority="39"/>
-    <w:lsdException w:name="toc 2" w:uiPriority="39"/>
-    <w:lsdException w:name="toc 3" w:uiPriority="39"/>
-    <w:lsdException w:name="toc 4" w:uiPriority="39"/>
-    <w:lsdException w:name="toc 5" w:uiPriority="39"/>
-    <w:lsdException w:name="toc 6" w:uiPriority="39"/>
-    <w:lsdException w:name="toc 7" w:uiPriority="39"/>
-    <w:lsdException w:name="toc 8" w:uiPriority="39"/>
-    <w:lsdException w:name="toc 9" w:uiPriority="39"/>
-    <w:lsdException w:name="caption" w:uiPriority="35" w:qFormat="1"/>
-    <w:lsdException w:name="Title" w:semiHidden="0" w:uiPriority="10" w:unhideWhenUsed="0" w:qFormat="1"/>
-    <w:lsdException w:name="Default Paragraph Font" w:uiPriority="1"/>
-    <w:lsdException w:name="Subtitle" w:semiHidden="0" w:uiPriority="11" w:unhideWhenUsed="0" w:qFormat="1"/>
-    <w:lsdException w:name="Strong" w:semiHidden="0" w:uiPriority="22" w:unhideWhenUsed="0" w:qFormat="1"/>
-    <w:lsdException w:name="Emphasis" w:semiHidden="0" w:uiPriority="20" w:unhideWhenUsed="0" w:qFormat="1"/>
-    <w:lsdException w:name="Table Grid" w:semiHidden="0" w:uiPriority="39" w:unhideWhenUsed="0"/>
-    <w:lsdException w:name="Placeholder Text" w:unhideWhenUsed="0"/>
-    <w:lsdException w:name="No Spacing" w:semiHidden="0" w:uiPriority="1" w:unhideWhenUsed="0" w:qFormat="1"/>
-    <w:lsdException w:name="Light Shading" w:semiHidden="0" w:uiPriority="60" w:unhideWhenUsed="0"/>
-    <w:lsdException w:name="Light List" w:semiHidden="0" w:uiPriority="61" w:unhideWhenUsed="0"/>
-    <w:lsdException w:name="Light Grid" w:semiHidden="0" w:uiPriority="62" w:unhideWhenUsed="0"/>
-    <w:lsdException w:name="Medium Shading 1" w:semiHidden="0" w:uiPriority="63" w:unhideWhenUsed="0"/>
-    <w:lsdException w:name="Medium Shading 2" w:semiHidden="0" w:uiPriority="64" w:unhideWhenUsed="0"/>
-    <w:lsdException w:name="Medium List 1" w:semiHidden="0" w:uiPriority="65" w:unhideWhenUsed="0"/>
-    <w:lsdException w:name="Medium List 2" w:semiHidden="0" w:uiPriority="66" w:unhideWhenUsed="0"/>
-    <w:lsdException w:name="Medium Grid 1" w:semiHidden="0" w:uiPriority="67" w:unhideWhenUsed="0"/>
-    <w:lsdException w:name="Medium Grid 2" w:semiHidden="0" w:uiPriority="68" w:unhideWhenUsed="0"/>
-    <w:lsdException w:name="Medium Grid 3" w:semiHidden="0" w:uiPriority="69" w:unhideWhenUsed="0"/>
-    <w:lsdException w:name="Dark List" w:semiHidden="0" w:uiPriority="70" w:unhideWhenUsed="0"/>
-    <w:lsdException w:name="Colorful Shading" w:semiHidden="0" w:uiPriority="71" w:unhideWhenUsed="0"/>
-    <w:lsdException w:name="Colorful List" w:semiHidden="0" w:uiPriority="72" w:unhideWhenUsed="0"/>
-    <w:lsdException w:name="Colorful Grid" w:semiHidden="0" w:uiPriority="73" w:unhideWhenUsed="0"/>
-    <w:lsdException w:name="Light Shading Accent 1" w:semiHidden="0" w:uiPriority="60" w:unhideWhenUsed="0"/>
-    <w:lsdException w:name="Light List Accent 1" w:semiHidden="0" w:uiPriority="61" w:unhideWhenUsed="0"/>
-    <w:lsdException w:name="Light Grid Accent 1" w:semiHidden="0" w:uiPriority="62" w:unhideWhenUsed="0"/>
-    <w:lsdException w:name="Medium Shading 1 Accent 1" w:semiHidden="0" w:uiPriority="63" w:unhideWhenUsed="0"/>
-    <w:lsdException w:name="Medium Shading 2 Accent 1" w:semiHidden="0" w:uiPriority="64" w:unhideWhenUsed="0"/>
-    <w:lsdException w:name="Medium List 1 Accent 1" w:semiHidden="0" w:uiPriority="65" w:unhideWhenUsed="0"/>
-    <w:lsdException w:name="Revision" w:unhideWhenUsed="0"/>
-    <w:lsdException w:name="List Paragraph" w:semiHidden="0" w:uiPriority="34" w:unhideWhenUsed="0" w:qFormat="1"/>
-    <w:lsdException w:name="Quote" w:semiHidden="0" w:uiPriority="29" w:unhideWhenUsed="0" w:qFormat="1"/>
-    <w:lsdException w:name="Intense Quote" w:semiHidden="0" w:uiPriority="30" w:unhideWhenUsed="0" w:qFormat="1"/>
-    <w:lsdException w:name="Medium List 2 Accent 1" w:semiHidden="0" w:uiPriority="66" w:unhideWhenUsed="0"/>
-    <w:lsdException w:name="Medium Grid 1 Accent 1" w:semiHidden="0" w:uiPriority="67" w:unhideWhenUsed="0"/>
-    <w:lsdException w:name="Medium Grid 2 Accent 1" w:semiHidden="0" w:uiPriority="68" w:unhideWhenUsed="0"/>
-    <w:lsdException w:name="Medium Grid 3 Accent 1" w:semiHidden="0" w:uiPriority="69" w:unhideWhenUsed="0"/>
-    <w:lsdException w:name="Dark List Accent 1" w:semiHidden="0" w:uiPriority="70" w:unhideWhenUsed="0"/>
-    <w:lsdException w:name="Colorful Shading Accent 1" w:semiHidden="0" w:uiPriority="71" w:unhideWhenUsed="0"/>
-    <w:lsdException w:name="Colorful List Accent 1" w:semiHidden="0" w:uiPriority="72" w:unhideWhenUsed="0"/>
-    <w:lsdException w:name="Colorful Grid Accent 1" w:semiHidden="0" w:uiPriority="73" w:unhideWhenUsed="0"/>
-    <w:lsdException w:name="Light Shading Accent 2" w:semiHidden="0" w:uiPriority="60" w:unhideWhenUsed="0"/>
-    <w:lsdException w:name="Light List Accent 2" w:semiHidden="0" w:uiPriority="61" w:unhideWhenUsed="0"/>
-    <w:lsdException w:name="Light Grid Accent 2" w:semiHidden="0" w:uiPriority="62" w:unhideWhenUsed="0"/>
-    <w:lsdException w:name="Medium Shading 1 Accent 2" w:semiHidden="0" w:uiPriority="63" w:unhideWhenUsed="0"/>
-    <w:lsdException w:name="Medium Shading 2 Accent 2" w:semiHidden="0" w:uiPriority="64" w:unhideWhenUsed="0"/>
-    <w:lsdException w:name="Medium List 1 Accent 2" w:semiHidden="0" w:uiPriority="65" w:unhideWhenUsed="0"/>
-    <w:lsdException w:name="Medium List 2 Accent 2" w:semiHidden="0" w:uiPriority="66" w:unhideWhenUsed="0"/>
-    <w:lsdException w:name="Medium Grid 1 Accent 2" w:semiHidden="0" w:uiPriority="67" w:unhideWhenUsed="0"/>
-    <w:lsdException w:name="Medium Grid 2 Accent 2" w:semiHidden="0" w:uiPriority="68" w:unhideWhenUsed="0"/>
-    <w:lsdException w:name="Medium Grid 3 Accent 2" w:semiHidden="0" w:uiPriority="69" w:unhideWhenUsed="0"/>
-    <w:lsdException w:name="Dark List Accent 2" w:semiHidden="0" w:uiPriority="70" w:unhideWhenUsed="0"/>
-    <w:lsdException w:name="Colorful Shading Accent 2" w:semiHidden="0" w:uiPriority="71" w:unhideWhenUsed="0"/>
-    <w:lsdException w:name="Colorful List Accent 2" w:semiHidden="0" w:uiPriority="72" w:unhideWhenUsed="0"/>
-    <w:lsdException w:name="Colorful Grid Accent 2" w:semiHidden="0" w:uiPriority="73" w:unhideWhenUsed="0"/>
-    <w:lsdException w:name="Light Shading Accent 3" w:semiHidden="0" w:uiPriority="60" w:unhideWhenUsed="0"/>
-    <w:lsdException w:name="Light List Accent 3" w:semiHidden="0" w:uiPriority="61" w:unhideWhenUsed="0"/>
-    <w:lsdException w:name="Light Grid Accent 3" w:semiHidden="0" w:uiPriority="62" w:unhideWhenUsed="0"/>
-    <w:lsdException w:name="Medium Shading 1 Accent 3" w:semiHidden="0" w:uiPriority="63" w:unhideWhenUsed="0"/>
-    <w:lsdException w:name="Medium Shading 2 Accent 3" w:semiHidden="0" w:uiPriority="64" w:unhideWhenUsed="0"/>
-    <w:lsdException w:name="Medium List 1 Accent 3" w:semiHidden="0" w:uiPriority="65" w:unhideWhenUsed="0"/>
-    <w:lsdException w:name="Medium List 2 Accent 3" w:semiHidden="0" w:uiPriority="66" w:unhideWhenUsed="0"/>
-    <w:lsdException w:name="Medium Grid 1 Accent 3" w:semiHidden="0" w:uiPriority="67" w:unhideWhenUsed="0"/>
-    <w:lsdException w:name="Medium Grid 2 Accent 3" w:semiHidden="0" w:uiPriority="68" w:unhideWhenUsed="0"/>
-    <w:lsdException w:name="Medium Grid 3 Accent 3" w:semiHidden="0" w:uiPriority="69" w:unhideWhenUsed="0"/>
-    <w:lsdException w:name="Dark List Accent 3" w:semiHidden="0" w:uiPriority="70" w:unhideWhenUsed="0"/>
-    <w:lsdException w:name="Colorful Shading Accent 3" w:semiHidden="0" w:uiPriority="71" w:unhideWhenUsed="0"/>
-    <w:lsdException w:name="Colorful List Accent 3" w:semiHidden="0" w:uiPriority="72" w:unhideWhenUsed="0"/>
-    <w:lsdException w:name="Colorful Grid Accent 3" w:semiHidden="0" w:uiPriority="73" w:unhideWhenUsed="0"/>
-    <w:lsdException w:name="Light Shading Accent 4" w:semiHidden="0" w:uiPriority="60" w:unhideWhenUsed="0"/>
-    <w:lsdException w:name="Light List Accent 4" w:semiHidden="0" w:uiPriority="61" w:unhideWhenUsed="0"/>
-    <w:lsdException w:name="Light Grid Accent 4" w:semiHidden="0" w:uiPriority="62" w:unhideWhenUsed="0"/>
-    <w:lsdException w:name="Medium Shading 1 Accent 4" w:semiHidden="0" w:uiPriority="63" w:unhideWhenUsed="0"/>
-    <w:lsdException w:name="Medium Shading 2 Accent 4" w:semiHidden="0" w:uiPriority="64" w:unhideWhenUsed="0"/>
-    <w:lsdException w:name="Medium List 1 Accent 4" w:semiHidden="0" w:uiPriority="65" w:unhideWhenUsed="0"/>
-    <w:lsdException w:name="Medium List 2 Accent 4" w:semiHidden="0" w:uiPriority="66" w:unhideWhenUsed="0"/>
-    <w:lsdException w:name="Medium Grid 1 Accent 4" w:semiHidden="0" w:uiPriority="67" w:unhideWhenUsed="0"/>
-    <w:lsdException w:name="Medium Grid 2 Accent 4" w:semiHidden="0" w:uiPriority="68" w:unhideWhenUsed="0"/>
-    <w:lsdException w:name="Medium Grid 3 Accent 4" w:semiHidden="0" w:uiPriority="69" w:unhideWhenUsed="0"/>
-    <w:lsdException w:name="Dark List Accent 4" w:semiHidden="0" w:uiPriority="70" w:unhideWhenUsed="0"/>
-    <w:lsdException w:name="Colorful Shading Accent 4" w:semiHidden="0" w:uiPriority="71" w:unhideWhenUsed="0"/>
-    <w:lsdException w:name="Colorful List Accent 4" w:semiHidden="0" w:uiPriority="72" w:unhideWhenUsed="0"/>
-    <w:lsdException w:name="Colorful Grid Accent 4" w:semiHidden="0" w:uiPriority="73" w:unhideWhenUsed="0"/>
-    <w:lsdException w:name="Light Shading Accent 5" w:semiHidden="0" w:uiPriority="60" w:unhideWhenUsed="0"/>
-    <w:lsdException w:name="Light List Accent 5" w:semiHidden="0" w:uiPriority="61" w:unhideWhenUsed="0"/>
-    <w:lsdException w:name="Light Grid Accent 5" w:semiHidden="0" w:uiPriority="62" w:unhideWhenUsed="0"/>
-    <w:lsdException w:name="Medium Shading 1 Accent 5" w:semiHidden="0" w:uiPriority="63" w:unhideWhenUsed="0"/>
-    <w:lsdException w:name="Medium Shading 2 Accent 5" w:semiHidden="0" w:uiPriority="64" w:unhideWhenUsed="0"/>
-    <w:lsdException w:name="Medium List 1 Accent 5" w:semiHidden="0" w:uiPriority="65" w:unhideWhenUsed="0"/>
-    <w:lsdException w:name="Medium List 2 Accent 5" w:semiHidden="0" w:uiPriority="66" w:unhideWhenUsed="0"/>
-    <w:lsdException w:name="Medium Grid 1 Accent 5" w:semiHidden="0" w:uiPriority="67" w:unhideWhenUsed="0"/>
-    <w:lsdException w:name="Medium Grid 2 Accent 5" w:semiHidden="0" w:uiPriority="68" w:unhideWhenUsed="0"/>
-    <w:lsdException w:name="Medium Grid 3 Accent 5" w:semiHidden="0" w:uiPriority="69" w:unhideWhenUsed="0"/>
-    <w:lsdException w:name="Dark List Accent 5" w:semiHidden="0" w:uiPriority="70" w:unhideWhenUsed="0"/>
-    <w:lsdException w:name="Colorful Shading Accent 5" w:semiHidden="0" w:uiPriority="71" w:unhideWhenUsed="0"/>
-    <w:lsdException w:name="Colorful List Accent 5" w:semiHidden="0" w:uiPriority="72" w:unhideWhenUsed="0"/>
-    <w:lsdException w:name="Colorful Grid Accent 5" w:semiHidden="0" w:uiPriority="73" w:unhideWhenUsed="0"/>
-    <w:lsdException w:name="Light Shading Accent 6" w:semiHidden="0" w:uiPriority="60" w:unhideWhenUsed="0"/>
-    <w:lsdException w:name="Light List Accent 6" w:semiHidden="0" w:uiPriority="61" w:unhideWhenUsed="0"/>
-    <w:lsdException w:name="Light Grid Accent 6" w:semiHidden="0" w:uiPriority="62" w:unhideWhenUsed="0"/>
-    <w:lsdException w:name="Medium Shading 1 Accent 6" w:semiHidden="0" w:uiPriority="63" w:unhideWhenUsed="0"/>
-    <w:lsdException w:name="Medium Shading 2 Accent 6" w:semiHidden="0" w:uiPriority="64" w:unhideWhenUsed="0"/>
-    <w:lsdException w:name="Medium List 1 Accent 6" w:semiHidden="0" w:uiPriority="65" w:unhideWhenUsed="0"/>
-    <w:lsdException w:name="Medium List 2 Accent 6" w:semiHidden="0" w:uiPriority="66" w:unhideWhenUsed="0"/>
-    <w:lsdException w:name="Medium Grid 1 Accent 6" w:semiHidden="0" w:uiPriority="67" w:unhideWhenUsed="0"/>
-    <w:lsdException w:name="Medium Grid 2 Accent 6" w:semiHidden="0" w:uiPriority="68" w:unhideWhenUsed="0"/>
-    <w:lsdException w:name="Medium Grid 3 Accent 6" w:semiHidden="0" w:uiPriority="69" w:unhideWhenUsed="0"/>
-    <w:lsdException w:name="Dark List Accent 6" w:semiHidden="0" w:uiPriority="70" w:unhideWhenUsed="0"/>
-    <w:lsdException w:name="Colorful Shading Accent 6" w:semiHidden="0" w:uiPriority="71" w:unhideWhenUsed="0"/>
-    <w:lsdException w:name="Colorful List Accent 6" w:semiHidden="0" w:uiPriority="72" w:unhideWhenUsed="0"/>
-    <w:lsdException w:name="Colorful Grid Accent 6" w:semiHidden="0" w:uiPriority="73" w:unhideWhenUsed="0"/>
-    <w:lsdException w:name="Subtle Emphasis" w:semiHidden="0" w:uiPriority="19" w:unhideWhenUsed="0" w:qFormat="1"/>
-    <w:lsdException w:name="Intense Emphasis" w:semiHidden="0" w:uiPriority="21" w:unhideWhenUsed="0" w:qFormat="1"/>
-    <w:lsdException w:name="Subtle Reference" w:semiHidden="0" w:uiPriority="31" w:unhideWhenUsed="0" w:qFormat="1"/>
-    <w:lsdException w:name="Intense Reference" w:semiHidden="0" w:uiPriority="32" w:unhideWhenUsed="0" w:qFormat="1"/>
-    <w:lsdException w:name="Book Title" w:semiHidden="0" w:uiPriority="33" w:unhideWhenUsed="0" w:qFormat="1"/>
-    <w:lsdException w:name="Bibliography" w:uiPriority="37"/>
-    <w:lsdException w:name="TOC Heading" w:uiPriority="39" w:qFormat="1"/>
+  <w:latentStyles w:defLockedState="0" w:defUIPriority="99" w:defSemiHidden="0" w:defUnhideWhenUsed="0" w:defQFormat="0" w:count="371">
+    <w:lsdException w:name="Normal" w:uiPriority="0" w:qFormat="1"/>
+    <w:lsdException w:name="heading 1" w:uiPriority="9" w:qFormat="1"/>
+    <w:lsdException w:name="heading 2" w:semiHidden="1" w:uiPriority="9" w:unhideWhenUsed="1" w:qFormat="1"/>
+    <w:lsdException w:name="heading 3" w:semiHidden="1" w:uiPriority="9" w:unhideWhenUsed="1" w:qFormat="1"/>
+    <w:lsdException w:name="heading 4" w:semiHidden="1" w:uiPriority="9" w:unhideWhenUsed="1" w:qFormat="1"/>
+    <w:lsdException w:name="heading 5" w:semiHidden="1" w:uiPriority="9" w:unhideWhenUsed="1" w:qFormat="1"/>
+    <w:lsdException w:name="heading 6" w:semiHidden="1" w:uiPriority="9" w:unhideWhenUsed="1" w:qFormat="1"/>
+    <w:lsdException w:name="heading 7" w:semiHidden="1" w:uiPriority="9" w:unhideWhenUsed="1" w:qFormat="1"/>
+    <w:lsdException w:name="heading 8" w:semiHidden="1" w:uiPriority="9" w:unhideWhenUsed="1" w:qFormat="1"/>
+    <w:lsdException w:name="heading 9" w:semiHidden="1" w:uiPriority="9" w:unhideWhenUsed="1" w:qFormat="1"/>
+    <w:lsdException w:name="index 1" w:semiHidden="1" w:unhideWhenUsed="1"/>
+    <w:lsdException w:name="index 2" w:semiHidden="1" w:unhideWhenUsed="1"/>
+    <w:lsdException w:name="index 3" w:semiHidden="1" w:unhideWhenUsed="1"/>
+    <w:lsdException w:name="index 4" w:semiHidden="1" w:unhideWhenUsed="1"/>
+    <w:lsdException w:name="index 5" w:semiHidden="1" w:unhideWhenUsed="1"/>
+    <w:lsdException w:name="index 6" w:semiHidden="1" w:unhideWhenUsed="1"/>
+    <w:lsdException w:name="index 7" w:semiHidden="1" w:unhideWhenUsed="1"/>
+    <w:lsdException w:name="index 8" w:semiHidden="1" w:unhideWhenUsed="1"/>
+    <w:lsdException w:name="index 9" w:semiHidden="1" w:unhideWhenUsed="1"/>
+    <w:lsdException w:name="toc 1" w:semiHidden="1" w:uiPriority="39" w:unhideWhenUsed="1"/>
+    <w:lsdException w:name="toc 2" w:semiHidden="1" w:uiPriority="39" w:unhideWhenUsed="1"/>
+    <w:lsdException w:name="toc 3" w:semiHidden="1" w:uiPriority="39" w:unhideWhenUsed="1"/>
+    <w:lsdException w:name="toc 4" w:semiHidden="1" w:uiPriority="39" w:unhideWhenUsed="1"/>
+    <w:lsdException w:name="toc 5" w:semiHidden="1" w:uiPriority="39" w:unhideWhenUsed="1"/>
+    <w:lsdException w:name="toc 6" w:semiHidden="1" w:uiPriority="39" w:unhideWhenUsed="1"/>
+    <w:lsdException w:name="toc 7" w:semiHidden="1" w:uiPriority="39" w:unhideWhenUsed="1"/>
+    <w:lsdException w:name="toc 8" w:semiHidden="1" w:uiPriority="39" w:unhideWhenUsed="1"/>
+    <w:lsdException w:name="toc 9" w:semiHidden="1" w:uiPriority="39" w:unhideWhenUsed="1"/>
+    <w:lsdException w:name="Normal Indent" w:semiHidden="1" w:unhideWhenUsed="1"/>
+    <w:lsdException w:name="footnote text" w:semiHidden="1" w:unhideWhenUsed="1"/>
+    <w:lsdException w:name="annotation text" w:semiHidden="1" w:unhideWhenUsed="1"/>
+    <w:lsdException w:name="header" w:semiHidden="1" w:unhideWhenUsed="1"/>
+    <w:lsdException w:name="footer" w:semiHidden="1" w:unhideWhenUsed="1"/>
+    <w:lsdException w:name="index heading" w:semiHidden="1" w:unhideWhenUsed="1"/>
+    <w:lsdException w:name="caption" w:semiHidden="1" w:uiPriority="35" w:unhideWhenUsed="1" w:qFormat="1"/>
+    <w:lsdException w:name="table of figures" w:semiHidden="1" w:unhideWhenUsed="1"/>
+    <w:lsdException w:name="envelope address" w:semiHidden="1" w:unhideWhenUsed="1"/>
+    <w:lsdException w:name="envelope return" w:semiHidden="1" w:unhideWhenUsed="1"/>
+    <w:lsdException w:name="footnote reference" w:semiHidden="1" w:unhideWhenUsed="1"/>
+    <w:lsdException w:name="annotation reference" w:semiHidden="1" w:unhideWhenUsed="1"/>
+    <w:lsdException w:name="line number" w:semiHidden="1" w:unhideWhenUsed="1"/>
+    <w:lsdException w:name="page number" w:semiHidden="1" w:unhideWhenUsed="1"/>
+    <w:lsdException w:name="endnote reference" w:semiHidden="1" w:unhideWhenUsed="1"/>
+    <w:lsdException w:name="endnote text" w:semiHidden="1" w:unhideWhenUsed="1"/>
+    <w:lsdException w:name="table of authorities" w:semiHidden="1" w:unhideWhenUsed="1"/>
+    <w:lsdException w:name="macro" w:semiHidden="1" w:unhideWhenUsed="1"/>
+    <w:lsdException w:name="toa heading" w:semiHidden="1" w:unhideWhenUsed="1"/>
+    <w:lsdException w:name="List" w:semiHidden="1" w:unhideWhenUsed="1"/>
+    <w:lsdException w:name="List Bullet" w:semiHidden="1" w:unhideWhenUsed="1"/>
+    <w:lsdException w:name="List Number" w:semiHidden="1" w:unhideWhenUsed="1"/>
+    <w:lsdException w:name="List 2" w:semiHidden="1" w:unhideWhenUsed="1"/>
+    <w:lsdException w:name="List 3" w:semiHidden="1" w:unhideWhenUsed="1"/>
+    <w:lsdException w:name="List 4" w:semiHidden="1" w:unhideWhenUsed="1"/>
+    <w:lsdException w:name="List 5" w:semiHidden="1" w:unhideWhenUsed="1"/>
+    <w:lsdException w:name="List Bullet 2" w:semiHidden="1" w:unhideWhenUsed="1"/>
+    <w:lsdException w:name="List Bullet 3" w:semiHidden="1" w:unhideWhenUsed="1"/>
+    <w:lsdException w:name="List Bullet 4" w:semiHidden="1" w:unhideWhenUsed="1"/>
+    <w:lsdException w:name="List Bullet 5" w:semiHidden="1" w:unhideWhenUsed="1"/>
+    <w:lsdException w:name="List Number 2" w:semiHidden="1" w:unhideWhenUsed="1"/>
+    <w:lsdException w:name="List Number 3" w:semiHidden="1" w:unhideWhenUsed="1"/>
+    <w:lsdException w:name="List Number 4" w:semiHidden="1" w:unhideWhenUsed="1"/>
+    <w:lsdException w:name="List Number 5" w:semiHidden="1" w:unhideWhenUsed="1"/>
+    <w:lsdException w:name="Title" w:uiPriority="10" w:qFormat="1"/>
+    <w:lsdException w:name="Closing" w:semiHidden="1" w:unhideWhenUsed="1"/>
+    <w:lsdException w:name="Signature" w:semiHidden="1" w:unhideWhenUsed="1"/>
+    <w:lsdException w:name="Default Paragraph Font" w:semiHidden="1" w:uiPriority="1" w:unhideWhenUsed="1"/>
+    <w:lsdException w:name="Body Text" w:semiHidden="1" w:unhideWhenUsed="1"/>
+    <w:lsdException w:name="Body Text Indent" w:semiHidden="1" w:unhideWhenUsed="1"/>
+    <w:lsdException w:name="List Continue" w:semiHidden="1" w:unhideWhenUsed="1"/>
+    <w:lsdException w:name="List Continue 2" w:semiHidden="1" w:unhideWhenUsed="1"/>
+    <w:lsdException w:name="List Continue 3" w:semiHidden="1" w:unhideWhenUsed="1"/>
+    <w:lsdException w:name="List Continue 4" w:semiHidden="1" w:unhideWhenUsed="1"/>
+    <w:lsdException w:name="List Continue 5" w:semiHidden="1" w:unhideWhenUsed="1"/>
+    <w:lsdException w:name="Message Header" w:semiHidden="1" w:unhideWhenUsed="1"/>
+    <w:lsdException w:name="Subtitle" w:uiPriority="11" w:qFormat="1"/>
+    <w:lsdException w:name="Salutation" w:semiHidden="1" w:unhideWhenUsed="1"/>
+    <w:lsdException w:name="Date" w:semiHidden="1" w:unhideWhenUsed="1"/>
+    <w:lsdException w:name="Body Text First Indent" w:semiHidden="1" w:unhideWhenUsed="1"/>
+    <w:lsdException w:name="Body Text First Indent 2" w:semiHidden="1" w:unhideWhenUsed="1"/>
+    <w:lsdException w:name="Note Heading" w:semiHidden="1" w:unhideWhenUsed="1"/>
+    <w:lsdException w:name="Body Text 2" w:semiHidden="1" w:unhideWhenUsed="1"/>
+    <w:lsdException w:name="Body Text 3" w:semiHidden="1" w:unhideWhenUsed="1"/>
+    <w:lsdException w:name="Body Text Indent 2" w:semiHidden="1" w:unhideWhenUsed="1"/>
+    <w:lsdException w:name="Body Text Indent 3" w:semiHidden="1" w:unhideWhenUsed="1"/>
+    <w:lsdException w:name="Block Text" w:semiHidden="1" w:unhideWhenUsed="1"/>
+    <w:lsdException w:name="Hyperlink" w:semiHidden="1" w:unhideWhenUsed="1"/>
+    <w:lsdException w:name="FollowedHyperlink" w:semiHidden="1" w:unhideWhenUsed="1"/>
+    <w:lsdException w:name="Strong" w:uiPriority="22" w:qFormat="1"/>
+    <w:lsdException w:name="Emphasis" w:uiPriority="20" w:qFormat="1"/>
+    <w:lsdException w:name="Document Map" w:semiHidden="1" w:unhideWhenUsed="1"/>
+    <w:lsdException w:name="Plain Text" w:semiHidden="1" w:unhideWhenUsed="1"/>
+    <w:lsdException w:name="E-mail Signature" w:semiHidden="1" w:unhideWhenUsed="1"/>
+    <w:lsdException w:name="HTML Top of Form" w:semiHidden="1" w:unhideWhenUsed="1"/>
+    <w:lsdException w:name="HTML Bottom of Form" w:semiHidden="1" w:unhideWhenUsed="1"/>
+    <w:lsdException w:name="Normal (Web)" w:semiHidden="1" w:unhideWhenUsed="1"/>
+    <w:lsdException w:name="HTML Acronym" w:semiHidden="1" w:unhideWhenUsed="1"/>
+    <w:lsdException w:name="HTML Address" w:semiHidden="1" w:unhideWhenUsed="1"/>
+    <w:lsdException w:name="HTML Cite" w:semiHidden="1" w:unhideWhenUsed="1"/>
+    <w:lsdException w:name="HTML Code" w:semiHidden="1" w:unhideWhenUsed="1"/>
+    <w:lsdException w:name="HTML Definition" w:semiHidden="1" w:unhideWhenUsed="1"/>
+    <w:lsdException w:name="HTML Keyboard" w:semiHidden="1" w:unhideWhenUsed="1"/>
+    <w:lsdException w:name="HTML Preformatted" w:semiHidden="1" w:unhideWhenUsed="1"/>
+    <w:lsdException w:name="HTML Sample" w:semiHidden="1" w:unhideWhenUsed="1"/>
+    <w:lsdException w:name="HTML Typewriter" w:semiHidden="1" w:unhideWhenUsed="1"/>
+    <w:lsdException w:name="HTML Variable" w:semiHidden="1" w:unhideWhenUsed="1"/>
+    <w:lsdException w:name="Normal Table" w:semiHidden="1" w:unhideWhenUsed="1"/>
+    <w:lsdException w:name="annotation subject" w:semiHidden="1" w:unhideWhenUsed="1"/>
+    <w:lsdException w:name="No List" w:semiHidden="1" w:unhideWhenUsed="1"/>
+    <w:lsdException w:name="Outline List 1" w:semiHidden="1" w:unhideWhenUsed="1"/>
+    <w:lsdException w:name="Outline List 2" w:semiHidden="1" w:unhideWhenUsed="1"/>
+    <w:lsdException w:name="Outline List 3" w:semiHidden="1" w:unhideWhenUsed="1"/>
+    <w:lsdException w:name="Table Simple 1" w:semiHidden="1" w:unhideWhenUsed="1"/>
+    <w:lsdException w:name="Table Simple 2" w:semiHidden="1" w:unhideWhenUsed="1"/>
+    <w:lsdException w:name="Table Simple 3" w:semiHidden="1" w:unhideWhenUsed="1"/>
+    <w:lsdException w:name="Table Classic 1" w:semiHidden="1" w:unhideWhenUsed="1"/>
+    <w:lsdException w:name="Table Classic 2" w:semiHidden="1" w:unhideWhenUsed="1"/>
+    <w:lsdException w:name="Table Classic 3" w:semiHidden="1" w:unhideWhenUsed="1"/>
+    <w:lsdException w:name="Table Classic 4" w:semiHidden="1" w:unhideWhenUsed="1"/>
+    <w:lsdException w:name="Table Colorful 1" w:semiHidden="1" w:unhideWhenUsed="1"/>
+    <w:lsdException w:name="Table Colorful 2" w:semiHidden="1" w:unhideWhenUsed="1"/>
+    <w:lsdException w:name="Table Colorful 3" w:semiHidden="1" w:unhideWhenUsed="1"/>
+    <w:lsdException w:name="Table Columns 1" w:semiHidden="1" w:unhideWhenUsed="1"/>
+    <w:lsdException w:name="Table Columns 2" w:semiHidden="1" w:unhideWhenUsed="1"/>
+    <w:lsdException w:name="Table Columns 3" w:semiHidden="1" w:unhideWhenUsed="1"/>
+    <w:lsdException w:name="Table Columns 4" w:semiHidden="1" w:unhideWhenUsed="1"/>
+    <w:lsdException w:name="Table Columns 5" w:semiHidden="1" w:unhideWhenUsed="1"/>
+    <w:lsdException w:name="Table Grid 1" w:semiHidden="1" w:unhideWhenUsed="1"/>
+    <w:lsdException w:name="Table Grid 2" w:semiHidden="1" w:unhideWhenUsed="1"/>
+    <w:lsdException w:name="Table Grid 3" w:semiHidden="1" w:unhideWhenUsed="1"/>
+    <w:lsdException w:name="Table Grid 4" w:semiHidden="1" w:unhideWhenUsed="1"/>
+    <w:lsdException w:name="Table Grid 5" w:semiHidden="1" w:unhideWhenUsed="1"/>
+    <w:lsdException w:name="Table Grid 6" w:semiHidden="1" w:unhideWhenUsed="1"/>
+    <w:lsdException w:name="Table Grid 7" w:semiHidden="1" w:unhideWhenUsed="1"/>
+    <w:lsdException w:name="Table Grid 8" w:semiHidden="1" w:unhideWhenUsed="1"/>
+    <w:lsdException w:name="Table List 1" w:semiHidden="1" w:unhideWhenUsed="1"/>
+    <w:lsdException w:name="Table List 2" w:semiHidden="1" w:unhideWhenUsed="1"/>
+    <w:lsdException w:name="Table List 3" w:semiHidden="1" w:unhideWhenUsed="1"/>
+    <w:lsdException w:name="Table List 4" w:semiHidden="1" w:unhideWhenUsed="1"/>
+    <w:lsdException w:name="Table List 5" w:semiHidden="1" w:unhideWhenUsed="1"/>
+    <w:lsdException w:name="Table List 6" w:semiHidden="1" w:unhideWhenUsed="1"/>
+    <w:lsdException w:name="Table List 7" w:semiHidden="1" w:unhideWhenUsed="1"/>
+    <w:lsdException w:name="Table List 8" w:semiHidden="1" w:unhideWhenUsed="1"/>
+    <w:lsdException w:name="Table 3D effects 1" w:semiHidden="1" w:unhideWhenUsed="1"/>
+    <w:lsdException w:name="Table 3D effects 2" w:semiHidden="1" w:unhideWhenUsed="1"/>
+    <w:lsdException w:name="Table 3D effects 3" w:semiHidden="1" w:unhideWhenUsed="1"/>
+    <w:lsdException w:name="Table Contemporary" w:semiHidden="1" w:unhideWhenUsed="1"/>
+    <w:lsdException w:name="Table Elegant" w:semiHidden="1" w:unhideWhenUsed="1"/>
+    <w:lsdException w:name="Table Professional" w:semiHidden="1" w:unhideWhenUsed="1"/>
+    <w:lsdException w:name="Table Subtle 1" w:semiHidden="1" w:unhideWhenUsed="1"/>
+    <w:lsdException w:name="Table Subtle 2" w:semiHidden="1" w:unhideWhenUsed="1"/>
+    <w:lsdException w:name="Table Web 1" w:semiHidden="1" w:unhideWhenUsed="1"/>
+    <w:lsdException w:name="Table Web 2" w:semiHidden="1" w:unhideWhenUsed="1"/>
+    <w:lsdException w:name="Table Web 3" w:semiHidden="1" w:unhideWhenUsed="1"/>
+    <w:lsdException w:name="Balloon Text" w:semiHidden="1" w:unhideWhenUsed="1"/>
+    <w:lsdException w:name="Table Grid" w:uiPriority="39"/>
+    <w:lsdException w:name="Table Theme" w:semiHidden="1" w:unhideWhenUsed="1"/>
+    <w:lsdException w:name="Placeholder Text" w:semiHidden="1"/>
+    <w:lsdException w:name="No Spacing" w:uiPriority="1" w:qFormat="1"/>
+    <w:lsdException w:name="Light Shading" w:uiPriority="60"/>
+    <w:lsdException w:name="Light List" w:uiPriority="61"/>
+    <w:lsdException w:name="Light Grid" w:uiPriority="62"/>
+    <w:lsdException w:name="Medium Shading 1" w:uiPriority="63"/>
+    <w:lsdException w:name="Medium Shading 2" w:uiPriority="64"/>
+    <w:lsdException w:name="Medium List 1" w:uiPriority="65"/>
+    <w:lsdException w:name="Medium List 2" w:uiPriority="66"/>
+    <w:lsdException w:name="Medium Grid 1" w:uiPriority="67"/>
+    <w:lsdException w:name="Medium Grid 2" w:uiPriority="68"/>
+    <w:lsdException w:name="Medium Grid 3" w:uiPriority="69"/>
+    <w:lsdException w:name="Dark List" w:uiPriority="70"/>
+    <w:lsdException w:name="Colorful Shading" w:uiPriority="71"/>
+    <w:lsdException w:name="Colorful List" w:uiPriority="72"/>
+    <w:lsdException w:name="Colorful Grid" w:uiPriority="73"/>
+    <w:lsdException w:name="Light Shading Accent 1" w:uiPriority="60"/>
+    <w:lsdException w:name="Light List Accent 1" w:uiPriority="61"/>
+    <w:lsdException w:name="Light Grid Accent 1" w:uiPriority="62"/>
+    <w:lsdException w:name="Medium Shading 1 Accent 1" w:uiPriority="63"/>
+    <w:lsdException w:name="Medium Shading 2 Accent 1" w:uiPriority="64"/>
+    <w:lsdException w:name="Medium List 1 Accent 1" w:uiPriority="65"/>
+    <w:lsdException w:name="Revision" w:semiHidden="1"/>
+    <w:lsdException w:name="List Paragraph" w:uiPriority="34" w:qFormat="1"/>
+    <w:lsdException w:name="Quote" w:uiPriority="29" w:qFormat="1"/>
+    <w:lsdException w:name="Intense Quote" w:uiPriority="30" w:qFormat="1"/>
+    <w:lsdException w:name="Medium List 2 Accent 1" w:uiPriority="66"/>
+    <w:lsdException w:name="Medium Grid 1 Accent 1" w:uiPriority="67"/>
+    <w:lsdException w:name="Medium Grid 2 Accent 1" w:uiPriority="68"/>
+    <w:lsdException w:name="Medium Grid 3 Accent 1" w:uiPriority="69"/>
+    <w:lsdException w:name="Dark List Accent 1" w:uiPriority="70"/>
+    <w:lsdException w:name="Colorful Shading Accent 1" w:uiPriority="71"/>
+    <w:lsdException w:name="Colorful List Accent 1" w:uiPriority="72"/>
+    <w:lsdException w:name="Colorful Grid Accent 1" w:uiPriority="73"/>
+    <w:lsdException w:name="Light Shading Accent 2" w:uiPriority="60"/>
+    <w:lsdException w:name="Light List Accent 2" w:uiPriority="61"/>
+    <w:lsdException w:name="Light Grid Accent 2" w:uiPriority="62"/>
+    <w:lsdException w:name="Medium Shading 1 Accent 2" w:uiPriority="63"/>
+    <w:lsdException w:name="Medium Shading 2 Accent 2" w:uiPriority="64"/>
+    <w:lsdException w:name="Medium List 1 Accent 2" w:uiPriority="65"/>
+    <w:lsdException w:name="Medium List 2 Accent 2" w:uiPriority="66"/>
+    <w:lsdException w:name="Medium Grid 1 Accent 2" w:uiPriority="67"/>
+    <w:lsdException w:name="Medium Grid 2 Accent 2" w:uiPriority="68"/>
+    <w:lsdException w:name="Medium Grid 3 Accent 2" w:uiPriority="69"/>
+    <w:lsdException w:name="Dark List Accent 2" w:uiPriority="70"/>
+    <w:lsdException w:name="Colorful Shading Accent 2" w:uiPriority="71"/>
+    <w:lsdException w:name="Colorful List Accent 2" w:uiPriority="72"/>
+    <w:lsdException w:name="Colorful Grid Accent 2" w:uiPriority="73"/>
+    <w:lsdException w:name="Light Shading Accent 3" w:uiPriority="60"/>
+    <w:lsdException w:name="Light List Accent 3" w:uiPriority="61"/>
+    <w:lsdException w:name="Light Grid Accent 3" w:uiPriority="62"/>
+    <w:lsdException w:name="Medium Shading 1 Accent 3" w:uiPriority="63"/>
+    <w:lsdException w:name="Medium Shading 2 Accent 3" w:uiPriority="64"/>
+    <w:lsdException w:name="Medium List 1 Accent 3" w:uiPriority="65"/>
+    <w:lsdException w:name="Medium List 2 Accent 3" w:uiPriority="66"/>
+    <w:lsdException w:name="Medium Grid 1 Accent 3" w:uiPriority="67"/>
+    <w:lsdException w:name="Medium Grid 2 Accent 3" w:uiPriority="68"/>
+    <w:lsdException w:name="Medium Grid 3 Accent 3" w:uiPriority="69"/>
+    <w:lsdException w:name="Dark List Accent 3" w:uiPriority="70"/>
+    <w:lsdException w:name="Colorful Shading Accent 3" w:uiPriority="71"/>
+    <w:lsdException w:name="Colorful List Accent 3" w:uiPriority="72"/>
+    <w:lsdException w:name="Colorful Grid Accent 3" w:uiPriority="73"/>
+    <w:lsdException w:name="Light Shading Accent 4" w:uiPriority="60"/>
+    <w:lsdException w:name="Light List Accent 4" w:uiPriority="61"/>
+    <w:lsdException w:name="Light Grid Accent 4" w:uiPriority="62"/>
+    <w:lsdException w:name="Medium Shading 1 Accent 4" w:uiPriority="63"/>
+    <w:lsdException w:name="Medium Shading 2 Accent 4" w:uiPriority="64"/>
+    <w:lsdException w:name="Medium List 1 Accent 4" w:uiPriority="65"/>
+    <w:lsdException w:name="Medium List 2 Accent 4" w:uiPriority="66"/>
+    <w:lsdException w:name="Medium Grid 1 Accent 4" w:uiPriority="67"/>
+    <w:lsdException w:name="Medium Grid 2 Accent 4" w:uiPriority="68"/>
+    <w:lsdException w:name="Medium Grid 3 Accent 4" w:uiPriority="69"/>
+    <w:lsdException w:name="Dark List Accent 4" w:uiPriority="70"/>
+    <w:lsdException w:name="Colorful Shading Accent 4" w:uiPriority="71"/>
+    <w:lsdException w:name="Colorful List Accent 4" w:uiPriority="72"/>
+    <w:lsdException w:name="Colorful Grid Accent 4" w:uiPriority="73"/>
+    <w:lsdException w:name="Light Shading Accent 5" w:uiPriority="60"/>
+    <w:lsdException w:name="Light List Accent 5" w:uiPriority="61"/>
+    <w:lsdException w:name="Light Grid Accent 5" w:uiPriority="62"/>
+    <w:lsdException w:name="Medium Shading 1 Accent 5" w:uiPriority="63"/>
+    <w:lsdException w:name="Medium Shading 2 Accent 5" w:uiPriority="64"/>
+    <w:lsdException w:name="Medium List 1 Accent 5" w:uiPriority="65"/>
+    <w:lsdException w:name="Medium List 2 Accent 5" w:uiPriority="66"/>
+    <w:lsdException w:name="Medium Grid 1 Accent 5" w:uiPriority="67"/>
+    <w:lsdException w:name="Medium Grid 2 Accent 5" w:uiPriority="68"/>
+    <w:lsdException w:name="Medium Grid 3 Accent 5" w:uiPriority="69"/>
+    <w:lsdException w:name="Dark List Accent 5" w:uiPriority="70"/>
+    <w:lsdException w:name="Colorful Shading Accent 5" w:uiPriority="71"/>
+    <w:lsdException w:name="Colorful List Accent 5" w:uiPriority="72"/>
+    <w:lsdException w:name="Colorful Grid Accent 5" w:uiPriority="73"/>
+    <w:lsdException w:name="Light Shading Accent 6" w:uiPriority="60"/>
+    <w:lsdException w:name="Light List Accent 6" w:uiPriority="61"/>
+    <w:lsdException w:name="Light Grid Accent 6" w:uiPriority="62"/>
+    <w:lsdException w:name="Medium Shading 1 Accent 6" w:uiPriority="63"/>
+    <w:lsdException w:name="Medium Shading 2 Accent 6" w:uiPriority="64"/>
+    <w:lsdException w:name="Medium List 1 Accent 6" w:uiPriority="65"/>
+    <w:lsdException w:name="Medium List 2 Accent 6" w:uiPriority="66"/>
+    <w:lsdException w:name="Medium Grid 1 Accent 6" w:uiPriority="67"/>
+    <w:lsdException w:name="Medium Grid 2 Accent 6" w:uiPriority="68"/>
+    <w:lsdException w:name="Medium Grid 3 Accent 6" w:uiPriority="69"/>
+    <w:lsdException w:name="Dark List Accent 6" w:uiPriority="70"/>
+    <w:lsdException w:name="Colorful Shading Accent 6" w:uiPriority="71"/>
+    <w:lsdException w:name="Colorful List Accent 6" w:uiPriority="72"/>
+    <w:lsdException w:name="Colorful Grid Accent 6" w:uiPriority="73"/>
+    <w:lsdException w:name="Subtle Emphasis" w:uiPriority="19" w:qFormat="1"/>
+    <w:lsdException w:name="Intense Emphasis" w:uiPriority="21" w:qFormat="1"/>
+    <w:lsdException w:name="Subtle Reference" w:uiPriority="31" w:qFormat="1"/>
+    <w:lsdException w:name="Intense Reference" w:uiPriority="32" w:qFormat="1"/>
+    <w:lsdException w:name="Book Title" w:uiPriority="33" w:qFormat="1"/>
+    <w:lsdException w:name="Bibliography" w:semiHidden="1" w:uiPriority="37" w:unhideWhenUsed="1"/>
+    <w:lsdException w:name="TOC Heading" w:semiHidden="1" w:uiPriority="39" w:unhideWhenUsed="1" w:qFormat="1"/>
+    <w:lsdException w:name="Plain Table 1" w:uiPriority="41"/>
+    <w:lsdException w:name="Plain Table 2" w:uiPriority="42"/>
+    <w:lsdException w:name="Plain Table 3" w:uiPriority="43"/>
+    <w:lsdException w:name="Plain Table 4" w:uiPriority="44"/>
+    <w:lsdException w:name="Plain Table 5" w:uiPriority="45"/>
+    <w:lsdException w:name="Grid Table Light" w:uiPriority="40"/>
+    <w:lsdException w:name="Grid Table 1 Light" w:uiPriority="46"/>
+    <w:lsdException w:name="Grid Table 2" w:uiPriority="47"/>
+    <w:lsdException w:name="Grid Table 3" w:uiPriority="48"/>
+    <w:lsdException w:name="Grid Table 4" w:uiPriority="49"/>
+    <w:lsdException w:name="Grid Table 5 Dark" w:uiPriority="50"/>
+    <w:lsdException w:name="Grid Table 6 Colorful" w:uiPriority="51"/>
+    <w:lsdException w:name="Grid Table 7 Colorful" w:uiPriority="52"/>
+    <w:lsdException w:name="Grid Table 1 Light Accent 1" w:uiPriority="46"/>
+    <w:lsdException w:name="Grid Table 2 Accent 1" w:uiPriority="47"/>
+    <w:lsdException w:name="Grid Table 3 Accent 1" w:uiPriority="48"/>
+    <w:lsdException w:name="Grid Table 4 Accent 1" w:uiPriority="49"/>
+    <w:lsdException w:name="Grid Table 5 Dark Accent 1" w:uiPriority="50"/>
+    <w:lsdException w:name="Grid Table 6 Colorful Accent 1" w:uiPriority="51"/>
+    <w:lsdException w:name="Grid Table 7 Colorful Accent 1" w:uiPriority="52"/>
+    <w:lsdException w:name="Grid Table 1 Light Accent 2" w:uiPriority="46"/>
+    <w:lsdException w:name="Grid Table 2 Accent 2" w:uiPriority="47"/>
+    <w:lsdException w:name="Grid Table 3 Accent 2" w:uiPriority="48"/>
+    <w:lsdException w:name="Grid Table 4 Accent 2" w:uiPriority="49"/>
+    <w:lsdException w:name="Grid Table 5 Dark Accent 2" w:uiPriority="50"/>
+    <w:lsdException w:name="Grid Table 6 Colorful Accent 2" w:uiPriority="51"/>
+    <w:lsdException w:name="Grid Table 7 Colorful Accent 2" w:uiPriority="52"/>
+    <w:lsdException w:name="Grid Table 1 Light Accent 3" w:uiPriority="46"/>
+    <w:lsdException w:name="Grid Table 2 Accent 3" w:uiPriority="47"/>
+    <w:lsdException w:name="Grid Table 3 Accent 3" w:uiPriority="48"/>
+    <w:lsdException w:name="Grid Table 4 Accent 3" w:uiPriority="49"/>
+    <w:lsdException w:name="Grid Table 5 Dark Accent 3" w:uiPriority="50"/>
+    <w:lsdException w:name="Grid Table 6 Colorful Accent 3" w:uiPriority="51"/>
+    <w:lsdException w:name="Grid Table 7 Colorful Accent 3" w:uiPriority="52"/>
+    <w:lsdException w:name="Grid Table 1 Light Accent 4" w:uiPriority="46"/>
+    <w:lsdException w:name="Grid Table 2 Accent 4" w:uiPriority="47"/>
+    <w:lsdException w:name="Grid Table 3 Accent 4" w:uiPriority="48"/>
+    <w:lsdException w:name="Grid Table 4 Accent 4" w:uiPriority="49"/>
+    <w:lsdException w:name="Grid Table 5 Dark Accent 4" w:uiPriority="50"/>
+    <w:lsdException w:name="Grid Table 6 Colorful Accent 4" w:uiPriority="51"/>
+    <w:lsdException w:name="Grid Table 7 Colorful Accent 4" w:uiPriority="52"/>
+    <w:lsdException w:name="Grid Table 1 Light Accent 5" w:uiPriority="46"/>
+    <w:lsdException w:name="Grid Table 2 Accent 5" w:uiPriority="47"/>
+    <w:lsdException w:name="Grid Table 3 Accent 5" w:uiPriority="48"/>
+    <w:lsdException w:name="Grid Table 4 Accent 5" w:uiPriority="49"/>
+    <w:lsdException w:name="Grid Table 5 Dark Accent 5" w:uiPriority="50"/>
+    <w:lsdException w:name="Grid Table 6 Colorful Accent 5" w:uiPriority="51"/>
+    <w:lsdException w:name="Grid Table 7 Colorful Accent 5" w:uiPriority="52"/>
+    <w:lsdException w:name="Grid Table 1 Light Accent 6" w:uiPriority="46"/>
+    <w:lsdException w:name="Grid Table 2 Accent 6" w:uiPriority="47"/>
+    <w:lsdException w:name="Grid Table 3 Accent 6" w:uiPriority="48"/>
+    <w:lsdException w:name="Grid Table 4 Accent 6" w:uiPriority="49"/>
+    <w:lsdException w:name="Grid Table 5 Dark Accent 6" w:uiPriority="50"/>
+    <w:lsdException w:name="Grid Table 6 Colorful Accent 6" w:uiPriority="51"/>
+    <w:lsdException w:name="Grid Table 7 Colorful Accent 6" w:uiPriority="52"/>
+    <w:lsdException w:name="List Table 1 Light" w:uiPriority="46"/>
+    <w:lsdException w:name="List Table 2" w:uiPriority="47"/>
+    <w:lsdException w:name="List Table 3" w:uiPriority="48"/>
+    <w:lsdException w:name="List Table 4" w:uiPriority="49"/>
+    <w:lsdException w:name="List Table 5 Dark" w:uiPriority="50"/>
+    <w:lsdException w:name="List Table 6 Colorful" w:uiPriority="51"/>
+    <w:lsdException w:name="List Table 7 Colorful" w:uiPriority="52"/>
+    <w:lsdException w:name="List Table 1 Light Accent 1" w:uiPriority="46"/>
+    <w:lsdException w:name="List Table 2 Accent 1" w:uiPriority="47"/>
+    <w:lsdException w:name="List Table 3 Accent 1" w:uiPriority="48"/>
+    <w:lsdException w:name="List Table 4 Accent 1" w:uiPriority="49"/>
+    <w:lsdException w:name="List Table 5 Dark Accent 1" w:uiPriority="50"/>
+    <w:lsdException w:name="List Table 6 Colorful Accent 1" w:uiPriority="51"/>
+    <w:lsdException w:name="List Table 7 Colorful Accent 1" w:uiPriority="52"/>
+    <w:lsdException w:name="List Table 1 Light Accent 2" w:uiPriority="46"/>
+    <w:lsdException w:name="List Table 2 Accent 2" w:uiPriority="47"/>
+    <w:lsdException w:name="List Table 3 Accent 2" w:uiPriority="48"/>
+    <w:lsdException w:name="List Table 4 Accent 2" w:uiPriority="49"/>
+    <w:lsdException w:name="List Table 5 Dark Accent 2" w:uiPriority="50"/>
+    <w:lsdException w:name="List Table 6 Colorful Accent 2" w:uiPriority="51"/>
+    <w:lsdException w:name="List Table 7 Colorful Accent 2" w:uiPriority="52"/>
+    <w:lsdException w:name="List Table 1 Light Accent 3" w:uiPriority="46"/>
+    <w:lsdException w:name="List Table 2 Accent 3" w:uiPriority="47"/>
+    <w:lsdException w:name="List Table 3 Accent 3" w:uiPriority="48"/>
+    <w:lsdException w:name="List Table 4 Accent 3" w:uiPriority="49"/>
+    <w:lsdException w:name="List Table 5 Dark Accent 3" w:uiPriority="50"/>
+    <w:lsdException w:name="List Table 6 Colorful Accent 3" w:uiPriority="51"/>
+    <w:lsdException w:name="List Table 7 Colorful Accent 3" w:uiPriority="52"/>
+    <w:lsdException w:name="List Table 1 Light Accent 4" w:uiPriority="46"/>
+    <w:lsdException w:name="List Table 2 Accent 4" w:uiPriority="47"/>
+    <w:lsdException w:name="List Table 3 Accent 4" w:uiPriority="48"/>
+    <w:lsdException w:name="List Table 4 Accent 4" w:uiPriority="49"/>
+    <w:lsdException w:name="List Table 5 Dark Accent 4" w:uiPriority="50"/>
+    <w:lsdException w:name="List Table 6 Colorful Accent 4" w:uiPriority="51"/>
+    <w:lsdException w:name="List Table 7 Colorful Accent 4" w:uiPriority="52"/>
+    <w:lsdException w:name="List Table 1 Light Accent 5" w:uiPriority="46"/>
+    <w:lsdException w:name="List Table 2 Accent 5" w:uiPriority="47"/>
+    <w:lsdException w:name="List Table 3 Accent 5" w:uiPriority="48"/>
+    <w:lsdException w:name="List Table 4 Accent 5" w:uiPriority="49"/>
+    <w:lsdException w:name="List Table 5 Dark Accent 5" w:uiPriority="50"/>
+    <w:lsdException w:name="List Table 6 Colorful Accent 5" w:uiPriority="51"/>
+    <w:lsdException w:name="List Table 7 Colorful Accent 5" w:uiPriority="52"/>
+    <w:lsdException w:name="List Table 1 Light Accent 6" w:uiPriority="46"/>
+    <w:lsdException w:name="List Table 2 Accent 6" w:uiPriority="47"/>
+    <w:lsdException w:name="List Table 3 Accent 6" w:uiPriority="48"/>
+    <w:lsdException w:name="List Table 4 Accent 6" w:uiPriority="49"/>
+    <w:lsdException w:name="List Table 5 Dark Accent 6" w:uiPriority="50"/>
+    <w:lsdException w:name="List Table 6 Colorful Accent 6" w:uiPriority="51"/>
+    <w:lsdException w:name="List Table 7 Colorful Accent 6" w:uiPriority="52"/>
   </w:latentStyles>
   <w:style w:type="paragraph" w:default="1" w:styleId="Normal">
     <w:name w:val="Normal"/>
@@ -12356,7 +12040,7 @@
 </file>
 
 <file path=word/glossary/webSettings.xml><?xml version="1.0" encoding="utf-8"?>
-<w:webSettings xmlns:mc="http://schemas.openxmlformats.org/markup-compatibility/2006" xmlns:r="http://schemas.openxmlformats.org/officeDocument/2006/relationships" xmlns:w="http://schemas.openxmlformats.org/wordprocessingml/2006/main" xmlns:w14="http://schemas.microsoft.com/office/word/2010/wordml" mc:Ignorable="w14">
+<w:webSettings xmlns:mc="http://schemas.openxmlformats.org/markup-compatibility/2006" xmlns:r="http://schemas.openxmlformats.org/officeDocument/2006/relationships" xmlns:w="http://schemas.openxmlformats.org/wordprocessingml/2006/main" xmlns:w14="http://schemas.microsoft.com/office/word/2010/wordml" xmlns:w15="http://schemas.microsoft.com/office/word/2012/wordml" mc:Ignorable="w14 w15">
   <w:optimizeForBrowser/>
   <w:allowPNG/>
 </w:webSettings>
@@ -12667,7 +12351,7 @@
 </file>
 
 <file path=customXml/itemProps1.xml><?xml version="1.0" encoding="utf-8"?>
-<ds:datastoreItem xmlns:ds="http://schemas.openxmlformats.org/officeDocument/2006/customXml" ds:itemID="{ED7CC298-8992-47F6-A2A2-3E3A655C8B08}">
+<ds:datastoreItem xmlns:ds="http://schemas.openxmlformats.org/officeDocument/2006/customXml" ds:itemID="{40A94F44-7CFC-4D4D-BA28-4610ECDFE94D}">
   <ds:schemaRefs>
     <ds:schemaRef ds:uri="http://schemas.openxmlformats.org/officeDocument/2006/bibliography"/>
   </ds:schemaRefs>

</xml_diff>

<commit_message>
Added Database Table to Documentaiton
</commit_message>
<xml_diff>
--- a/documentation/Functional_requirements/Functional requirements.docx
+++ b/documentation/Functional_requirements/Functional requirements.docx
@@ -1629,15 +1629,96 @@
         <w:rPr>
           <w:rFonts w:asciiTheme="majorHAnsi" w:eastAsiaTheme="majorEastAsia" w:hAnsiTheme="majorHAnsi" w:cstheme="majorBidi"/>
           <w:color w:val="365F91" w:themeColor="accent1" w:themeShade="BF"/>
+          <w:sz w:val="26"/>
+          <w:szCs w:val="26"/>
+        </w:rPr>
+      </w:pPr>
+      <w:r>
+        <w:br w:type="page"/>
+      </w:r>
+    </w:p>
+    <w:p>
+      <w:pPr>
+        <w:pStyle w:val="Heading2"/>
+      </w:pPr>
+      <w:r>
+        <w:lastRenderedPageBreak/>
+        <w:t>Database Diagram</w:t>
+      </w:r>
+    </w:p>
+    <w:p>
+      <w:r>
+        <w:t>Tables relate to the storage of data, description of metadata, and algorithmic modifiers</w:t>
+      </w:r>
+    </w:p>
+    <w:p>
+      <w:pPr>
+        <w:rPr>
+          <w:rFonts w:asciiTheme="majorHAnsi" w:eastAsiaTheme="majorEastAsia" w:hAnsiTheme="majorHAnsi" w:cstheme="majorBidi"/>
+          <w:color w:val="365F91" w:themeColor="accent1" w:themeShade="BF"/>
           <w:sz w:val="32"/>
           <w:szCs w:val="32"/>
         </w:rPr>
       </w:pPr>
       <w:r>
-        <w:br w:type="page"/>
+        <w:rPr>
+          <w:noProof/>
+          <w:lang w:eastAsia="en-ZA"/>
+        </w:rPr>
+        <w:drawing>
+          <wp:inline distT="0" distB="0" distL="0" distR="0">
+            <wp:extent cx="5731510" cy="5555889"/>
+            <wp:effectExtent l="0" t="0" r="2540" b="6985"/>
+            <wp:docPr id="5" name="Picture 5" descr="C:\Users\Axel\Documents\GitHub\COS301_DriveStats\documentation\Diagrams\database_diagrams\Database Diagram DriveStats 3nf.jpg"/>
+            <wp:cNvGraphicFramePr>
+              <a:graphicFrameLocks xmlns:a="http://schemas.openxmlformats.org/drawingml/2006/main" noChangeAspect="1"/>
+            </wp:cNvGraphicFramePr>
+            <a:graphic xmlns:a="http://schemas.openxmlformats.org/drawingml/2006/main">
+              <a:graphicData uri="http://schemas.openxmlformats.org/drawingml/2006/picture">
+                <pic:pic xmlns:pic="http://schemas.openxmlformats.org/drawingml/2006/picture">
+                  <pic:nvPicPr>
+                    <pic:cNvPr id="0" name="Picture 17" descr="C:\Users\Axel\Documents\GitHub\COS301_DriveStats\documentation\Diagrams\database_diagrams\Database Diagram DriveStats 3nf.jpg"/>
+                    <pic:cNvPicPr>
+                      <a:picLocks noChangeAspect="1" noChangeArrowheads="1"/>
+                    </pic:cNvPicPr>
+                  </pic:nvPicPr>
+                  <pic:blipFill>
+                    <a:blip r:embed="rId9">
+                      <a:extLst>
+                        <a:ext uri="{28A0092B-C50C-407E-A947-70E740481C1C}">
+                          <a14:useLocalDpi xmlns:a14="http://schemas.microsoft.com/office/drawing/2010/main" val="0"/>
+                        </a:ext>
+                      </a:extLst>
+                    </a:blip>
+                    <a:srcRect/>
+                    <a:stretch>
+                      <a:fillRect/>
+                    </a:stretch>
+                  </pic:blipFill>
+                  <pic:spPr bwMode="auto">
+                    <a:xfrm>
+                      <a:off x="0" y="0"/>
+                      <a:ext cx="5731510" cy="5555889"/>
+                    </a:xfrm>
+                    <a:prstGeom prst="rect">
+                      <a:avLst/>
+                    </a:prstGeom>
+                    <a:noFill/>
+                    <a:ln>
+                      <a:noFill/>
+                    </a:ln>
+                  </pic:spPr>
+                </pic:pic>
+              </a:graphicData>
+            </a:graphic>
+          </wp:inline>
+        </w:drawing>
       </w:r>
       <w:bookmarkStart w:id="1" w:name="_GoBack"/>
       <w:bookmarkEnd w:id="1"/>
+      <w:r>
+        <w:br w:type="page"/>
+      </w:r>
     </w:p>
     <w:p>
       <w:pPr>
@@ -1818,7 +1899,7 @@
             <o:lock v:ext="edit" aspectratio="t"/>
           </v:shapetype>
           <v:shape id="_x0000_i1025" type="#_x0000_t75" style="width:448pt;height:249pt">
-            <v:imagedata r:id="rId9" o:title="UserRegistration"/>
+            <v:imagedata r:id="rId10" o:title="UserRegistration"/>
           </v:shape>
         </w:pict>
       </w:r>
@@ -1861,7 +1942,7 @@
         <w:lastRenderedPageBreak/>
         <w:pict>
           <v:shape id="_x0000_i1026" type="#_x0000_t75" style="width:451.25pt;height:278.15pt">
-            <v:imagedata r:id="rId10" o:title="RegistrationServiceContract"/>
+            <v:imagedata r:id="rId11" o:title="RegistrationServiceContract"/>
           </v:shape>
         </w:pict>
       </w:r>
@@ -1946,7 +2027,7 @@
         </w:rPr>
         <w:pict>
           <v:shape id="_x0000_i1027" type="#_x0000_t75" style="width:450.75pt;height:238.55pt">
-            <v:imagedata r:id="rId11" o:title="registerActivity"/>
+            <v:imagedata r:id="rId12" o:title="registerActivity"/>
           </v:shape>
         </w:pict>
       </w:r>
@@ -2026,7 +2107,7 @@
         </w:rPr>
         <w:pict>
           <v:shape id="_x0000_i1028" type="#_x0000_t75" style="width:451pt;height:290.75pt">
-            <v:imagedata r:id="rId12" o:title="LoginuseCase"/>
+            <v:imagedata r:id="rId13" o:title="LoginuseCase"/>
           </v:shape>
         </w:pict>
       </w:r>
@@ -2104,7 +2185,7 @@
         <w:lastRenderedPageBreak/>
         <w:pict>
           <v:shape id="_x0000_i1029" type="#_x0000_t75" style="width:450.7pt;height:270.9pt">
-            <v:imagedata r:id="rId13" o:title="LoginServiceContract"/>
+            <v:imagedata r:id="rId14" o:title="LoginServiceContract"/>
           </v:shape>
         </w:pict>
       </w:r>
@@ -2209,7 +2290,7 @@
         </w:rPr>
         <w:pict>
           <v:shape id="_x0000_i1030" type="#_x0000_t75" style="width:450.55pt;height:291.2pt">
-            <v:imagedata r:id="rId14" o:title="loginActivity"/>
+            <v:imagedata r:id="rId15" o:title="loginActivity"/>
           </v:shape>
         </w:pict>
       </w:r>
@@ -2285,7 +2366,7 @@
         </w:rPr>
         <w:pict>
           <v:shape id="_x0000_i1031" type="#_x0000_t75" style="width:451pt;height:246pt">
-            <v:imagedata r:id="rId15" o:title="useCase - Start trip"/>
+            <v:imagedata r:id="rId16" o:title="useCase - Start trip"/>
           </v:shape>
         </w:pict>
       </w:r>
@@ -2304,7 +2385,7 @@
         </w:rPr>
         <w:pict>
           <v:shape id="_x0000_i1032" type="#_x0000_t75" style="width:451.15pt;height:245pt">
-            <v:imagedata r:id="rId16" o:title="useCase - Stop trip"/>
+            <v:imagedata r:id="rId17" o:title="useCase - Stop trip"/>
           </v:shape>
         </w:pict>
       </w:r>
@@ -2376,7 +2457,7 @@
         </w:rPr>
         <w:pict>
           <v:shape id="_x0000_i1033" type="#_x0000_t75" style="width:450.85pt;height:233.35pt">
-            <v:imagedata r:id="rId17" o:title="StartRecserviceContract"/>
+            <v:imagedata r:id="rId18" o:title="StartRecserviceContract"/>
           </v:shape>
         </w:pict>
       </w:r>
@@ -2474,7 +2555,7 @@
         </w:rPr>
         <w:pict>
           <v:shape id="_x0000_i1034" type="#_x0000_t75" style="width:451.05pt;height:285.55pt">
-            <v:imagedata r:id="rId18" o:title="startRecordingTripActivity"/>
+            <v:imagedata r:id="rId19" o:title="startRecordingTripActivity"/>
           </v:shape>
         </w:pict>
       </w:r>
@@ -2559,7 +2640,7 @@
         </w:rPr>
         <w:pict>
           <v:shape id="_x0000_i1035" type="#_x0000_t75" style="width:450.7pt;height:203.2pt">
-            <v:imagedata r:id="rId19" o:title="DisplayTripInfouseCase" cropbottom="23550f"/>
+            <v:imagedata r:id="rId20" o:title="DisplayTripInfouseCase" cropbottom="23550f"/>
           </v:shape>
         </w:pict>
       </w:r>
@@ -2615,7 +2696,7 @@
         </w:rPr>
         <w:pict>
           <v:shape id="_x0000_i1036" type="#_x0000_t75" style="width:450.85pt;height:279.65pt">
-            <v:imagedata r:id="rId20" o:title="DisplayTripInfoserviceContract" cropbottom="25064f"/>
+            <v:imagedata r:id="rId21" o:title="DisplayTripInfoserviceContract" cropbottom="25064f"/>
           </v:shape>
         </w:pict>
       </w:r>
@@ -2673,7 +2754,7 @@
         </w:rPr>
         <w:pict>
           <v:shape id="_x0000_i1037" type="#_x0000_t75" style="width:450.6pt;height:213.15pt">
-            <v:imagedata r:id="rId21" o:title="displayTripInformationActivity" cropbottom="26352f"/>
+            <v:imagedata r:id="rId22" o:title="displayTripInformationActivity" cropbottom="26352f"/>
           </v:shape>
         </w:pict>
       </w:r>
@@ -2779,7 +2860,7 @@
         </w:rPr>
         <w:pict>
           <v:shape id="_x0000_i1038" type="#_x0000_t75" style="width:450.6pt;height:356pt">
-            <v:imagedata r:id="rId22" o:title="viewcomparedResultsUseCase"/>
+            <v:imagedata r:id="rId23" o:title="viewcomparedResultsUseCase"/>
           </v:shape>
         </w:pict>
       </w:r>
@@ -2830,7 +2911,7 @@
         <w:lastRenderedPageBreak/>
         <w:pict>
           <v:shape id="_x0000_i1039" type="#_x0000_t75" style="width:451.2pt;height:261.65pt">
-            <v:imagedata r:id="rId23" o:title="ViewComparedResultsServiceContract"/>
+            <v:imagedata r:id="rId24" o:title="ViewComparedResultsServiceContract"/>
           </v:shape>
         </w:pict>
       </w:r>
@@ -2889,7 +2970,7 @@
         <w:lastRenderedPageBreak/>
         <w:pict>
           <v:shape id="_x0000_i1040" type="#_x0000_t75" style="width:450.75pt;height:337.3pt">
-            <v:imagedata r:id="rId24" o:title="viewComparedResultsActivity"/>
+            <v:imagedata r:id="rId25" o:title="viewComparedResultsActivity"/>
           </v:shape>
         </w:pict>
       </w:r>
@@ -11679,6 +11760,7 @@
     <w:rsid w:val="006F6254"/>
     <w:rsid w:val="007873DC"/>
     <w:rsid w:val="008C17BB"/>
+    <w:rsid w:val="00B1454E"/>
   </w:rsids>
   <m:mathPr>
     <m:mathFont m:val="Cambria Math"/>
@@ -12452,7 +12534,7 @@
 </file>
 
 <file path=customXml/itemProps1.xml><?xml version="1.0" encoding="utf-8"?>
-<ds:datastoreItem xmlns:ds="http://schemas.openxmlformats.org/officeDocument/2006/customXml" ds:itemID="{FD44F1F8-8F95-44AE-9D1E-CC1A878BD219}">
+<ds:datastoreItem xmlns:ds="http://schemas.openxmlformats.org/officeDocument/2006/customXml" ds:itemID="{57C935EC-5B61-4FBA-BA67-CE826093EBA6}">
   <ds:schemaRefs>
     <ds:schemaRef ds:uri="http://schemas.openxmlformats.org/officeDocument/2006/bibliography"/>
   </ds:schemaRefs>

</xml_diff>

<commit_message>
Presentation and documentation changes
Added diagrams
</commit_message>
<xml_diff>
--- a/documentation/Functional_requirements/Functional requirements.docx
+++ b/documentation/Functional_requirements/Functional requirements.docx
@@ -818,13 +818,13 @@
           <w:r>
             <w:fldChar w:fldCharType="separate"/>
           </w:r>
-          <w:hyperlink w:anchor="_Toc420681211" w:history="1">
+          <w:hyperlink w:anchor="_Toc425514555" w:history="1">
             <w:r>
               <w:rPr>
                 <w:rStyle w:val="Hyperlink"/>
                 <w:noProof/>
               </w:rPr>
-              <w:t>Use Cases</w:t>
+              <w:t>High Level Class Diagrams</w:t>
             </w:r>
             <w:r>
               <w:rPr>
@@ -845,7 +845,7 @@
                 <w:noProof/>
                 <w:webHidden/>
               </w:rPr>
-              <w:instrText xml:space="preserve"> PAGEREF _Toc420681211 \h </w:instrText>
+              <w:instrText xml:space="preserve"> PAGEREF _Toc425514555 \h </w:instrText>
             </w:r>
             <w:r>
               <w:rPr>
@@ -888,12 +888,292 @@
               <w:lang w:eastAsia="en-ZA"/>
             </w:rPr>
           </w:pPr>
-          <w:hyperlink w:anchor="_Toc420681212" w:history="1">
+          <w:hyperlink w:anchor="_Toc425514556" w:history="1">
             <w:r>
               <w:rPr>
                 <w:rStyle w:val="Hyperlink"/>
                 <w:noProof/>
               </w:rPr>
+              <w:t>Client Side Android Functionality</w:t>
+            </w:r>
+            <w:r>
+              <w:rPr>
+                <w:noProof/>
+                <w:webHidden/>
+              </w:rPr>
+              <w:tab/>
+            </w:r>
+            <w:r>
+              <w:rPr>
+                <w:noProof/>
+                <w:webHidden/>
+              </w:rPr>
+              <w:fldChar w:fldCharType="begin"/>
+            </w:r>
+            <w:r>
+              <w:rPr>
+                <w:noProof/>
+                <w:webHidden/>
+              </w:rPr>
+              <w:instrText xml:space="preserve"> PAGEREF _Toc425514556 \h </w:instrText>
+            </w:r>
+            <w:r>
+              <w:rPr>
+                <w:noProof/>
+                <w:webHidden/>
+              </w:rPr>
+            </w:r>
+            <w:r>
+              <w:rPr>
+                <w:noProof/>
+                <w:webHidden/>
+              </w:rPr>
+              <w:fldChar w:fldCharType="separate"/>
+            </w:r>
+            <w:r>
+              <w:rPr>
+                <w:noProof/>
+                <w:webHidden/>
+              </w:rPr>
+              <w:t>3</w:t>
+            </w:r>
+            <w:r>
+              <w:rPr>
+                <w:noProof/>
+                <w:webHidden/>
+              </w:rPr>
+              <w:fldChar w:fldCharType="end"/>
+            </w:r>
+          </w:hyperlink>
+        </w:p>
+        <w:p>
+          <w:pPr>
+            <w:pStyle w:val="TOC2"/>
+            <w:tabs>
+              <w:tab w:val="right" w:leader="dot" w:pos="9016"/>
+            </w:tabs>
+            <w:rPr>
+              <w:rFonts w:eastAsiaTheme="minorEastAsia"/>
+              <w:noProof/>
+              <w:lang w:eastAsia="en-ZA"/>
+            </w:rPr>
+          </w:pPr>
+          <w:hyperlink w:anchor="_Toc425514557" w:history="1">
+            <w:r>
+              <w:rPr>
+                <w:rStyle w:val="Hyperlink"/>
+                <w:noProof/>
+              </w:rPr>
+              <w:t>Server Side Functionality</w:t>
+            </w:r>
+            <w:r>
+              <w:rPr>
+                <w:noProof/>
+                <w:webHidden/>
+              </w:rPr>
+              <w:tab/>
+            </w:r>
+            <w:r>
+              <w:rPr>
+                <w:noProof/>
+                <w:webHidden/>
+              </w:rPr>
+              <w:fldChar w:fldCharType="begin"/>
+            </w:r>
+            <w:r>
+              <w:rPr>
+                <w:noProof/>
+                <w:webHidden/>
+              </w:rPr>
+              <w:instrText xml:space="preserve"> PAGEREF _Toc425514557 \h </w:instrText>
+            </w:r>
+            <w:r>
+              <w:rPr>
+                <w:noProof/>
+                <w:webHidden/>
+              </w:rPr>
+            </w:r>
+            <w:r>
+              <w:rPr>
+                <w:noProof/>
+                <w:webHidden/>
+              </w:rPr>
+              <w:fldChar w:fldCharType="separate"/>
+            </w:r>
+            <w:r>
+              <w:rPr>
+                <w:noProof/>
+                <w:webHidden/>
+              </w:rPr>
+              <w:t>4</w:t>
+            </w:r>
+            <w:r>
+              <w:rPr>
+                <w:noProof/>
+                <w:webHidden/>
+              </w:rPr>
+              <w:fldChar w:fldCharType="end"/>
+            </w:r>
+          </w:hyperlink>
+        </w:p>
+        <w:p>
+          <w:pPr>
+            <w:pStyle w:val="TOC2"/>
+            <w:tabs>
+              <w:tab w:val="right" w:leader="dot" w:pos="9016"/>
+            </w:tabs>
+            <w:rPr>
+              <w:rFonts w:eastAsiaTheme="minorEastAsia"/>
+              <w:noProof/>
+              <w:lang w:eastAsia="en-ZA"/>
+            </w:rPr>
+          </w:pPr>
+          <w:hyperlink w:anchor="_Toc425514558" w:history="1">
+            <w:r>
+              <w:rPr>
+                <w:rStyle w:val="Hyperlink"/>
+                <w:noProof/>
+              </w:rPr>
+              <w:t>Database Diagram</w:t>
+            </w:r>
+            <w:r>
+              <w:rPr>
+                <w:noProof/>
+                <w:webHidden/>
+              </w:rPr>
+              <w:tab/>
+            </w:r>
+            <w:r>
+              <w:rPr>
+                <w:noProof/>
+                <w:webHidden/>
+              </w:rPr>
+              <w:fldChar w:fldCharType="begin"/>
+            </w:r>
+            <w:r>
+              <w:rPr>
+                <w:noProof/>
+                <w:webHidden/>
+              </w:rPr>
+              <w:instrText xml:space="preserve"> PAGEREF _Toc425514558 \h </w:instrText>
+            </w:r>
+            <w:r>
+              <w:rPr>
+                <w:noProof/>
+                <w:webHidden/>
+              </w:rPr>
+            </w:r>
+            <w:r>
+              <w:rPr>
+                <w:noProof/>
+                <w:webHidden/>
+              </w:rPr>
+              <w:fldChar w:fldCharType="separate"/>
+            </w:r>
+            <w:r>
+              <w:rPr>
+                <w:noProof/>
+                <w:webHidden/>
+              </w:rPr>
+              <w:t>5</w:t>
+            </w:r>
+            <w:r>
+              <w:rPr>
+                <w:noProof/>
+                <w:webHidden/>
+              </w:rPr>
+              <w:fldChar w:fldCharType="end"/>
+            </w:r>
+          </w:hyperlink>
+        </w:p>
+        <w:p>
+          <w:pPr>
+            <w:pStyle w:val="TOC1"/>
+            <w:tabs>
+              <w:tab w:val="right" w:leader="dot" w:pos="9016"/>
+            </w:tabs>
+            <w:rPr>
+              <w:rFonts w:eastAsiaTheme="minorEastAsia"/>
+              <w:noProof/>
+              <w:lang w:eastAsia="en-ZA"/>
+            </w:rPr>
+          </w:pPr>
+          <w:hyperlink w:anchor="_Toc425514559" w:history="1">
+            <w:r>
+              <w:rPr>
+                <w:rStyle w:val="Hyperlink"/>
+                <w:noProof/>
+              </w:rPr>
+              <w:t>Use Cases</w:t>
+            </w:r>
+            <w:r>
+              <w:rPr>
+                <w:noProof/>
+                <w:webHidden/>
+              </w:rPr>
+              <w:tab/>
+            </w:r>
+            <w:r>
+              <w:rPr>
+                <w:noProof/>
+                <w:webHidden/>
+              </w:rPr>
+              <w:fldChar w:fldCharType="begin"/>
+            </w:r>
+            <w:r>
+              <w:rPr>
+                <w:noProof/>
+                <w:webHidden/>
+              </w:rPr>
+              <w:instrText xml:space="preserve"> PAGEREF _Toc425514559 \h </w:instrText>
+            </w:r>
+            <w:r>
+              <w:rPr>
+                <w:noProof/>
+                <w:webHidden/>
+              </w:rPr>
+            </w:r>
+            <w:r>
+              <w:rPr>
+                <w:noProof/>
+                <w:webHidden/>
+              </w:rPr>
+              <w:fldChar w:fldCharType="separate"/>
+            </w:r>
+            <w:r>
+              <w:rPr>
+                <w:noProof/>
+                <w:webHidden/>
+              </w:rPr>
+              <w:t>6</w:t>
+            </w:r>
+            <w:r>
+              <w:rPr>
+                <w:noProof/>
+                <w:webHidden/>
+              </w:rPr>
+              <w:fldChar w:fldCharType="end"/>
+            </w:r>
+          </w:hyperlink>
+        </w:p>
+        <w:p>
+          <w:pPr>
+            <w:pStyle w:val="TOC2"/>
+            <w:tabs>
+              <w:tab w:val="right" w:leader="dot" w:pos="9016"/>
+            </w:tabs>
+            <w:rPr>
+              <w:rFonts w:eastAsiaTheme="minorEastAsia"/>
+              <w:noProof/>
+              <w:lang w:eastAsia="en-ZA"/>
+            </w:rPr>
+          </w:pPr>
+          <w:hyperlink w:anchor="_Toc425514560" w:history="1">
+            <w:r>
+              <w:rPr>
+                <w:rStyle w:val="Hyperlink"/>
+                <w:noProof/>
+              </w:rPr>
               <w:t>Critical</w:t>
             </w:r>
             <w:r>
@@ -915,7 +1195,7 @@
                 <w:noProof/>
                 <w:webHidden/>
               </w:rPr>
-              <w:instrText xml:space="preserve"> PAGEREF _Toc420681212 \h </w:instrText>
+              <w:instrText xml:space="preserve"> PAGEREF _Toc425514560 \h </w:instrText>
             </w:r>
             <w:r>
               <w:rPr>
@@ -935,7 +1215,7 @@
                 <w:noProof/>
                 <w:webHidden/>
               </w:rPr>
-              <w:t>3</w:t>
+              <w:t>6</w:t>
             </w:r>
             <w:r>
               <w:rPr>
@@ -958,7 +1238,7 @@
               <w:lang w:eastAsia="en-ZA"/>
             </w:rPr>
           </w:pPr>
-          <w:hyperlink w:anchor="_Toc420681213" w:history="1">
+          <w:hyperlink w:anchor="_Toc425514561" w:history="1">
             <w:r>
               <w:rPr>
                 <w:rStyle w:val="Hyperlink"/>
@@ -985,7 +1265,7 @@
                 <w:noProof/>
                 <w:webHidden/>
               </w:rPr>
-              <w:instrText xml:space="preserve"> PAGEREF _Toc420681213 \h </w:instrText>
+              <w:instrText xml:space="preserve"> PAGEREF _Toc425514561 \h </w:instrText>
             </w:r>
             <w:r>
               <w:rPr>
@@ -1005,7 +1285,7 @@
                 <w:noProof/>
                 <w:webHidden/>
               </w:rPr>
-              <w:t>3</w:t>
+              <w:t>6</w:t>
             </w:r>
             <w:r>
               <w:rPr>
@@ -1028,7 +1308,7 @@
               <w:lang w:eastAsia="en-ZA"/>
             </w:rPr>
           </w:pPr>
-          <w:hyperlink w:anchor="_Toc420681214" w:history="1">
+          <w:hyperlink w:anchor="_Toc425514562" w:history="1">
             <w:r>
               <w:rPr>
                 <w:rStyle w:val="Hyperlink"/>
@@ -1055,7 +1335,7 @@
                 <w:noProof/>
                 <w:webHidden/>
               </w:rPr>
-              <w:instrText xml:space="preserve"> PAGEREF _Toc420681214 \h </w:instrText>
+              <w:instrText xml:space="preserve"> PAGEREF _Toc425514562 \h </w:instrText>
             </w:r>
             <w:r>
               <w:rPr>
@@ -1075,7 +1355,7 @@
                 <w:noProof/>
                 <w:webHidden/>
               </w:rPr>
-              <w:t>5</w:t>
+              <w:t>8</w:t>
             </w:r>
             <w:r>
               <w:rPr>
@@ -1098,7 +1378,7 @@
               <w:lang w:eastAsia="en-ZA"/>
             </w:rPr>
           </w:pPr>
-          <w:hyperlink w:anchor="_Toc420681215" w:history="1">
+          <w:hyperlink w:anchor="_Toc425514563" w:history="1">
             <w:r>
               <w:rPr>
                 <w:rStyle w:val="Hyperlink"/>
@@ -1125,7 +1405,7 @@
                 <w:noProof/>
                 <w:webHidden/>
               </w:rPr>
-              <w:instrText xml:space="preserve"> PAGEREF _Toc420681215 \h </w:instrText>
+              <w:instrText xml:space="preserve"> PAGEREF _Toc425514563 \h </w:instrText>
             </w:r>
             <w:r>
               <w:rPr>
@@ -1145,7 +1425,7 @@
                 <w:noProof/>
                 <w:webHidden/>
               </w:rPr>
-              <w:t>7</w:t>
+              <w:t>10</w:t>
             </w:r>
             <w:r>
               <w:rPr>
@@ -1168,7 +1448,7 @@
               <w:lang w:eastAsia="en-ZA"/>
             </w:rPr>
           </w:pPr>
-          <w:hyperlink w:anchor="_Toc420681216" w:history="1">
+          <w:hyperlink w:anchor="_Toc425514564" w:history="1">
             <w:r>
               <w:rPr>
                 <w:rStyle w:val="Hyperlink"/>
@@ -1195,7 +1475,7 @@
                 <w:noProof/>
                 <w:webHidden/>
               </w:rPr>
-              <w:instrText xml:space="preserve"> PAGEREF _Toc420681216 \h </w:instrText>
+              <w:instrText xml:space="preserve"> PAGEREF _Toc425514564 \h </w:instrText>
             </w:r>
             <w:r>
               <w:rPr>
@@ -1215,7 +1495,7 @@
                 <w:noProof/>
                 <w:webHidden/>
               </w:rPr>
-              <w:t>9</w:t>
+              <w:t>12</w:t>
             </w:r>
             <w:r>
               <w:rPr>
@@ -1238,7 +1518,7 @@
               <w:lang w:eastAsia="en-ZA"/>
             </w:rPr>
           </w:pPr>
-          <w:hyperlink w:anchor="_Toc420681217" w:history="1">
+          <w:hyperlink w:anchor="_Toc425514565" w:history="1">
             <w:r>
               <w:rPr>
                 <w:rStyle w:val="Hyperlink"/>
@@ -1265,7 +1545,7 @@
                 <w:noProof/>
                 <w:webHidden/>
               </w:rPr>
-              <w:instrText xml:space="preserve"> PAGEREF _Toc420681217 \h </w:instrText>
+              <w:instrText xml:space="preserve"> PAGEREF _Toc425514565 \h </w:instrText>
             </w:r>
             <w:r>
               <w:rPr>
@@ -1285,7 +1565,7 @@
                 <w:noProof/>
                 <w:webHidden/>
               </w:rPr>
-              <w:t>9</w:t>
+              <w:t>12</w:t>
             </w:r>
             <w:r>
               <w:rPr>
@@ -1308,7 +1588,7 @@
               <w:lang w:eastAsia="en-ZA"/>
             </w:rPr>
           </w:pPr>
-          <w:hyperlink w:anchor="_Toc420681218" w:history="1">
+          <w:hyperlink w:anchor="_Toc425514566" w:history="1">
             <w:r>
               <w:rPr>
                 <w:rStyle w:val="Hyperlink"/>
@@ -1335,7 +1615,7 @@
                 <w:noProof/>
                 <w:webHidden/>
               </w:rPr>
-              <w:instrText xml:space="preserve"> PAGEREF _Toc420681218 \h </w:instrText>
+              <w:instrText xml:space="preserve"> PAGEREF _Toc425514566 \h </w:instrText>
             </w:r>
             <w:r>
               <w:rPr>
@@ -1355,7 +1635,7 @@
                 <w:noProof/>
                 <w:webHidden/>
               </w:rPr>
-              <w:t>11</w:t>
+              <w:t>14</w:t>
             </w:r>
             <w:r>
               <w:rPr>
@@ -1378,7 +1658,7 @@
               <w:lang w:eastAsia="en-ZA"/>
             </w:rPr>
           </w:pPr>
-          <w:hyperlink w:anchor="_Toc420681219" w:history="1">
+          <w:hyperlink w:anchor="_Toc425514567" w:history="1">
             <w:r>
               <w:rPr>
                 <w:rStyle w:val="Hyperlink"/>
@@ -1405,7 +1685,7 @@
                 <w:noProof/>
                 <w:webHidden/>
               </w:rPr>
-              <w:instrText xml:space="preserve"> PAGEREF _Toc420681219 \h </w:instrText>
+              <w:instrText xml:space="preserve"> PAGEREF _Toc425514567 \h </w:instrText>
             </w:r>
             <w:r>
               <w:rPr>
@@ -1425,7 +1705,7 @@
                 <w:noProof/>
                 <w:webHidden/>
               </w:rPr>
-              <w:t>11</w:t>
+              <w:t>14</w:t>
             </w:r>
             <w:r>
               <w:rPr>
@@ -1448,7 +1728,7 @@
               <w:lang w:eastAsia="en-ZA"/>
             </w:rPr>
           </w:pPr>
-          <w:hyperlink w:anchor="_Toc420681220" w:history="1">
+          <w:hyperlink w:anchor="_Toc425514568" w:history="1">
             <w:r>
               <w:rPr>
                 <w:rStyle w:val="Hyperlink"/>
@@ -1475,7 +1755,7 @@
                 <w:noProof/>
                 <w:webHidden/>
               </w:rPr>
-              <w:instrText xml:space="preserve"> PAGEREF _Toc420681220 \h </w:instrText>
+              <w:instrText xml:space="preserve"> PAGEREF _Toc425514568 \h </w:instrText>
             </w:r>
             <w:r>
               <w:rPr>
@@ -1495,7 +1775,7 @@
                 <w:noProof/>
                 <w:webHidden/>
               </w:rPr>
-              <w:t>16</w:t>
+              <w:t>19</w:t>
             </w:r>
             <w:r>
               <w:rPr>
@@ -1540,20 +1820,23 @@
       <w:pPr>
         <w:pStyle w:val="Heading1"/>
       </w:pPr>
-      <w:bookmarkStart w:id="0" w:name="_Toc420681211"/>
+      <w:bookmarkStart w:id="0" w:name="_Toc425514555"/>
       <w:r>
         <w:lastRenderedPageBreak/>
         <w:t>High Level Class Diagrams</w:t>
       </w:r>
+      <w:bookmarkEnd w:id="0"/>
     </w:p>
     <w:p/>
     <w:p>
       <w:pPr>
         <w:pStyle w:val="Heading2"/>
       </w:pPr>
+      <w:bookmarkStart w:id="1" w:name="_Toc425514556"/>
       <w:r>
         <w:t>Client Side Android Functionality</w:t>
       </w:r>
+      <w:bookmarkEnd w:id="1"/>
     </w:p>
     <w:p>
       <w:r>
@@ -1624,6 +1907,7 @@
         </w:drawing>
       </w:r>
     </w:p>
+    <w:p/>
     <w:p>
       <w:pPr>
         <w:rPr>
@@ -1641,10 +1925,89 @@
       <w:pPr>
         <w:pStyle w:val="Heading2"/>
       </w:pPr>
+      <w:bookmarkStart w:id="2" w:name="_Toc425514557"/>
+      <w:r>
+        <w:lastRenderedPageBreak/>
+        <w:t>Server</w:t>
+      </w:r>
+      <w:r>
+        <w:t xml:space="preserve"> Side Functionality</w:t>
+      </w:r>
+      <w:bookmarkEnd w:id="2"/>
+    </w:p>
+    <w:p>
+      <w:r>
+        <w:t>This section refers to the server-side implementation of the database manager. The server is responsible for several tasks, including but not limited to, Object Relations Mapping, Equation Coefficient storage, login-authentication, user registering, and statistical and meta-statistical calculations</w:t>
+      </w:r>
+    </w:p>
+    <w:p>
+      <w:pPr>
+        <w:rPr>
+          <w:rFonts w:asciiTheme="majorHAnsi" w:eastAsiaTheme="majorEastAsia" w:hAnsiTheme="majorHAnsi" w:cstheme="majorBidi"/>
+          <w:color w:val="365F91" w:themeColor="accent1" w:themeShade="BF"/>
+          <w:sz w:val="26"/>
+          <w:szCs w:val="26"/>
+        </w:rPr>
+      </w:pPr>
+      <w:r>
+        <w:drawing>
+          <wp:inline distT="0" distB="0" distL="0" distR="0" wp14:anchorId="75010645" wp14:editId="501D35C5">
+            <wp:extent cx="5731510" cy="3872865"/>
+            <wp:effectExtent l="0" t="0" r="2540" b="0"/>
+            <wp:docPr id="6" name="Picture 3"/>
+            <wp:cNvGraphicFramePr>
+              <a:graphicFrameLocks xmlns:a="http://schemas.openxmlformats.org/drawingml/2006/main" noChangeAspect="1"/>
+            </wp:cNvGraphicFramePr>
+            <a:graphic xmlns:a="http://schemas.openxmlformats.org/drawingml/2006/main">
+              <a:graphicData uri="http://schemas.openxmlformats.org/drawingml/2006/picture">
+                <pic:pic xmlns:pic="http://schemas.openxmlformats.org/drawingml/2006/picture">
+                  <pic:nvPicPr>
+                    <pic:cNvPr id="4" name="Picture 3"/>
+                    <pic:cNvPicPr>
+                      <a:picLocks noChangeAspect="1"/>
+                    </pic:cNvPicPr>
+                  </pic:nvPicPr>
+                  <pic:blipFill>
+                    <a:blip r:embed="rId9">
+                      <a:extLst>
+                        <a:ext uri="{28A0092B-C50C-407E-A947-70E740481C1C}">
+                          <a14:useLocalDpi xmlns:a14="http://schemas.microsoft.com/office/drawing/2010/main" val="0"/>
+                        </a:ext>
+                      </a:extLst>
+                    </a:blip>
+                    <a:stretch>
+                      <a:fillRect/>
+                    </a:stretch>
+                  </pic:blipFill>
+                  <pic:spPr>
+                    <a:xfrm>
+                      <a:off x="0" y="0"/>
+                      <a:ext cx="5731510" cy="3872865"/>
+                    </a:xfrm>
+                    <a:prstGeom prst="rect">
+                      <a:avLst/>
+                    </a:prstGeom>
+                  </pic:spPr>
+                </pic:pic>
+              </a:graphicData>
+            </a:graphic>
+          </wp:inline>
+        </w:drawing>
+      </w:r>
+      <w:r>
+        <w:br w:type="page"/>
+      </w:r>
+    </w:p>
+    <w:p>
+      <w:pPr>
+        <w:pStyle w:val="Heading2"/>
+      </w:pPr>
+      <w:bookmarkStart w:id="3" w:name="_Toc425514558"/>
       <w:r>
         <w:lastRenderedPageBreak/>
         <w:t>Database Diagram</w:t>
       </w:r>
+      <w:bookmarkEnd w:id="3"/>
     </w:p>
     <w:p>
       <w:r>
@@ -1683,7 +2046,7 @@
                     </pic:cNvPicPr>
                   </pic:nvPicPr>
                   <pic:blipFill>
-                    <a:blip r:embed="rId9">
+                    <a:blip r:embed="rId10">
                       <a:extLst>
                         <a:ext uri="{28A0092B-C50C-407E-A947-70E740481C1C}">
                           <a14:useLocalDpi xmlns:a14="http://schemas.microsoft.com/office/drawing/2010/main" val="0"/>
@@ -1714,8 +2077,6 @@
           </wp:inline>
         </w:drawing>
       </w:r>
-      <w:bookmarkStart w:id="1" w:name="_GoBack"/>
-      <w:bookmarkEnd w:id="1"/>
       <w:r>
         <w:br w:type="page"/>
       </w:r>
@@ -1724,11 +2085,12 @@
       <w:pPr>
         <w:pStyle w:val="Heading1"/>
       </w:pPr>
+      <w:bookmarkStart w:id="4" w:name="_Toc425514559"/>
       <w:r>
         <w:lastRenderedPageBreak/>
         <w:t>Use Cases</w:t>
       </w:r>
-      <w:bookmarkEnd w:id="0"/>
+      <w:bookmarkEnd w:id="4"/>
     </w:p>
     <w:p>
       <w:pPr>
@@ -1738,21 +2100,14 @@
         <w:t xml:space="preserve">All use cases described here-in are in direct compliance with the initial specification as released by </w:t>
       </w:r>
       <w:r>
-        <w:t xml:space="preserve">the </w:t>
-      </w:r>
-      <w:proofErr w:type="spellStart"/>
-      <w:r>
-        <w:t>company</w:t>
-      </w:r>
-      <w:proofErr w:type="gramStart"/>
-      <w:r>
-        <w:t>,</w:t>
+        <w:t>the company,</w:t>
+      </w:r>
+      <w:r>
+        <w:t xml:space="preserve"> </w:t>
       </w:r>
       <w:r>
         <w:t>DVT</w:t>
       </w:r>
-      <w:proofErr w:type="spellEnd"/>
-      <w:proofErr w:type="gramEnd"/>
       <w:r>
         <w:t xml:space="preserve"> </w:t>
       </w:r>
@@ -1795,11 +2150,9 @@
       <w:r>
         <w:t xml:space="preserve"> </w:t>
       </w:r>
-      <w:proofErr w:type="gramStart"/>
-      <w:r>
-        <w:t>as</w:t>
-      </w:r>
-      <w:proofErr w:type="gramEnd"/>
+      <w:r>
+        <w:t>As</w:t>
+      </w:r>
       <w:r>
         <w:t xml:space="preserve"> expounded upon the first meeting with the client.</w:t>
       </w:r>
@@ -1808,23 +2161,23 @@
       <w:pPr>
         <w:pStyle w:val="Heading2"/>
       </w:pPr>
-      <w:bookmarkStart w:id="2" w:name="_Toc420681212"/>
+      <w:bookmarkStart w:id="5" w:name="_Toc425514560"/>
       <w:r>
         <w:t>Critical</w:t>
       </w:r>
-      <w:bookmarkEnd w:id="2"/>
+      <w:bookmarkEnd w:id="5"/>
     </w:p>
     <w:p>
       <w:pPr>
         <w:pStyle w:val="Heading3"/>
       </w:pPr>
-      <w:bookmarkStart w:id="3" w:name="_Toc420681213"/>
+      <w:bookmarkStart w:id="6" w:name="_Toc425514561"/>
       <w:proofErr w:type="spellStart"/>
       <w:proofErr w:type="gramStart"/>
       <w:r>
         <w:t>userRegistration</w:t>
       </w:r>
-      <w:bookmarkEnd w:id="3"/>
+      <w:bookmarkEnd w:id="6"/>
       <w:proofErr w:type="spellEnd"/>
       <w:proofErr w:type="gramEnd"/>
     </w:p>
@@ -1899,7 +2252,7 @@
             <o:lock v:ext="edit" aspectratio="t"/>
           </v:shapetype>
           <v:shape id="_x0000_i1025" type="#_x0000_t75" style="width:448pt;height:249pt">
-            <v:imagedata r:id="rId10" o:title="UserRegistration"/>
+            <v:imagedata r:id="rId11" o:title="UserRegistration"/>
           </v:shape>
         </w:pict>
       </w:r>
@@ -1942,7 +2295,7 @@
         <w:lastRenderedPageBreak/>
         <w:pict>
           <v:shape id="_x0000_i1026" type="#_x0000_t75" style="width:451.25pt;height:278.15pt">
-            <v:imagedata r:id="rId11" o:title="RegistrationServiceContract"/>
+            <v:imagedata r:id="rId12" o:title="RegistrationServiceContract"/>
           </v:shape>
         </w:pict>
       </w:r>
@@ -2027,7 +2380,7 @@
         </w:rPr>
         <w:pict>
           <v:shape id="_x0000_i1027" type="#_x0000_t75" style="width:450.75pt;height:238.55pt">
-            <v:imagedata r:id="rId12" o:title="registerActivity"/>
+            <v:imagedata r:id="rId13" o:title="registerActivity"/>
           </v:shape>
         </w:pict>
       </w:r>
@@ -2036,555 +2389,10 @@
       <w:pPr>
         <w:pStyle w:val="Heading3"/>
       </w:pPr>
-      <w:bookmarkStart w:id="4" w:name="_Toc420681214"/>
+      <w:bookmarkStart w:id="7" w:name="_Toc425514562"/>
       <w:r>
         <w:lastRenderedPageBreak/>
         <w:t>userLogin</w:t>
-      </w:r>
-      <w:bookmarkEnd w:id="4"/>
-    </w:p>
-    <w:p>
-      <w:pPr>
-        <w:pStyle w:val="Heading4"/>
-      </w:pPr>
-      <w:r>
-        <w:t>Description</w:t>
-      </w:r>
-    </w:p>
-    <w:p>
-      <w:pPr>
-        <w:rPr>
-          <w:sz w:val="24"/>
-          <w:szCs w:val="24"/>
-        </w:rPr>
-      </w:pPr>
-      <w:r>
-        <w:rPr>
-          <w:sz w:val="24"/>
-          <w:szCs w:val="24"/>
-        </w:rPr>
-        <w:t xml:space="preserve">This use case will be used by the android client </w:t>
-      </w:r>
-      <w:r>
-        <w:rPr>
-          <w:sz w:val="24"/>
-          <w:szCs w:val="24"/>
-        </w:rPr>
-        <w:t>to initiate login, via the server, for use on the client-side Android application</w:t>
-      </w:r>
-      <w:r>
-        <w:rPr>
-          <w:sz w:val="24"/>
-          <w:szCs w:val="24"/>
-        </w:rPr>
-        <w:t>.</w:t>
-      </w:r>
-      <w:r>
-        <w:rPr>
-          <w:sz w:val="24"/>
-          <w:szCs w:val="24"/>
-        </w:rPr>
-        <w:t xml:space="preserve"> This use case extends to direct login of a system admin for server manipulation.</w:t>
-      </w:r>
-    </w:p>
-    <w:p>
-      <w:pPr>
-        <w:rPr>
-          <w:sz w:val="24"/>
-          <w:szCs w:val="24"/>
-        </w:rPr>
-      </w:pPr>
-      <w:r>
-        <w:rPr>
-          <w:rStyle w:val="Heading4Char"/>
-        </w:rPr>
-        <w:t>Use case</w:t>
-      </w:r>
-      <w:r>
-        <w:rPr>
-          <w:sz w:val="24"/>
-          <w:szCs w:val="24"/>
-        </w:rPr>
-        <w:pict>
-          <v:shape id="_x0000_i1028" type="#_x0000_t75" style="width:451pt;height:290.75pt">
-            <v:imagedata r:id="rId13" o:title="LoginuseCase"/>
-          </v:shape>
-        </w:pict>
-      </w:r>
-    </w:p>
-    <w:p>
-      <w:pPr>
-        <w:pStyle w:val="Heading4"/>
-      </w:pPr>
-      <w:r>
-        <w:t>Service Contract</w:t>
-      </w:r>
-    </w:p>
-    <w:p>
-      <w:pPr>
-        <w:rPr>
-          <w:sz w:val="24"/>
-          <w:szCs w:val="24"/>
-        </w:rPr>
-      </w:pPr>
-      <w:r>
-        <w:rPr>
-          <w:sz w:val="24"/>
-          <w:szCs w:val="24"/>
-        </w:rPr>
-        <w:t xml:space="preserve">This </w:t>
-      </w:r>
-      <w:r>
-        <w:rPr>
-          <w:sz w:val="24"/>
-          <w:szCs w:val="24"/>
-        </w:rPr>
-        <w:t>service contract outline the process used</w:t>
-      </w:r>
-      <w:r>
-        <w:rPr>
-          <w:sz w:val="24"/>
-          <w:szCs w:val="24"/>
-        </w:rPr>
-        <w:t xml:space="preserve"> by the android client </w:t>
-      </w:r>
-      <w:r>
-        <w:rPr>
-          <w:sz w:val="24"/>
-          <w:szCs w:val="24"/>
-        </w:rPr>
-        <w:t>to initiate login, via the server, for use on the client-side Android application</w:t>
-      </w:r>
-      <w:r>
-        <w:rPr>
-          <w:sz w:val="24"/>
-          <w:szCs w:val="24"/>
-        </w:rPr>
-        <w:t>.</w:t>
-      </w:r>
-      <w:r>
-        <w:rPr>
-          <w:sz w:val="24"/>
-          <w:szCs w:val="24"/>
-        </w:rPr>
-        <w:t xml:space="preserve"> This contract extends to description of the direct login of a system admin for server manipulation.</w:t>
-      </w:r>
-    </w:p>
-    <w:p>
-      <w:pPr>
-        <w:rPr>
-          <w:sz w:val="24"/>
-          <w:szCs w:val="24"/>
-        </w:rPr>
-      </w:pPr>
-      <w:r>
-        <w:rPr>
-          <w:sz w:val="24"/>
-          <w:szCs w:val="24"/>
-        </w:rPr>
-        <w:lastRenderedPageBreak/>
-        <w:pict>
-          <v:shape id="_x0000_i1029" type="#_x0000_t75" style="width:450.7pt;height:270.9pt">
-            <v:imagedata r:id="rId14" o:title="LoginServiceContract"/>
-          </v:shape>
-        </w:pict>
-      </w:r>
-    </w:p>
-    <w:p>
-      <w:pPr>
-        <w:pStyle w:val="Heading4"/>
-      </w:pPr>
-      <w:r>
-        <w:t>Process Specification</w:t>
-      </w:r>
-    </w:p>
-    <w:p>
-      <w:pPr>
-        <w:rPr>
-          <w:sz w:val="24"/>
-          <w:szCs w:val="24"/>
-        </w:rPr>
-      </w:pPr>
-      <w:r>
-        <w:rPr>
-          <w:sz w:val="24"/>
-          <w:szCs w:val="24"/>
-        </w:rPr>
-        <w:t xml:space="preserve">This </w:t>
-      </w:r>
-      <w:r>
-        <w:rPr>
-          <w:sz w:val="24"/>
-          <w:szCs w:val="24"/>
-        </w:rPr>
-        <w:t>process specification outline the process used</w:t>
-      </w:r>
-      <w:r>
-        <w:rPr>
-          <w:sz w:val="24"/>
-          <w:szCs w:val="24"/>
-        </w:rPr>
-        <w:t xml:space="preserve"> by the </w:t>
-      </w:r>
-      <w:r>
-        <w:rPr>
-          <w:sz w:val="24"/>
-          <w:szCs w:val="24"/>
-        </w:rPr>
-        <w:t>A</w:t>
-      </w:r>
-      <w:r>
-        <w:rPr>
-          <w:sz w:val="24"/>
-          <w:szCs w:val="24"/>
-        </w:rPr>
-        <w:t xml:space="preserve">ndroid client </w:t>
-      </w:r>
-      <w:r>
-        <w:rPr>
-          <w:sz w:val="24"/>
-          <w:szCs w:val="24"/>
-        </w:rPr>
-        <w:t>to initiate login, via the server, for use on the client-side Android application</w:t>
-      </w:r>
-      <w:r>
-        <w:rPr>
-          <w:sz w:val="24"/>
-          <w:szCs w:val="24"/>
-        </w:rPr>
-        <w:t>.</w:t>
-      </w:r>
-      <w:r>
-        <w:rPr>
-          <w:sz w:val="24"/>
-          <w:szCs w:val="24"/>
-        </w:rPr>
-        <w:t xml:space="preserve"> This </w:t>
-      </w:r>
-      <w:r>
-        <w:rPr>
-          <w:sz w:val="24"/>
-          <w:szCs w:val="24"/>
-        </w:rPr>
-        <w:t>s</w:t>
-      </w:r>
-      <w:r>
-        <w:rPr>
-          <w:sz w:val="24"/>
-          <w:szCs w:val="24"/>
-        </w:rPr>
-        <w:t>pecification extends to process description of the direct login of a system admin for server manipulation.</w:t>
-      </w:r>
-    </w:p>
-    <w:p>
-      <w:pPr>
-        <w:rPr>
-          <w:sz w:val="24"/>
-          <w:szCs w:val="24"/>
-        </w:rPr>
-      </w:pPr>
-      <w:r>
-        <w:rPr>
-          <w:sz w:val="24"/>
-          <w:szCs w:val="24"/>
-        </w:rPr>
-        <w:pict>
-          <v:shape id="_x0000_i1030" type="#_x0000_t75" style="width:450.55pt;height:291.2pt">
-            <v:imagedata r:id="rId15" o:title="loginActivity"/>
-          </v:shape>
-        </w:pict>
-      </w:r>
-    </w:p>
-    <w:p>
-      <w:pPr>
-        <w:rPr>
-          <w:sz w:val="24"/>
-          <w:szCs w:val="24"/>
-        </w:rPr>
-      </w:pPr>
-    </w:p>
-    <w:p>
-      <w:pPr>
-        <w:pStyle w:val="Heading3"/>
-      </w:pPr>
-      <w:bookmarkStart w:id="5" w:name="_Toc420681215"/>
-      <w:r>
-        <w:lastRenderedPageBreak/>
-        <w:t>TripMonitorState</w:t>
-      </w:r>
-      <w:bookmarkEnd w:id="5"/>
-    </w:p>
-    <w:p>
-      <w:pPr>
-        <w:pStyle w:val="Heading4"/>
-      </w:pPr>
-      <w:r>
-        <w:t>Description</w:t>
-      </w:r>
-    </w:p>
-    <w:p>
-      <w:pPr>
-        <w:rPr>
-          <w:sz w:val="24"/>
-          <w:szCs w:val="24"/>
-        </w:rPr>
-      </w:pPr>
-      <w:r>
-        <w:rPr>
-          <w:sz w:val="24"/>
-          <w:szCs w:val="24"/>
-        </w:rPr>
-        <w:t xml:space="preserve">This use case will be used by the user to activate and deactivate the </w:t>
-      </w:r>
-      <w:r>
-        <w:rPr>
-          <w:sz w:val="24"/>
-          <w:szCs w:val="24"/>
-        </w:rPr>
-        <w:t>monitoring of the phones sensors.</w:t>
-      </w:r>
-    </w:p>
-    <w:p>
-      <w:pPr>
-        <w:pStyle w:val="Heading4"/>
-      </w:pPr>
-      <w:r>
-        <w:t>Use cases</w:t>
-      </w:r>
-    </w:p>
-    <w:p>
-      <w:pPr>
-        <w:rPr>
-          <w:sz w:val="24"/>
-          <w:szCs w:val="24"/>
-        </w:rPr>
-      </w:pPr>
-      <w:r>
-        <w:rPr>
-          <w:sz w:val="24"/>
-          <w:szCs w:val="24"/>
-        </w:rPr>
-        <w:pict>
-          <v:shape id="_x0000_i1031" type="#_x0000_t75" style="width:451pt;height:246pt">
-            <v:imagedata r:id="rId16" o:title="useCase - Start trip"/>
-          </v:shape>
-        </w:pict>
-      </w:r>
-    </w:p>
-    <w:p>
-      <w:pPr>
-        <w:rPr>
-          <w:sz w:val="24"/>
-          <w:szCs w:val="24"/>
-        </w:rPr>
-      </w:pPr>
-      <w:r>
-        <w:rPr>
-          <w:sz w:val="24"/>
-          <w:szCs w:val="24"/>
-        </w:rPr>
-        <w:pict>
-          <v:shape id="_x0000_i1032" type="#_x0000_t75" style="width:451.15pt;height:245pt">
-            <v:imagedata r:id="rId17" o:title="useCase - Stop trip"/>
-          </v:shape>
-        </w:pict>
-      </w:r>
-    </w:p>
-    <w:p>
-      <w:pPr>
-        <w:rPr>
-          <w:sz w:val="24"/>
-          <w:szCs w:val="24"/>
-        </w:rPr>
-      </w:pPr>
-      <w:r>
-        <w:rPr>
-          <w:sz w:val="24"/>
-          <w:szCs w:val="24"/>
-        </w:rPr>
-        <w:br w:type="page"/>
-      </w:r>
-    </w:p>
-    <w:p>
-      <w:pPr>
-        <w:pStyle w:val="Heading4"/>
-      </w:pPr>
-      <w:r>
-        <w:lastRenderedPageBreak/>
-        <w:t>Service Contract</w:t>
-      </w:r>
-    </w:p>
-    <w:p>
-      <w:pPr>
-        <w:rPr>
-          <w:sz w:val="24"/>
-          <w:szCs w:val="24"/>
-        </w:rPr>
-      </w:pPr>
-      <w:r>
-        <w:rPr>
-          <w:sz w:val="24"/>
-          <w:szCs w:val="24"/>
-        </w:rPr>
-        <w:t>The Service contract for the Trip Recording service is shown in Figure x. This is</w:t>
-      </w:r>
-      <w:r>
-        <w:rPr>
-          <w:sz w:val="24"/>
-          <w:szCs w:val="24"/>
-        </w:rPr>
-        <w:t xml:space="preserve"> a</w:t>
-      </w:r>
-      <w:r>
-        <w:rPr>
-          <w:sz w:val="24"/>
-          <w:szCs w:val="24"/>
-        </w:rPr>
-        <w:t xml:space="preserve"> dual functioned service providing sensor monitoring and feedback to the database.</w:t>
-      </w:r>
-    </w:p>
-    <w:p>
-      <w:pPr>
-        <w:rPr>
-          <w:sz w:val="24"/>
-          <w:szCs w:val="24"/>
-        </w:rPr>
-      </w:pPr>
-      <w:r>
-        <w:rPr>
-          <w:sz w:val="24"/>
-          <w:szCs w:val="24"/>
-        </w:rPr>
-        <w:pict>
-          <v:shape id="_x0000_i1033" type="#_x0000_t75" style="width:450.85pt;height:233.35pt">
-            <v:imagedata r:id="rId18" o:title="StartRecserviceContract"/>
-          </v:shape>
-        </w:pict>
-      </w:r>
-    </w:p>
-    <w:p>
-      <w:pPr>
-        <w:pStyle w:val="Heading4"/>
-      </w:pPr>
-      <w:r>
-        <w:t>Process specification</w:t>
-      </w:r>
-    </w:p>
-    <w:p>
-      <w:pPr>
-        <w:rPr>
-          <w:sz w:val="24"/>
-          <w:szCs w:val="24"/>
-        </w:rPr>
-      </w:pPr>
-      <w:r>
-        <w:rPr>
-          <w:sz w:val="24"/>
-          <w:szCs w:val="24"/>
-        </w:rPr>
-        <w:t xml:space="preserve">The process specification for the Trip Recording </w:t>
-      </w:r>
-      <w:r>
-        <w:rPr>
-          <w:sz w:val="24"/>
-          <w:szCs w:val="24"/>
-        </w:rPr>
-        <w:t xml:space="preserve">service </w:t>
-      </w:r>
-      <w:r>
-        <w:rPr>
-          <w:sz w:val="24"/>
-          <w:szCs w:val="24"/>
-        </w:rPr>
-        <w:t xml:space="preserve">is shown in Figure x. This is </w:t>
-      </w:r>
-      <w:r>
-        <w:rPr>
-          <w:sz w:val="24"/>
-          <w:szCs w:val="24"/>
-        </w:rPr>
-        <w:t>dual-</w:t>
-      </w:r>
-      <w:r>
-        <w:rPr>
-          <w:sz w:val="24"/>
-          <w:szCs w:val="24"/>
-        </w:rPr>
-        <w:t xml:space="preserve">functioned </w:t>
-      </w:r>
-      <w:r>
-        <w:rPr>
-          <w:sz w:val="24"/>
-          <w:szCs w:val="24"/>
-        </w:rPr>
-        <w:t>specification</w:t>
-      </w:r>
-      <w:r>
-        <w:rPr>
-          <w:sz w:val="24"/>
-          <w:szCs w:val="24"/>
-        </w:rPr>
-        <w:t xml:space="preserve"> </w:t>
-      </w:r>
-      <w:r>
-        <w:rPr>
-          <w:sz w:val="24"/>
-          <w:szCs w:val="24"/>
-        </w:rPr>
-        <w:t>outlining</w:t>
-      </w:r>
-      <w:r>
-        <w:rPr>
-          <w:sz w:val="24"/>
-          <w:szCs w:val="24"/>
-        </w:rPr>
-        <w:t xml:space="preserve"> sensor monitoring and feedback to the database.</w:t>
-      </w:r>
-    </w:p>
-    <w:p>
-      <w:pPr>
-        <w:rPr>
-          <w:sz w:val="24"/>
-          <w:szCs w:val="24"/>
-        </w:rPr>
-      </w:pPr>
-      <w:r>
-        <w:rPr>
-          <w:sz w:val="24"/>
-          <w:szCs w:val="24"/>
-        </w:rPr>
-        <w:pict>
-          <v:shape id="_x0000_i1034" type="#_x0000_t75" style="width:451.05pt;height:285.55pt">
-            <v:imagedata r:id="rId19" o:title="startRecordingTripActivity"/>
-          </v:shape>
-        </w:pict>
-      </w:r>
-      <w:r>
-        <w:rPr>
-          <w:sz w:val="24"/>
-          <w:szCs w:val="24"/>
-        </w:rPr>
-        <w:br w:type="page"/>
-      </w:r>
-    </w:p>
-    <w:p>
-      <w:pPr>
-        <w:pStyle w:val="Heading2"/>
-      </w:pPr>
-      <w:bookmarkStart w:id="6" w:name="_Toc420681216"/>
-      <w:r>
-        <w:lastRenderedPageBreak/>
-        <w:t>Important</w:t>
-      </w:r>
-      <w:bookmarkEnd w:id="6"/>
-    </w:p>
-    <w:p>
-      <w:pPr>
-        <w:pStyle w:val="Heading3"/>
-      </w:pPr>
-      <w:bookmarkStart w:id="7" w:name="_Toc420681217"/>
-      <w:r>
-        <w:t>DisplayTripInformation</w:t>
       </w:r>
       <w:bookmarkEnd w:id="7"/>
     </w:p>
@@ -2608,14 +2416,53 @@
           <w:sz w:val="24"/>
           <w:szCs w:val="24"/>
         </w:rPr>
-        <w:t>This use case will be used by the user to receive a graphical display of the use information from their current trip</w:t>
+        <w:t xml:space="preserve">This use case will be used by the android client </w:t>
       </w:r>
       <w:r>
         <w:rPr>
           <w:sz w:val="24"/>
           <w:szCs w:val="24"/>
         </w:rPr>
+        <w:t>to initiate login, via the server, for use on the client-side Android application</w:t>
+      </w:r>
+      <w:r>
+        <w:rPr>
+          <w:sz w:val="24"/>
+          <w:szCs w:val="24"/>
+        </w:rPr>
         <w:t>.</w:t>
+      </w:r>
+      <w:r>
+        <w:rPr>
+          <w:sz w:val="24"/>
+          <w:szCs w:val="24"/>
+        </w:rPr>
+        <w:t xml:space="preserve"> This use case extends to direct login of a system admin for server manipulation.</w:t>
+      </w:r>
+    </w:p>
+    <w:p>
+      <w:pPr>
+        <w:rPr>
+          <w:sz w:val="24"/>
+          <w:szCs w:val="24"/>
+        </w:rPr>
+      </w:pPr>
+      <w:r>
+        <w:rPr>
+          <w:rStyle w:val="Heading4Char"/>
+        </w:rPr>
+        <w:t>Use case</w:t>
+      </w:r>
+      <w:r>
+        <w:rPr>
+          <w:sz w:val="24"/>
+          <w:szCs w:val="24"/>
+        </w:rPr>
+        <w:pict>
+          <v:shape id="_x0000_i1028" type="#_x0000_t75" style="width:419.05pt;height:270.15pt">
+            <v:imagedata r:id="rId14" o:title="LoginuseCase"/>
+          </v:shape>
+        </w:pict>
       </w:r>
     </w:p>
     <w:p>
@@ -2623,7 +2470,7 @@
         <w:pStyle w:val="Heading4"/>
       </w:pPr>
       <w:r>
-        <w:t>Use case</w:t>
+        <w:t>Service Contract</w:t>
       </w:r>
     </w:p>
     <w:p>
@@ -2638,9 +2485,59 @@
           <w:sz w:val="24"/>
           <w:szCs w:val="24"/>
         </w:rPr>
+        <w:t xml:space="preserve">This </w:t>
+      </w:r>
+      <w:r>
+        <w:rPr>
+          <w:sz w:val="24"/>
+          <w:szCs w:val="24"/>
+        </w:rPr>
+        <w:t>service contract outline the process used</w:t>
+      </w:r>
+      <w:r>
+        <w:rPr>
+          <w:sz w:val="24"/>
+          <w:szCs w:val="24"/>
+        </w:rPr>
+        <w:t xml:space="preserve"> by the android client </w:t>
+      </w:r>
+      <w:r>
+        <w:rPr>
+          <w:sz w:val="24"/>
+          <w:szCs w:val="24"/>
+        </w:rPr>
+        <w:t>to initiate login, via the server, for use on the client-side Android application</w:t>
+      </w:r>
+      <w:r>
+        <w:rPr>
+          <w:sz w:val="24"/>
+          <w:szCs w:val="24"/>
+        </w:rPr>
+        <w:t>.</w:t>
+      </w:r>
+      <w:r>
+        <w:rPr>
+          <w:sz w:val="24"/>
+          <w:szCs w:val="24"/>
+        </w:rPr>
+        <w:t xml:space="preserve"> This contract extends to description of the direct login of a system admin for server manipulation.</w:t>
+      </w:r>
+    </w:p>
+    <w:p>
+      <w:pPr>
+        <w:rPr>
+          <w:sz w:val="24"/>
+          <w:szCs w:val="24"/>
+        </w:rPr>
+      </w:pPr>
+      <w:r>
+        <w:rPr>
+          <w:sz w:val="24"/>
+          <w:szCs w:val="24"/>
+        </w:rPr>
         <w:pict>
-          <v:shape id="_x0000_i1035" type="#_x0000_t75" style="width:450.7pt;height:203.2pt">
-            <v:imagedata r:id="rId20" o:title="DisplayTripInfouseCase" cropbottom="23550f"/>
+          <v:shape id="_x0000_i1029" type="#_x0000_t75" style="width:378.5pt;height:228.1pt">
+            <v:imagedata r:id="rId15" o:title="LoginServiceContract"/>
           </v:shape>
         </w:pict>
       </w:r>
@@ -2650,7 +2547,8 @@
         <w:pStyle w:val="Heading4"/>
       </w:pPr>
       <w:r>
-        <w:t>Service Contract</w:t>
+        <w:lastRenderedPageBreak/>
+        <w:t>Process Specification</w:t>
       </w:r>
     </w:p>
     <w:p>
@@ -2672,14 +2570,63 @@
           <w:sz w:val="24"/>
           <w:szCs w:val="24"/>
         </w:rPr>
-        <w:t xml:space="preserve">service contract </w:t>
+        <w:t>process specification outline the process used</w:t>
       </w:r>
       <w:r>
         <w:rPr>
           <w:sz w:val="24"/>
           <w:szCs w:val="24"/>
         </w:rPr>
-        <w:t>describes the mechanism by which the user will receive a graphical display of the use information from their current trip.</w:t>
+        <w:t xml:space="preserve"> by the </w:t>
+      </w:r>
+      <w:r>
+        <w:rPr>
+          <w:sz w:val="24"/>
+          <w:szCs w:val="24"/>
+        </w:rPr>
+        <w:t>A</w:t>
+      </w:r>
+      <w:r>
+        <w:rPr>
+          <w:sz w:val="24"/>
+          <w:szCs w:val="24"/>
+        </w:rPr>
+        <w:t xml:space="preserve">ndroid client </w:t>
+      </w:r>
+      <w:r>
+        <w:rPr>
+          <w:sz w:val="24"/>
+          <w:szCs w:val="24"/>
+        </w:rPr>
+        <w:t>to initiate login, via the server, for use on the client-side Android application</w:t>
+      </w:r>
+      <w:r>
+        <w:rPr>
+          <w:sz w:val="24"/>
+          <w:szCs w:val="24"/>
+        </w:rPr>
+        <w:t>.</w:t>
+      </w:r>
+      <w:r>
+        <w:rPr>
+          <w:sz w:val="24"/>
+          <w:szCs w:val="24"/>
+        </w:rPr>
+        <w:t xml:space="preserve"> This </w:t>
+      </w:r>
+      <w:r>
+        <w:rPr>
+          <w:sz w:val="24"/>
+          <w:szCs w:val="24"/>
+        </w:rPr>
+        <w:t>s</w:t>
+      </w:r>
+      <w:r>
+        <w:rPr>
+          <w:sz w:val="24"/>
+          <w:szCs w:val="24"/>
+        </w:rPr>
+        <w:t>pecification extends to process description of the direct login of a system admin for server manipulation.</w:t>
       </w:r>
     </w:p>
     <w:p>
@@ -2695,8 +2642,429 @@
           <w:szCs w:val="24"/>
         </w:rPr>
         <w:pict>
+          <v:shape id="_x0000_i1030" type="#_x0000_t75" style="width:450.55pt;height:291.2pt">
+            <v:imagedata r:id="rId16" o:title="loginActivity"/>
+          </v:shape>
+        </w:pict>
+      </w:r>
+    </w:p>
+    <w:p>
+      <w:pPr>
+        <w:rPr>
+          <w:sz w:val="24"/>
+          <w:szCs w:val="24"/>
+        </w:rPr>
+      </w:pPr>
+    </w:p>
+    <w:p>
+      <w:pPr>
+        <w:rPr>
+          <w:rFonts w:asciiTheme="majorHAnsi" w:eastAsiaTheme="majorEastAsia" w:hAnsiTheme="majorHAnsi" w:cstheme="majorBidi"/>
+          <w:color w:val="243F60" w:themeColor="accent1" w:themeShade="7F"/>
+          <w:sz w:val="24"/>
+          <w:szCs w:val="24"/>
+        </w:rPr>
+      </w:pPr>
+      <w:bookmarkStart w:id="8" w:name="_Toc425514563"/>
+      <w:r>
+        <w:br w:type="page"/>
+      </w:r>
+    </w:p>
+    <w:p>
+      <w:pPr>
+        <w:pStyle w:val="Heading3"/>
+      </w:pPr>
+      <w:proofErr w:type="spellStart"/>
+      <w:r>
+        <w:lastRenderedPageBreak/>
+        <w:t>TripMonitorState</w:t>
+      </w:r>
+      <w:bookmarkEnd w:id="8"/>
+      <w:proofErr w:type="spellEnd"/>
+    </w:p>
+    <w:p>
+      <w:pPr>
+        <w:pStyle w:val="Heading4"/>
+      </w:pPr>
+      <w:r>
+        <w:t>Description</w:t>
+      </w:r>
+    </w:p>
+    <w:p>
+      <w:pPr>
+        <w:rPr>
+          <w:sz w:val="24"/>
+          <w:szCs w:val="24"/>
+        </w:rPr>
+      </w:pPr>
+      <w:r>
+        <w:rPr>
+          <w:sz w:val="24"/>
+          <w:szCs w:val="24"/>
+        </w:rPr>
+        <w:t xml:space="preserve">This use case will be used by the user to activate and deactivate the </w:t>
+      </w:r>
+      <w:r>
+        <w:rPr>
+          <w:sz w:val="24"/>
+          <w:szCs w:val="24"/>
+        </w:rPr>
+        <w:t>monitoring of the phones sensors.</w:t>
+      </w:r>
+    </w:p>
+    <w:p>
+      <w:pPr>
+        <w:pStyle w:val="Heading4"/>
+      </w:pPr>
+      <w:r>
+        <w:t>Use cases</w:t>
+      </w:r>
+    </w:p>
+    <w:p>
+      <w:pPr>
+        <w:rPr>
+          <w:sz w:val="24"/>
+          <w:szCs w:val="24"/>
+        </w:rPr>
+      </w:pPr>
+      <w:r>
+        <w:rPr>
+          <w:sz w:val="24"/>
+          <w:szCs w:val="24"/>
+        </w:rPr>
+        <w:pict>
+          <v:shape id="_x0000_i1031" type="#_x0000_t75" style="width:359.7pt;height:196.2pt">
+            <v:imagedata r:id="rId17" o:title="useCase - Start trip"/>
+          </v:shape>
+        </w:pict>
+      </w:r>
+    </w:p>
+    <w:p>
+      <w:pPr>
+        <w:rPr>
+          <w:sz w:val="24"/>
+          <w:szCs w:val="24"/>
+        </w:rPr>
+      </w:pPr>
+      <w:r>
+        <w:rPr>
+          <w:sz w:val="24"/>
+          <w:szCs w:val="24"/>
+        </w:rPr>
+        <w:pict>
+          <v:shape id="_x0000_i1032" type="#_x0000_t75" style="width:451.15pt;height:245pt">
+            <v:imagedata r:id="rId18" o:title="useCase - Stop trip"/>
+          </v:shape>
+        </w:pict>
+      </w:r>
+    </w:p>
+    <w:p>
+      <w:pPr>
+        <w:rPr>
+          <w:sz w:val="24"/>
+          <w:szCs w:val="24"/>
+        </w:rPr>
+      </w:pPr>
+      <w:r>
+        <w:rPr>
+          <w:sz w:val="24"/>
+          <w:szCs w:val="24"/>
+        </w:rPr>
+        <w:br w:type="page"/>
+      </w:r>
+    </w:p>
+    <w:p>
+      <w:pPr>
+        <w:pStyle w:val="Heading4"/>
+      </w:pPr>
+      <w:r>
+        <w:lastRenderedPageBreak/>
+        <w:t>Service Contract</w:t>
+      </w:r>
+    </w:p>
+    <w:p>
+      <w:pPr>
+        <w:rPr>
+          <w:sz w:val="24"/>
+          <w:szCs w:val="24"/>
+        </w:rPr>
+      </w:pPr>
+      <w:r>
+        <w:rPr>
+          <w:sz w:val="24"/>
+          <w:szCs w:val="24"/>
+        </w:rPr>
+        <w:t>The Service contract for the Trip Recording service is shown in Figure x. This is</w:t>
+      </w:r>
+      <w:r>
+        <w:rPr>
+          <w:sz w:val="24"/>
+          <w:szCs w:val="24"/>
+        </w:rPr>
+        <w:t xml:space="preserve"> a</w:t>
+      </w:r>
+      <w:r>
+        <w:rPr>
+          <w:sz w:val="24"/>
+          <w:szCs w:val="24"/>
+        </w:rPr>
+        <w:t xml:space="preserve"> dual functioned service providing sensor monitoring and feedback to the database.</w:t>
+      </w:r>
+    </w:p>
+    <w:p>
+      <w:pPr>
+        <w:rPr>
+          <w:sz w:val="24"/>
+          <w:szCs w:val="24"/>
+        </w:rPr>
+      </w:pPr>
+      <w:r>
+        <w:rPr>
+          <w:sz w:val="24"/>
+          <w:szCs w:val="24"/>
+        </w:rPr>
+        <w:pict>
+          <v:shape id="_x0000_i1033" type="#_x0000_t75" style="width:450.85pt;height:233.35pt">
+            <v:imagedata r:id="rId19" o:title="StartRecserviceContract"/>
+          </v:shape>
+        </w:pict>
+      </w:r>
+    </w:p>
+    <w:p>
+      <w:pPr>
+        <w:pStyle w:val="Heading4"/>
+      </w:pPr>
+      <w:r>
+        <w:t>Process specification</w:t>
+      </w:r>
+    </w:p>
+    <w:p>
+      <w:pPr>
+        <w:rPr>
+          <w:sz w:val="24"/>
+          <w:szCs w:val="24"/>
+        </w:rPr>
+      </w:pPr>
+      <w:r>
+        <w:rPr>
+          <w:sz w:val="24"/>
+          <w:szCs w:val="24"/>
+        </w:rPr>
+        <w:t xml:space="preserve">The process specification for the Trip Recording </w:t>
+      </w:r>
+      <w:r>
+        <w:rPr>
+          <w:sz w:val="24"/>
+          <w:szCs w:val="24"/>
+        </w:rPr>
+        <w:t xml:space="preserve">service </w:t>
+      </w:r>
+      <w:r>
+        <w:rPr>
+          <w:sz w:val="24"/>
+          <w:szCs w:val="24"/>
+        </w:rPr>
+        <w:t xml:space="preserve">is shown in Figure x. This is </w:t>
+      </w:r>
+      <w:r>
+        <w:rPr>
+          <w:sz w:val="24"/>
+          <w:szCs w:val="24"/>
+        </w:rPr>
+        <w:t>dual-</w:t>
+      </w:r>
+      <w:r>
+        <w:rPr>
+          <w:sz w:val="24"/>
+          <w:szCs w:val="24"/>
+        </w:rPr>
+        <w:t xml:space="preserve">functioned </w:t>
+      </w:r>
+      <w:r>
+        <w:rPr>
+          <w:sz w:val="24"/>
+          <w:szCs w:val="24"/>
+        </w:rPr>
+        <w:t>specification</w:t>
+      </w:r>
+      <w:r>
+        <w:rPr>
+          <w:sz w:val="24"/>
+          <w:szCs w:val="24"/>
+        </w:rPr>
+        <w:t xml:space="preserve"> </w:t>
+      </w:r>
+      <w:r>
+        <w:rPr>
+          <w:sz w:val="24"/>
+          <w:szCs w:val="24"/>
+        </w:rPr>
+        <w:t>outlining</w:t>
+      </w:r>
+      <w:r>
+        <w:rPr>
+          <w:sz w:val="24"/>
+          <w:szCs w:val="24"/>
+        </w:rPr>
+        <w:t xml:space="preserve"> sensor monitoring and feedback to the database.</w:t>
+      </w:r>
+    </w:p>
+    <w:p>
+      <w:pPr>
+        <w:rPr>
+          <w:sz w:val="24"/>
+          <w:szCs w:val="24"/>
+        </w:rPr>
+      </w:pPr>
+      <w:r>
+        <w:rPr>
+          <w:sz w:val="24"/>
+          <w:szCs w:val="24"/>
+        </w:rPr>
+        <w:pict>
+          <v:shape id="_x0000_i1034" type="#_x0000_t75" style="width:451.05pt;height:285.55pt">
+            <v:imagedata r:id="rId20" o:title="startRecordingTripActivity"/>
+          </v:shape>
+        </w:pict>
+      </w:r>
+      <w:r>
+        <w:rPr>
+          <w:sz w:val="24"/>
+          <w:szCs w:val="24"/>
+        </w:rPr>
+        <w:br w:type="page"/>
+      </w:r>
+    </w:p>
+    <w:p>
+      <w:pPr>
+        <w:pStyle w:val="Heading2"/>
+      </w:pPr>
+      <w:bookmarkStart w:id="9" w:name="_Toc425514564"/>
+      <w:r>
+        <w:lastRenderedPageBreak/>
+        <w:t>Important</w:t>
+      </w:r>
+      <w:bookmarkEnd w:id="9"/>
+    </w:p>
+    <w:p>
+      <w:pPr>
+        <w:pStyle w:val="Heading3"/>
+      </w:pPr>
+      <w:bookmarkStart w:id="10" w:name="_Toc425514565"/>
+      <w:r>
+        <w:t>DisplayTripInformation</w:t>
+      </w:r>
+      <w:bookmarkEnd w:id="10"/>
+    </w:p>
+    <w:p>
+      <w:pPr>
+        <w:pStyle w:val="Heading4"/>
+      </w:pPr>
+      <w:r>
+        <w:t>Description</w:t>
+      </w:r>
+    </w:p>
+    <w:p>
+      <w:pPr>
+        <w:rPr>
+          <w:sz w:val="24"/>
+          <w:szCs w:val="24"/>
+        </w:rPr>
+      </w:pPr>
+      <w:r>
+        <w:rPr>
+          <w:sz w:val="24"/>
+          <w:szCs w:val="24"/>
+        </w:rPr>
+        <w:t>This use case will be used by the user to receive a graphical display of the use information from their current trip</w:t>
+      </w:r>
+      <w:r>
+        <w:rPr>
+          <w:sz w:val="24"/>
+          <w:szCs w:val="24"/>
+        </w:rPr>
+        <w:t>.</w:t>
+      </w:r>
+    </w:p>
+    <w:p>
+      <w:pPr>
+        <w:pStyle w:val="Heading4"/>
+      </w:pPr>
+      <w:r>
+        <w:t>Use case</w:t>
+      </w:r>
+    </w:p>
+    <w:p>
+      <w:pPr>
+        <w:rPr>
+          <w:sz w:val="24"/>
+          <w:szCs w:val="24"/>
+        </w:rPr>
+      </w:pPr>
+      <w:r>
+        <w:rPr>
+          <w:sz w:val="24"/>
+          <w:szCs w:val="24"/>
+        </w:rPr>
+        <w:pict>
+          <v:shape id="_x0000_i1035" type="#_x0000_t75" style="width:450.7pt;height:203.2pt">
+            <v:imagedata r:id="rId21" o:title="DisplayTripInfouseCase" cropbottom="23550f"/>
+          </v:shape>
+        </w:pict>
+      </w:r>
+    </w:p>
+    <w:p>
+      <w:pPr>
+        <w:pStyle w:val="Heading4"/>
+      </w:pPr>
+      <w:r>
+        <w:t>Service Contract</w:t>
+      </w:r>
+    </w:p>
+    <w:p>
+      <w:pPr>
+        <w:rPr>
+          <w:sz w:val="24"/>
+          <w:szCs w:val="24"/>
+        </w:rPr>
+      </w:pPr>
+      <w:r>
+        <w:rPr>
+          <w:sz w:val="24"/>
+          <w:szCs w:val="24"/>
+        </w:rPr>
+        <w:t xml:space="preserve">This </w:t>
+      </w:r>
+      <w:r>
+        <w:rPr>
+          <w:sz w:val="24"/>
+          <w:szCs w:val="24"/>
+        </w:rPr>
+        <w:t xml:space="preserve">service contract </w:t>
+      </w:r>
+      <w:r>
+        <w:rPr>
+          <w:sz w:val="24"/>
+          <w:szCs w:val="24"/>
+        </w:rPr>
+        <w:t>describes the mechanism by which the user will receive a graphical display of the use information from their current trip.</w:t>
+      </w:r>
+    </w:p>
+    <w:p>
+      <w:pPr>
+        <w:rPr>
+          <w:sz w:val="24"/>
+          <w:szCs w:val="24"/>
+        </w:rPr>
+      </w:pPr>
+      <w:r>
+        <w:rPr>
+          <w:sz w:val="24"/>
+          <w:szCs w:val="24"/>
+        </w:rPr>
+        <w:pict>
           <v:shape id="_x0000_i1036" type="#_x0000_t75" style="width:450.85pt;height:279.65pt">
-            <v:imagedata r:id="rId21" o:title="DisplayTripInfoserviceContract" cropbottom="25064f"/>
+            <v:imagedata r:id="rId22" o:title="DisplayTripInfoserviceContract" cropbottom="25064f"/>
           </v:shape>
         </w:pict>
       </w:r>
@@ -2754,7 +3122,7 @@
         </w:rPr>
         <w:pict>
           <v:shape id="_x0000_i1037" type="#_x0000_t75" style="width:450.6pt;height:213.15pt">
-            <v:imagedata r:id="rId22" o:title="displayTripInformationActivity" cropbottom="26352f"/>
+            <v:imagedata r:id="rId23" o:title="displayTripInformationActivity" cropbottom="26352f"/>
           </v:shape>
         </w:pict>
       </w:r>
@@ -2784,22 +3152,22 @@
       <w:pPr>
         <w:pStyle w:val="Heading2"/>
       </w:pPr>
-      <w:bookmarkStart w:id="8" w:name="_Toc420681218"/>
+      <w:bookmarkStart w:id="11" w:name="_Toc425514566"/>
       <w:r>
         <w:lastRenderedPageBreak/>
         <w:t>Nice-To-Have</w:t>
       </w:r>
-      <w:bookmarkEnd w:id="8"/>
+      <w:bookmarkEnd w:id="11"/>
     </w:p>
     <w:p>
       <w:pPr>
         <w:pStyle w:val="Heading3"/>
       </w:pPr>
-      <w:bookmarkStart w:id="9" w:name="_Toc420681219"/>
+      <w:bookmarkStart w:id="12" w:name="_Toc425514567"/>
       <w:r>
         <w:t>viewComparedResults</w:t>
       </w:r>
-      <w:bookmarkEnd w:id="9"/>
+      <w:bookmarkEnd w:id="12"/>
     </w:p>
     <w:p>
       <w:pPr>
@@ -2860,9 +3228,22 @@
         </w:rPr>
         <w:pict>
           <v:shape id="_x0000_i1038" type="#_x0000_t75" style="width:450.6pt;height:356pt">
-            <v:imagedata r:id="rId23" o:title="viewcomparedResultsUseCase"/>
+            <v:imagedata r:id="rId24" o:title="viewcomparedResultsUseCase"/>
           </v:shape>
         </w:pict>
+      </w:r>
+    </w:p>
+    <w:p>
+      <w:pPr>
+        <w:rPr>
+          <w:rFonts w:asciiTheme="majorHAnsi" w:eastAsiaTheme="majorEastAsia" w:hAnsiTheme="majorHAnsi" w:cstheme="majorBidi"/>
+          <w:i/>
+          <w:iCs/>
+          <w:color w:val="365F91" w:themeColor="accent1" w:themeShade="BF"/>
+        </w:rPr>
+      </w:pPr>
+      <w:r>
+        <w:br w:type="page"/>
       </w:r>
     </w:p>
     <w:p>
@@ -2870,6 +3251,7 @@
         <w:pStyle w:val="Heading4"/>
       </w:pPr>
       <w:r>
+        <w:lastRenderedPageBreak/>
         <w:t>Service contract</w:t>
       </w:r>
     </w:p>
@@ -2895,23 +3277,14 @@
           <w:szCs w:val="24"/>
         </w:rPr>
       </w:pPr>
-    </w:p>
-    <w:p>
-      <w:pPr>
+      <w:r>
         <w:rPr>
           <w:sz w:val="24"/>
           <w:szCs w:val="24"/>
         </w:rPr>
-      </w:pPr>
-      <w:r>
-        <w:rPr>
-          <w:sz w:val="24"/>
-          <w:szCs w:val="24"/>
-        </w:rPr>
-        <w:lastRenderedPageBreak/>
         <w:pict>
-          <v:shape id="_x0000_i1039" type="#_x0000_t75" style="width:451.2pt;height:261.65pt">
-            <v:imagedata r:id="rId24" o:title="ViewComparedResultsServiceContract"/>
+          <v:shape id="_x0000_i1039" type="#_x0000_t75" style="width:411.95pt;height:238.9pt">
+            <v:imagedata r:id="rId25" o:title="ViewComparedResultsServiceContract"/>
           </v:shape>
         </w:pict>
       </w:r>
@@ -2946,31 +3319,14 @@
           <w:szCs w:val="24"/>
         </w:rPr>
       </w:pPr>
-    </w:p>
-    <w:p>
-      <w:pPr>
+      <w:r>
         <w:rPr>
           <w:sz w:val="24"/>
           <w:szCs w:val="24"/>
         </w:rPr>
-      </w:pPr>
-    </w:p>
-    <w:p>
-      <w:pPr>
-        <w:rPr>
-          <w:sz w:val="24"/>
-          <w:szCs w:val="24"/>
-        </w:rPr>
-      </w:pPr>
-      <w:r>
-        <w:rPr>
-          <w:sz w:val="24"/>
-          <w:szCs w:val="24"/>
-        </w:rPr>
-        <w:lastRenderedPageBreak/>
         <w:pict>
-          <v:shape id="_x0000_i1040" type="#_x0000_t75" style="width:450.75pt;height:337.3pt">
-            <v:imagedata r:id="rId25" o:title="viewComparedResultsActivity"/>
+          <v:shape id="_x0000_i1040" type="#_x0000_t75" style="width:391.7pt;height:293.1pt">
+            <v:imagedata r:id="rId26" o:title="viewComparedResultsActivity"/>
           </v:shape>
         </w:pict>
       </w:r>
@@ -10594,7 +10950,7 @@
         </w:rPr>
       </w:pPr>
     </w:p>
-    <w:bookmarkStart w:id="10" w:name="_Toc420681220" w:displacedByCustomXml="next"/>
+    <w:bookmarkStart w:id="13" w:name="_Toc425514568" w:displacedByCustomXml="next"/>
     <w:sdt>
       <w:sdtPr>
         <w:rPr>
@@ -10618,7 +10974,7 @@
           <w:r>
             <w:t>Bibliography</w:t>
           </w:r>
-          <w:bookmarkEnd w:id="10"/>
+          <w:bookmarkEnd w:id="13"/>
         </w:p>
         <w:sdt>
           <w:sdtPr>
@@ -10687,6 +11043,8 @@
           <w:szCs w:val="24"/>
         </w:rPr>
       </w:pPr>
+      <w:bookmarkStart w:id="14" w:name="_GoBack"/>
+      <w:bookmarkEnd w:id="14"/>
     </w:p>
     <w:sectPr>
       <w:pgSz w:w="11906" w:h="16838"/>
@@ -11312,7 +11670,6 @@
   <w:style w:type="character" w:default="1" w:styleId="DefaultParagraphFont">
     <w:name w:val="Default Paragraph Font"/>
     <w:uiPriority w:val="1"/>
-    <w:semiHidden/>
     <w:unhideWhenUsed/>
   </w:style>
   <w:style w:type="table" w:default="1" w:styleId="TableNormal">
@@ -11760,6 +12117,7 @@
     <w:rsid w:val="006F6254"/>
     <w:rsid w:val="007873DC"/>
     <w:rsid w:val="008C17BB"/>
+    <w:rsid w:val="00933E6C"/>
     <w:rsid w:val="00B1454E"/>
   </w:rsids>
   <m:mathPr>
@@ -12534,7 +12892,7 @@
 </file>
 
 <file path=customXml/itemProps1.xml><?xml version="1.0" encoding="utf-8"?>
-<ds:datastoreItem xmlns:ds="http://schemas.openxmlformats.org/officeDocument/2006/customXml" ds:itemID="{57C935EC-5B61-4FBA-BA67-CE826093EBA6}">
+<ds:datastoreItem xmlns:ds="http://schemas.openxmlformats.org/officeDocument/2006/customXml" ds:itemID="{21978827-6287-4F2E-BA1E-79EA34F8DC5D}">
   <ds:schemaRefs>
     <ds:schemaRef ds:uri="http://schemas.openxmlformats.org/officeDocument/2006/bibliography"/>
   </ds:schemaRefs>

</xml_diff>